<commit_message>
Cargue ultimo DI y XD
</commit_message>
<xml_diff>
--- a/fuentes/CF8_631101_DI.docx
+++ b/fuentes/CF8_631101_DI.docx
@@ -1,6 +1,6 @@
 
 <file path=word/document.xml><?xml version="1.0" encoding="utf-8"?>
-<w:document xmlns:wpc="http://schemas.microsoft.com/office/word/2010/wordprocessingCanvas" xmlns:cx="http://schemas.microsoft.com/office/drawing/2014/chartex" xmlns:cx1="http://schemas.microsoft.com/office/drawing/2015/9/8/chartex" xmlns:cx2="http://schemas.microsoft.com/office/drawing/2015/10/21/chartex" xmlns:cx3="http://schemas.microsoft.com/office/drawing/2016/5/9/chartex" xmlns:cx4="http://schemas.microsoft.com/office/drawing/2016/5/10/chartex" xmlns:cx5="http://schemas.microsoft.com/office/drawing/2016/5/11/chartex" xmlns:cx6="http://schemas.microsoft.com/office/drawing/2016/5/12/chartex" xmlns:cx7="http://schemas.microsoft.com/office/drawing/2016/5/13/chartex" xmlns:cx8="http://schemas.microsoft.com/office/drawing/2016/5/14/chartex" xmlns:mc="http://schemas.openxmlformats.org/markup-compatibility/2006" xmlns:aink="http://schemas.microsoft.com/office/drawing/2016/ink" xmlns:am3d="http://schemas.microsoft.com/office/drawing/2017/model3d" xmlns:o="urn:schemas-microsoft-com:office:office" xmlns:oel="http://schemas.microsoft.com/office/2019/extlst" xmlns:r="http://schemas.openxmlformats.org/officeDocument/2006/relationships" xmlns:m="http://schemas.openxmlformats.org/officeDocument/2006/math" xmlns:v="urn:schemas-microsoft-com:vml" xmlns:wp14="http://schemas.microsoft.com/office/word/2010/wordprocessingDrawing" xmlns:wp="http://schemas.openxmlformats.org/drawingml/2006/wordprocessingDrawing" xmlns:w10="urn:schemas-microsoft-com:office:word" xmlns:w="http://schemas.openxmlformats.org/wordprocessingml/2006/main" xmlns:w14="http://schemas.microsoft.com/office/word/2010/wordml" xmlns:w15="http://schemas.microsoft.com/office/word/2012/wordml" xmlns:w16cex="http://schemas.microsoft.com/office/word/2018/wordml/cex" xmlns:w16cid="http://schemas.microsoft.com/office/word/2016/wordml/cid" xmlns:w16="http://schemas.microsoft.com/office/word/2018/wordml" xmlns:w16du="http://schemas.microsoft.com/office/word/2023/wordml/word16du" xmlns:w16sdtdh="http://schemas.microsoft.com/office/word/2020/wordml/sdtdatahash" xmlns:w16sdtfl="http://schemas.microsoft.com/office/word/2024/wordml/sdtformatlock" xmlns:w16se="http://schemas.microsoft.com/office/word/2015/wordml/symex" xmlns:wpg="http://schemas.microsoft.com/office/word/2010/wordprocessingGroup" xmlns:wpi="http://schemas.microsoft.com/office/word/2010/wordprocessingInk" xmlns:wne="http://schemas.microsoft.com/office/word/2006/wordml" xmlns:wps="http://schemas.microsoft.com/office/word/2010/wordprocessingShape" xmlns:a="http://schemas.openxmlformats.org/drawingml/2006/main" xmlns:pic="http://schemas.openxmlformats.org/drawingml/2006/picture" mc:Ignorable="w14 w15 w16se w16cid w16 w16cex w16sdtdh w16sdtfl w16du wp14">
+<w:document xmlns:wpc="http://schemas.microsoft.com/office/word/2010/wordprocessingCanvas" xmlns:cx="http://schemas.microsoft.com/office/drawing/2014/chartex" xmlns:cx1="http://schemas.microsoft.com/office/drawing/2015/9/8/chartex" xmlns:cx2="http://schemas.microsoft.com/office/drawing/2015/10/21/chartex" xmlns:cx3="http://schemas.microsoft.com/office/drawing/2016/5/9/chartex" xmlns:cx4="http://schemas.microsoft.com/office/drawing/2016/5/10/chartex" xmlns:cx5="http://schemas.microsoft.com/office/drawing/2016/5/11/chartex" xmlns:cx6="http://schemas.microsoft.com/office/drawing/2016/5/12/chartex" xmlns:cx7="http://schemas.microsoft.com/office/drawing/2016/5/13/chartex" xmlns:cx8="http://schemas.microsoft.com/office/drawing/2016/5/14/chartex" xmlns:mc="http://schemas.openxmlformats.org/markup-compatibility/2006" xmlns:aink="http://schemas.microsoft.com/office/drawing/2016/ink" xmlns:am3d="http://schemas.microsoft.com/office/drawing/2017/model3d" xmlns:o="urn:schemas-microsoft-com:office:office" xmlns:oel="http://schemas.microsoft.com/office/2019/extlst" xmlns:r="http://schemas.openxmlformats.org/officeDocument/2006/relationships" xmlns:m="http://schemas.openxmlformats.org/officeDocument/2006/math" xmlns:v="urn:schemas-microsoft-com:vml" xmlns:wp14="http://schemas.microsoft.com/office/word/2010/wordprocessingDrawing" xmlns:wp="http://schemas.openxmlformats.org/drawingml/2006/wordprocessingDrawing" xmlns:w10="urn:schemas-microsoft-com:office:word" xmlns:w="http://schemas.openxmlformats.org/wordprocessingml/2006/main" xmlns:w14="http://schemas.microsoft.com/office/word/2010/wordml" xmlns:w15="http://schemas.microsoft.com/office/word/2012/wordml" xmlns:w16cex="http://schemas.microsoft.com/office/word/2018/wordml/cex" xmlns:w16cid="http://schemas.microsoft.com/office/word/2016/wordml/cid" xmlns:w16="http://schemas.microsoft.com/office/word/2018/wordml" xmlns:w16du="http://schemas.microsoft.com/office/word/2023/wordml/word16du" xmlns:w16sdtdh="http://schemas.microsoft.com/office/word/2020/wordml/sdtdatahash" xmlns:w16sdtfl="http://schemas.microsoft.com/office/word/2024/wordml/sdtformatlock" xmlns:w16se="http://schemas.microsoft.com/office/word/2015/wordml/symex" xmlns:wpg="http://schemas.microsoft.com/office/word/2010/wordprocessingGroup" xmlns:wpi="http://schemas.microsoft.com/office/word/2010/wordprocessingInk" xmlns:wne="http://schemas.microsoft.com/office/word/2006/wordml" xmlns:wps="http://schemas.microsoft.com/office/word/2010/wordprocessingShape" mc:Ignorable="w14 w15 w16se w16cid w16 w16cex w16sdtdh w16sdtfl w16du wp14">
   <w:body>
     <w:p>
       <w:pPr>
@@ -47,12 +47,12 @@
         <w:tblW w:w="9962" w:type="dxa"/>
         <w:tblInd w:w="0" w:type="dxa"/>
         <w:tblBorders>
-          <w:top w:val="single" w:color="000000" w:sz="4" w:space="0"/>
-          <w:left w:val="single" w:color="000000" w:sz="4" w:space="0"/>
-          <w:bottom w:val="single" w:color="000000" w:sz="4" w:space="0"/>
-          <w:right w:val="single" w:color="000000" w:sz="4" w:space="0"/>
-          <w:insideH w:val="single" w:color="000000" w:sz="4" w:space="0"/>
-          <w:insideV w:val="single" w:color="000000" w:sz="4" w:space="0"/>
+          <w:top w:val="single" w:sz="4" w:space="0" w:color="000000"/>
+          <w:left w:val="single" w:sz="4" w:space="0" w:color="000000"/>
+          <w:bottom w:val="single" w:sz="4" w:space="0" w:color="000000"/>
+          <w:right w:val="single" w:sz="4" w:space="0" w:color="000000"/>
+          <w:insideH w:val="single" w:sz="4" w:space="0" w:color="000000"/>
+          <w:insideV w:val="single" w:sz="4" w:space="0" w:color="000000"/>
         </w:tblBorders>
         <w:tblLayout w:type="fixed"/>
         <w:tblLook w:val="0400" w:firstRow="0" w:lastRow="0" w:firstColumn="0" w:lastColumn="0" w:noHBand="0" w:noVBand="1"/>
@@ -125,12 +125,12 @@
         <w:tblW w:w="9962" w:type="dxa"/>
         <w:tblInd w:w="0" w:type="dxa"/>
         <w:tblBorders>
-          <w:top w:val="single" w:color="000000" w:sz="4" w:space="0"/>
-          <w:left w:val="single" w:color="000000" w:sz="4" w:space="0"/>
-          <w:bottom w:val="single" w:color="000000" w:sz="4" w:space="0"/>
-          <w:right w:val="single" w:color="000000" w:sz="4" w:space="0"/>
-          <w:insideH w:val="single" w:color="000000" w:sz="4" w:space="0"/>
-          <w:insideV w:val="single" w:color="000000" w:sz="4" w:space="0"/>
+          <w:top w:val="single" w:sz="4" w:space="0" w:color="000000"/>
+          <w:left w:val="single" w:sz="4" w:space="0" w:color="000000"/>
+          <w:bottom w:val="single" w:sz="4" w:space="0" w:color="000000"/>
+          <w:right w:val="single" w:sz="4" w:space="0" w:color="000000"/>
+          <w:insideH w:val="single" w:sz="4" w:space="0" w:color="000000"/>
+          <w:insideV w:val="single" w:sz="4" w:space="0" w:color="000000"/>
         </w:tblBorders>
         <w:tblLayout w:type="fixed"/>
         <w:tblLook w:val="0400" w:firstRow="0" w:lastRow="0" w:firstColumn="0" w:lastColumn="0" w:noHBand="0" w:noVBand="1"/>
@@ -272,12 +272,12 @@
         <w:tblW w:w="9962" w:type="dxa"/>
         <w:tblInd w:w="0" w:type="dxa"/>
         <w:tblBorders>
-          <w:top w:val="single" w:color="000000" w:sz="4" w:space="0"/>
-          <w:left w:val="single" w:color="000000" w:sz="4" w:space="0"/>
-          <w:bottom w:val="single" w:color="000000" w:sz="4" w:space="0"/>
-          <w:right w:val="single" w:color="000000" w:sz="4" w:space="0"/>
-          <w:insideH w:val="single" w:color="000000" w:sz="4" w:space="0"/>
-          <w:insideV w:val="single" w:color="000000" w:sz="4" w:space="0"/>
+          <w:top w:val="single" w:sz="4" w:space="0" w:color="000000"/>
+          <w:left w:val="single" w:sz="4" w:space="0" w:color="000000"/>
+          <w:bottom w:val="single" w:sz="4" w:space="0" w:color="000000"/>
+          <w:right w:val="single" w:sz="4" w:space="0" w:color="000000"/>
+          <w:insideH w:val="single" w:sz="4" w:space="0" w:color="000000"/>
+          <w:insideV w:val="single" w:sz="4" w:space="0" w:color="000000"/>
         </w:tblBorders>
         <w:tblLayout w:type="fixed"/>
         <w:tblLook w:val="0400" w:firstRow="0" w:lastRow="0" w:firstColumn="0" w:lastColumn="0" w:noHBand="0" w:noVBand="1"/>
@@ -525,12 +525,12 @@
         <w:tblW w:w="9962" w:type="dxa"/>
         <w:tblInd w:w="0" w:type="dxa"/>
         <w:tblBorders>
-          <w:top w:val="single" w:color="000000" w:sz="4" w:space="0"/>
-          <w:left w:val="single" w:color="000000" w:sz="4" w:space="0"/>
-          <w:bottom w:val="single" w:color="000000" w:sz="4" w:space="0"/>
-          <w:right w:val="single" w:color="000000" w:sz="4" w:space="0"/>
-          <w:insideH w:val="single" w:color="000000" w:sz="4" w:space="0"/>
-          <w:insideV w:val="single" w:color="000000" w:sz="4" w:space="0"/>
+          <w:top w:val="single" w:sz="4" w:space="0" w:color="000000"/>
+          <w:left w:val="single" w:sz="4" w:space="0" w:color="000000"/>
+          <w:bottom w:val="single" w:sz="4" w:space="0" w:color="000000"/>
+          <w:right w:val="single" w:sz="4" w:space="0" w:color="000000"/>
+          <w:insideH w:val="single" w:sz="4" w:space="0" w:color="000000"/>
+          <w:insideV w:val="single" w:sz="4" w:space="0" w:color="000000"/>
         </w:tblBorders>
         <w:tblLayout w:type="fixed"/>
         <w:tblLook w:val="0400" w:firstRow="0" w:lastRow="0" w:firstColumn="0" w:lastColumn="0" w:noHBand="0" w:noVBand="1"/>
@@ -775,13 +775,6 @@
           <w:szCs w:val="20"/>
         </w:rPr>
         <w:tab/>
-      </w:r>
-      <w:r>
-        <w:rPr>
-          <w:b/>
-          <w:sz w:val="20"/>
-          <w:szCs w:val="20"/>
-        </w:rPr>
         <w:t>Postventa</w:t>
       </w:r>
     </w:p>
@@ -814,12 +807,6 @@
           <w:szCs w:val="20"/>
         </w:rPr>
         <w:tab/>
-      </w:r>
-      <w:r>
-        <w:rPr>
-          <w:sz w:val="20"/>
-          <w:szCs w:val="20"/>
-        </w:rPr>
         <w:t>Etapas de la postventa</w:t>
       </w:r>
     </w:p>
@@ -852,12 +839,6 @@
           <w:szCs w:val="20"/>
         </w:rPr>
         <w:tab/>
-      </w:r>
-      <w:r>
-        <w:rPr>
-          <w:sz w:val="20"/>
-          <w:szCs w:val="20"/>
-        </w:rPr>
         <w:t>Elementos de la postventa</w:t>
       </w:r>
     </w:p>
@@ -890,12 +871,6 @@
           <w:szCs w:val="20"/>
         </w:rPr>
         <w:tab/>
-      </w:r>
-      <w:r>
-        <w:rPr>
-          <w:sz w:val="20"/>
-          <w:szCs w:val="20"/>
-        </w:rPr>
         <w:t>Proceso de la calidad del servicio postventa</w:t>
       </w:r>
     </w:p>
@@ -1024,12 +999,6 @@
           <w:szCs w:val="20"/>
         </w:rPr>
         <w:tab/>
-      </w:r>
-      <w:r>
-        <w:rPr>
-          <w:sz w:val="20"/>
-          <w:szCs w:val="20"/>
-        </w:rPr>
         <w:t>Procedimiento para estructurar un servicio postventa</w:t>
       </w:r>
     </w:p>
@@ -1054,6 +1023,7 @@
           <w:sz w:val="20"/>
           <w:szCs w:val="20"/>
         </w:rPr>
+        <w:lastRenderedPageBreak/>
         <w:t>1.4.1</w:t>
       </w:r>
       <w:r>
@@ -1062,12 +1032,6 @@
           <w:szCs w:val="20"/>
         </w:rPr>
         <w:tab/>
-      </w:r>
-      <w:r>
-        <w:rPr>
-          <w:sz w:val="20"/>
-          <w:szCs w:val="20"/>
-        </w:rPr>
         <w:t>Recepción y atención de incidencias</w:t>
       </w:r>
     </w:p>
@@ -1166,12 +1130,6 @@
           <w:szCs w:val="20"/>
         </w:rPr>
         <w:tab/>
-      </w:r>
-      <w:r>
-        <w:rPr>
-          <w:sz w:val="20"/>
-          <w:szCs w:val="20"/>
-        </w:rPr>
         <w:t>Caso práctico: procedimiento para estructurar un servicio postventa</w:t>
       </w:r>
     </w:p>
@@ -1206,13 +1164,6 @@
           <w:szCs w:val="20"/>
         </w:rPr>
         <w:tab/>
-      </w:r>
-      <w:r>
-        <w:rPr>
-          <w:b/>
-          <w:sz w:val="20"/>
-          <w:szCs w:val="20"/>
-        </w:rPr>
         <w:t>Herramientas Postventa</w:t>
       </w:r>
     </w:p>
@@ -1245,12 +1196,6 @@
           <w:szCs w:val="20"/>
         </w:rPr>
         <w:tab/>
-      </w:r>
-      <w:r>
-        <w:rPr>
-          <w:sz w:val="20"/>
-          <w:szCs w:val="20"/>
-        </w:rPr>
         <w:t>Importancia del servicio postventa</w:t>
       </w:r>
     </w:p>
@@ -1283,12 +1228,6 @@
           <w:szCs w:val="20"/>
         </w:rPr>
         <w:tab/>
-      </w:r>
-      <w:r>
-        <w:rPr>
-          <w:sz w:val="20"/>
-          <w:szCs w:val="20"/>
-        </w:rPr>
         <w:t>Tipos de servicios postventas</w:t>
       </w:r>
     </w:p>
@@ -1319,12 +1258,6 @@
           <w:szCs w:val="20"/>
         </w:rPr>
         <w:tab/>
-      </w:r>
-      <w:r>
-        <w:rPr>
-          <w:sz w:val="20"/>
-          <w:szCs w:val="20"/>
-        </w:rPr>
         <w:t>Fases del servicio postventa</w:t>
       </w:r>
     </w:p>
@@ -1734,6 +1667,7 @@
         <w:commentReference w:id="3"/>
       </w:r>
     </w:p>
+    <w:commentRangeEnd w:id="1"/>
     <w:p>
       <w:pPr>
         <w:pBdr>
@@ -1750,7 +1684,6 @@
           <w:szCs w:val="20"/>
         </w:rPr>
       </w:pPr>
-      <w:commentRangeEnd w:id="1"/>
       <w:r>
         <w:commentReference w:id="1"/>
       </w:r>
@@ -1820,13 +1753,6 @@
           <w:szCs w:val="20"/>
         </w:rPr>
         <w:tab/>
-      </w:r>
-      <w:r>
-        <w:rPr>
-          <w:b/>
-          <w:sz w:val="20"/>
-          <w:szCs w:val="20"/>
-        </w:rPr>
         <w:t>Postventa</w:t>
       </w:r>
     </w:p>
@@ -2010,8 +1936,8 @@
             </w:drawing>
           </mc:Choice>
           <mc:Fallback>
-            <w:pict w14:anchorId="0DF7DC57">
-              <v:roundrect id="Rectángulo: esquinas redondeadas 83" style="position:absolute;left:0;text-align:left;margin-left:36pt;margin-top:8pt;width:451.5pt;height:64.5pt;z-index:251658240;visibility:visible;mso-wrap-style:square;mso-wrap-distance-left:9pt;mso-wrap-distance-top:0;mso-wrap-distance-right:9pt;mso-wrap-distance-bottom:0;mso-position-horizontal:absolute;mso-position-horizontal-relative:text;mso-position-vertical:absolute;mso-position-vertical-relative:text;v-text-anchor:middle" o:spid="_x0000_s1026" fillcolor="#9bbb59 [3206]" strokecolor="white [3201]" strokeweight="3pt" arcsize="10923f" w14:anchorId="7A3A0D80" o:gfxdata="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">
+            <w:pict>
+              <v:roundrect w14:anchorId="7A3A0D80" id="Rectángulo: esquinas redondeadas 83" o:spid="_x0000_s1026" style="position:absolute;left:0;text-align:left;margin-left:36pt;margin-top:8pt;width:451.5pt;height:64.5pt;z-index:251658240;visibility:visible;mso-wrap-style:square;mso-wrap-distance-left:9pt;mso-wrap-distance-top:0;mso-wrap-distance-right:9pt;mso-wrap-distance-bottom:0;mso-position-horizontal:absolute;mso-position-horizontal-relative:text;mso-position-vertical:absolute;mso-position-vertical-relative:text;v-text-anchor:middle" arcsize="10923f" o:gfxdata="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" fillcolor="#9bbb59 [3206]" strokecolor="white [3201]" strokeweight="3pt">
                 <v:stroke startarrowwidth="narrow" startarrowlength="short" endarrowwidth="narrow" endarrowlength="short"/>
                 <v:textbox inset="2.53958mm,1.2694mm,2.53958mm,1.2694mm">
                   <w:txbxContent>
@@ -2076,6 +2002,7 @@
         </w:sdtContent>
       </w:sdt>
     </w:p>
+    <w:commentRangeEnd w:id="6"/>
     <w:p>
       <w:pPr>
         <w:pBdr>
@@ -2092,7 +2019,6 @@
           <w:szCs w:val="20"/>
         </w:rPr>
       </w:pPr>
-      <w:commentRangeEnd w:id="6"/>
       <w:r>
         <w:commentReference w:id="6"/>
       </w:r>
@@ -2409,6 +2335,7 @@
         <w:t xml:space="preserve">Según Pérez (2013), las ventajas e inconvenientes del servicio postventa son las siguientes: </w:t>
       </w:r>
     </w:p>
+    <w:commentRangeEnd w:id="7"/>
     <w:p>
       <w:pPr>
         <w:pBdr>
@@ -2421,7 +2348,6 @@
         <w:ind w:left="284"/>
         <w:jc w:val="center"/>
       </w:pPr>
-      <w:commentRangeEnd w:id="7"/>
       <w:r>
         <w:rPr>
           <w:rStyle w:val="Refdecomentario"/>
@@ -2539,12 +2465,12 @@
         <w:tblW w:w="8209" w:type="dxa"/>
         <w:tblInd w:w="1271" w:type="dxa"/>
         <w:tblBorders>
-          <w:top w:val="single" w:color="BFBFBF" w:sz="4" w:space="0"/>
-          <w:left w:val="single" w:color="BFBFBF" w:sz="4" w:space="0"/>
-          <w:bottom w:val="single" w:color="BFBFBF" w:sz="4" w:space="0"/>
-          <w:right w:val="single" w:color="BFBFBF" w:sz="4" w:space="0"/>
-          <w:insideH w:val="single" w:color="BFBFBF" w:sz="4" w:space="0"/>
-          <w:insideV w:val="single" w:color="BFBFBF" w:sz="4" w:space="0"/>
+          <w:top w:val="single" w:sz="4" w:space="0" w:color="BFBFBF"/>
+          <w:left w:val="single" w:sz="4" w:space="0" w:color="BFBFBF"/>
+          <w:bottom w:val="single" w:sz="4" w:space="0" w:color="BFBFBF"/>
+          <w:right w:val="single" w:sz="4" w:space="0" w:color="BFBFBF"/>
+          <w:insideH w:val="single" w:sz="4" w:space="0" w:color="BFBFBF"/>
+          <w:insideV w:val="single" w:sz="4" w:space="0" w:color="BFBFBF"/>
         </w:tblBorders>
         <w:tblLayout w:type="fixed"/>
         <w:tblLook w:val="0400" w:firstRow="0" w:lastRow="0" w:firstColumn="0" w:lastColumn="0" w:noHBand="0" w:noVBand="1"/>
@@ -3508,13 +3434,6 @@
           <w:szCs w:val="20"/>
         </w:rPr>
         <w:tab/>
-      </w:r>
-      <w:r>
-        <w:rPr>
-          <w:b/>
-          <w:sz w:val="20"/>
-          <w:szCs w:val="20"/>
-        </w:rPr>
         <w:t>Proceso de la calidad del servicio postventa</w:t>
       </w:r>
     </w:p>
@@ -3765,6 +3684,7 @@
           <w:sz w:val="20"/>
           <w:szCs w:val="20"/>
         </w:rPr>
+        <w:lastRenderedPageBreak/>
         <mc:AlternateContent>
           <mc:Choice Requires="wpg">
             <w:drawing>
@@ -3927,7 +3847,7 @@
                                 </w:pPr>
                                 <w:r>
                                   <w:rPr>
-                                    <w:rFonts w:ascii="Cambria" w:hAnsi="Cambria" w:eastAsia="Cambria" w:cs="Cambria"/>
+                                    <w:rFonts w:ascii="Cambria" w:eastAsia="Cambria" w:hAnsi="Cambria" w:cs="Cambria"/>
                                     <w:color w:val="000000"/>
                                   </w:rPr>
                                   <w:t>Planificar</w:t>
@@ -4005,7 +3925,7 @@
                                 </w:pPr>
                                 <w:r>
                                   <w:rPr>
-                                    <w:rFonts w:ascii="Cambria" w:hAnsi="Cambria" w:eastAsia="Cambria" w:cs="Cambria"/>
+                                    <w:rFonts w:ascii="Cambria" w:eastAsia="Cambria" w:hAnsi="Cambria" w:cs="Cambria"/>
                                     <w:color w:val="000000"/>
                                   </w:rPr>
                                   <w:t>Implementar</w:t>
@@ -4083,7 +4003,7 @@
                                 </w:pPr>
                                 <w:r>
                                   <w:rPr>
-                                    <w:rFonts w:ascii="Cambria" w:hAnsi="Cambria" w:eastAsia="Cambria" w:cs="Cambria"/>
+                                    <w:rFonts w:ascii="Cambria" w:eastAsia="Cambria" w:hAnsi="Cambria" w:cs="Cambria"/>
                                     <w:color w:val="000000"/>
                                   </w:rPr>
                                   <w:t>Controlar</w:t>
@@ -4161,7 +4081,7 @@
                                 </w:pPr>
                                 <w:r>
                                   <w:rPr>
-                                    <w:rFonts w:ascii="Cambria" w:hAnsi="Cambria" w:eastAsia="Cambria" w:cs="Cambria"/>
+                                    <w:rFonts w:ascii="Cambria" w:eastAsia="Cambria" w:hAnsi="Cambria" w:cs="Cambria"/>
                                     <w:color w:val="000000"/>
                                   </w:rPr>
                                   <w:t xml:space="preserve">Mejorar </w:t>
@@ -4181,10 +4101,10 @@
             </w:drawing>
           </mc:Choice>
           <mc:Fallback>
-            <w:pict w14:anchorId="3861ADC9">
-              <v:group id="Grupo 84" style="width:322.5pt;height:139.5pt;mso-position-horizontal-relative:char;mso-position-vertical-relative:line" coordsize="40957,17716" o:spid="_x0000_s1027" w14:anchorId="600761AD" o:gfxdata="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">
-                <v:group id="Grupo 1" style="position:absolute;width:40957;height:17716" coordsize="40957,17716" o:spid="_x0000_s1028" o:gfxdata="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">
-                  <v:rect id="Rectángulo 2" style="position:absolute;width:40957;height:17716;visibility:visible;mso-wrap-style:square;v-text-anchor:middle" o:spid="_x0000_s1029" filled="f" stroked="f" o:gfxdata="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">
+            <w:pict>
+              <v:group w14:anchorId="600761AD" id="Grupo 84" o:spid="_x0000_s1027" style="width:322.5pt;height:139.5pt;mso-position-horizontal-relative:char;mso-position-vertical-relative:line" coordsize="40957,17716" o:gfxdata="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">
+                <v:group id="Grupo 1" o:spid="_x0000_s1028" style="position:absolute;width:40957;height:17716" coordsize="40957,17716" o:gfxdata="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">
+                  <v:rect id="Rectángulo 2" o:spid="_x0000_s1029" style="position:absolute;width:40957;height:17716;visibility:visible;mso-wrap-style:square;v-text-anchor:middle" o:gfxdata="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" filled="f" stroked="f">
                     <v:textbox inset="2.53958mm,2.53958mm,2.53958mm,2.53958mm">
                       <w:txbxContent>
                         <w:p>
@@ -4207,12 +4127,12 @@
                       <v:f eqn="prod @4 @3 10800"/>
                       <v:f eqn="sum width 0 @5"/>
                     </v:formulas>
-                    <v:path textboxrect="0,@1,@6,@2" o:connecttype="custom" o:connectlocs="@0,0;0,10800;@0,21600;21600,10800" o:connectangles="270,180,90,0"/>
+                    <v:path o:connecttype="custom" o:connectlocs="@0,0;0,10800;@0,21600;21600,10800" o:connectangles="270,180,90,0" textboxrect="0,@1,@6,@2"/>
                     <v:handles>
                       <v:h position="#0,#1" xrange="0,21600" yrange="0,10800"/>
                     </v:handles>
                   </v:shapetype>
-                  <v:shape id="Flecha: a la derecha 3" style="position:absolute;left:3071;width:34814;height:17716;visibility:visible;mso-wrap-style:square;v-text-anchor:middle" o:spid="_x0000_s1030" fillcolor="#e7cfcf" stroked="f" type="#_x0000_t13" adj="16104" o:gfxdata="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">
+                  <v:shape id="Flecha: a la derecha 3" o:spid="_x0000_s1030" type="#_x0000_t13" style="position:absolute;left:3071;width:34814;height:17716;visibility:visible;mso-wrap-style:square;v-text-anchor:middle" o:gfxdata="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" adj="16104" fillcolor="#e7cfcf" stroked="f">
                     <v:textbox inset="2.53958mm,2.53958mm,2.53958mm,2.53958mm">
                       <w:txbxContent>
                         <w:p>
@@ -4224,7 +4144,7 @@
                       </w:txbxContent>
                     </v:textbox>
                   </v:shape>
-                  <v:roundrect id="Rectángulo: esquinas redondeadas 4" style="position:absolute;left:4;top:5314;width:9859;height:7087;visibility:visible;mso-wrap-style:square;v-text-anchor:middle" o:spid="_x0000_s1031" fillcolor="#bf504d" strokecolor="white [3201]" strokeweight="2pt" arcsize="10923f" o:gfxdata="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">
+                  <v:roundrect id="Rectángulo: esquinas redondeadas 4" o:spid="_x0000_s1031" style="position:absolute;left:4;top:5314;width:9859;height:7087;visibility:visible;mso-wrap-style:square;v-text-anchor:middle" arcsize="10923f" o:gfxdata="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" fillcolor="#bf504d" strokecolor="white [3201]" strokeweight="2pt">
                     <v:stroke startarrowwidth="narrow" startarrowlength="short" endarrowwidth="narrow" endarrowlength="short"/>
                     <v:textbox inset="2.53958mm,2.53958mm,2.53958mm,2.53958mm">
                       <w:txbxContent>
@@ -4241,7 +4161,7 @@
                     <v:stroke joinstyle="miter"/>
                     <v:path gradientshapeok="t" o:connecttype="rect"/>
                   </v:shapetype>
-                  <v:shape id="Cuadro de texto 5" style="position:absolute;left:350;top:5660;width:9167;height:6395;visibility:visible;mso-wrap-style:square;v-text-anchor:middle" o:spid="_x0000_s1032" filled="f" stroked="f" type="#_x0000_t202" o:gfxdata="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">
+                  <v:shape id="Cuadro de texto 5" o:spid="_x0000_s1032" type="#_x0000_t202" style="position:absolute;left:350;top:5660;width:9167;height:6395;visibility:visible;mso-wrap-style:square;v-text-anchor:middle" o:gfxdata="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" filled="f" stroked="f">
                     <v:textbox inset="1.1639mm,1.1639mm,1.1639mm,1.1639mm">
                       <w:txbxContent>
                         <w:p>
@@ -4252,7 +4172,7 @@
                           </w:pPr>
                           <w:r>
                             <w:rPr>
-                              <w:rFonts w:ascii="Cambria" w:hAnsi="Cambria" w:eastAsia="Cambria" w:cs="Cambria"/>
+                              <w:rFonts w:ascii="Cambria" w:eastAsia="Cambria" w:hAnsi="Cambria" w:cs="Cambria"/>
                               <w:color w:val="000000"/>
                             </w:rPr>
                             <w:t>Planificar</w:t>
@@ -4261,7 +4181,7 @@
                       </w:txbxContent>
                     </v:textbox>
                   </v:shape>
-                  <v:roundrect id="Rectángulo: esquinas redondeadas 6" style="position:absolute;left:10367;top:5314;width:9859;height:7087;visibility:visible;mso-wrap-style:square;v-text-anchor:middle" o:spid="_x0000_s1033" fillcolor="#9bbb59 [3206]" strokecolor="white [3201]" strokeweight="2pt" arcsize="10923f" o:gfxdata="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">
+                  <v:roundrect id="Rectángulo: esquinas redondeadas 6" o:spid="_x0000_s1033" style="position:absolute;left:10367;top:5314;width:9859;height:7087;visibility:visible;mso-wrap-style:square;v-text-anchor:middle" arcsize="10923f" o:gfxdata="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" fillcolor="#9bbb59 [3206]" strokecolor="white [3201]" strokeweight="2pt">
                     <v:stroke startarrowwidth="narrow" startarrowlength="short" endarrowwidth="narrow" endarrowlength="short"/>
                     <v:textbox inset="2.53958mm,2.53958mm,2.53958mm,2.53958mm">
                       <w:txbxContent>
@@ -4274,7 +4194,7 @@
                       </w:txbxContent>
                     </v:textbox>
                   </v:roundrect>
-                  <v:shape id="Cuadro de texto 7" style="position:absolute;left:10713;top:5660;width:9167;height:6395;visibility:visible;mso-wrap-style:square;v-text-anchor:middle" o:spid="_x0000_s1034" filled="f" stroked="f" type="#_x0000_t202" o:gfxdata="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">
+                  <v:shape id="Cuadro de texto 7" o:spid="_x0000_s1034" type="#_x0000_t202" style="position:absolute;left:10713;top:5660;width:9167;height:6395;visibility:visible;mso-wrap-style:square;v-text-anchor:middle" o:gfxdata="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" filled="f" stroked="f">
                     <v:textbox inset="1.1639mm,1.1639mm,1.1639mm,1.1639mm">
                       <w:txbxContent>
                         <w:p>
@@ -4285,7 +4205,7 @@
                           </w:pPr>
                           <w:r>
                             <w:rPr>
-                              <w:rFonts w:ascii="Cambria" w:hAnsi="Cambria" w:eastAsia="Cambria" w:cs="Cambria"/>
+                              <w:rFonts w:ascii="Cambria" w:eastAsia="Cambria" w:hAnsi="Cambria" w:cs="Cambria"/>
                               <w:color w:val="000000"/>
                             </w:rPr>
                             <w:t>Implementar</w:t>
@@ -4294,7 +4214,7 @@
                       </w:txbxContent>
                     </v:textbox>
                   </v:shape>
-                  <v:roundrect id="Rectángulo: esquinas redondeadas 8" style="position:absolute;left:20730;top:5314;width:9859;height:7087;visibility:visible;mso-wrap-style:square;v-text-anchor:middle" o:spid="_x0000_s1035" fillcolor="#8064a2 [3207]" strokecolor="white [3201]" strokeweight="2pt" arcsize="10923f" o:gfxdata="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">
+                  <v:roundrect id="Rectángulo: esquinas redondeadas 8" o:spid="_x0000_s1035" style="position:absolute;left:20730;top:5314;width:9859;height:7087;visibility:visible;mso-wrap-style:square;v-text-anchor:middle" arcsize="10923f" o:gfxdata="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" fillcolor="#8064a2 [3207]" strokecolor="white [3201]" strokeweight="2pt">
                     <v:stroke startarrowwidth="narrow" startarrowlength="short" endarrowwidth="narrow" endarrowlength="short"/>
                     <v:textbox inset="2.53958mm,2.53958mm,2.53958mm,2.53958mm">
                       <w:txbxContent>
@@ -4307,7 +4227,7 @@
                       </w:txbxContent>
                     </v:textbox>
                   </v:roundrect>
-                  <v:shape id="Cuadro de texto 9" style="position:absolute;left:21076;top:5660;width:9167;height:6395;visibility:visible;mso-wrap-style:square;v-text-anchor:middle" o:spid="_x0000_s1036" filled="f" stroked="f" type="#_x0000_t202" o:gfxdata="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">
+                  <v:shape id="Cuadro de texto 9" o:spid="_x0000_s1036" type="#_x0000_t202" style="position:absolute;left:21076;top:5660;width:9167;height:6395;visibility:visible;mso-wrap-style:square;v-text-anchor:middle" o:gfxdata="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" filled="f" stroked="f">
                     <v:textbox inset="1.1639mm,1.1639mm,1.1639mm,1.1639mm">
                       <w:txbxContent>
                         <w:p>
@@ -4318,7 +4238,7 @@
                           </w:pPr>
                           <w:r>
                             <w:rPr>
-                              <w:rFonts w:ascii="Cambria" w:hAnsi="Cambria" w:eastAsia="Cambria" w:cs="Cambria"/>
+                              <w:rFonts w:ascii="Cambria" w:eastAsia="Cambria" w:hAnsi="Cambria" w:cs="Cambria"/>
                               <w:color w:val="000000"/>
                             </w:rPr>
                             <w:t>Controlar</w:t>
@@ -4327,7 +4247,7 @@
                       </w:txbxContent>
                     </v:textbox>
                   </v:shape>
-                  <v:roundrect id="Rectángulo: esquinas redondeadas 10" style="position:absolute;left:31093;top:5314;width:9859;height:7087;visibility:visible;mso-wrap-style:square;v-text-anchor:middle" o:spid="_x0000_s1037" fillcolor="#49acc5" strokecolor="white [3201]" strokeweight="2pt" arcsize="10923f" o:gfxdata="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">
+                  <v:roundrect id="Rectángulo: esquinas redondeadas 10" o:spid="_x0000_s1037" style="position:absolute;left:31093;top:5314;width:9859;height:7087;visibility:visible;mso-wrap-style:square;v-text-anchor:middle" arcsize="10923f" o:gfxdata="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" fillcolor="#49acc5" strokecolor="white [3201]" strokeweight="2pt">
                     <v:stroke startarrowwidth="narrow" startarrowlength="short" endarrowwidth="narrow" endarrowlength="short"/>
                     <v:textbox inset="2.53958mm,2.53958mm,2.53958mm,2.53958mm">
                       <w:txbxContent>
@@ -4340,7 +4260,7 @@
                       </w:txbxContent>
                     </v:textbox>
                   </v:roundrect>
-                  <v:shape id="Cuadro de texto 11" style="position:absolute;left:31439;top:5660;width:9167;height:6395;visibility:visible;mso-wrap-style:square;v-text-anchor:middle" o:spid="_x0000_s1038" filled="f" stroked="f" type="#_x0000_t202" o:gfxdata="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">
+                  <v:shape id="Cuadro de texto 11" o:spid="_x0000_s1038" type="#_x0000_t202" style="position:absolute;left:31439;top:5660;width:9167;height:6395;visibility:visible;mso-wrap-style:square;v-text-anchor:middle" o:gfxdata="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" filled="f" stroked="f">
                     <v:textbox inset="1.1639mm,1.1639mm,1.1639mm,1.1639mm">
                       <w:txbxContent>
                         <w:p>
@@ -4351,7 +4271,7 @@
                           </w:pPr>
                           <w:r>
                             <w:rPr>
-                              <w:rFonts w:ascii="Cambria" w:hAnsi="Cambria" w:eastAsia="Cambria" w:cs="Cambria"/>
+                              <w:rFonts w:ascii="Cambria" w:eastAsia="Cambria" w:hAnsi="Cambria" w:cs="Cambria"/>
                               <w:color w:val="000000"/>
                             </w:rPr>
                             <w:t xml:space="preserve">Mejorar </w:t>
@@ -4590,12 +4510,12 @@
         <w:tblW w:w="9242" w:type="dxa"/>
         <w:tblInd w:w="720" w:type="dxa"/>
         <w:tblBorders>
-          <w:top w:val="single" w:color="BFBFBF" w:sz="4" w:space="0"/>
-          <w:left w:val="single" w:color="BFBFBF" w:sz="4" w:space="0"/>
-          <w:bottom w:val="single" w:color="BFBFBF" w:sz="4" w:space="0"/>
-          <w:right w:val="single" w:color="BFBFBF" w:sz="4" w:space="0"/>
-          <w:insideH w:val="single" w:color="BFBFBF" w:sz="4" w:space="0"/>
-          <w:insideV w:val="single" w:color="BFBFBF" w:sz="4" w:space="0"/>
+          <w:top w:val="single" w:sz="4" w:space="0" w:color="BFBFBF"/>
+          <w:left w:val="single" w:sz="4" w:space="0" w:color="BFBFBF"/>
+          <w:bottom w:val="single" w:sz="4" w:space="0" w:color="BFBFBF"/>
+          <w:right w:val="single" w:sz="4" w:space="0" w:color="BFBFBF"/>
+          <w:insideH w:val="single" w:sz="4" w:space="0" w:color="BFBFBF"/>
+          <w:insideV w:val="single" w:sz="4" w:space="0" w:color="BFBFBF"/>
         </w:tblBorders>
         <w:tblLayout w:type="fixed"/>
         <w:tblLook w:val="0400" w:firstRow="0" w:lastRow="0" w:firstColumn="0" w:lastColumn="0" w:noHBand="0" w:noVBand="1"/>
@@ -5380,6 +5300,7 @@
           <w:sz w:val="20"/>
           <w:szCs w:val="20"/>
         </w:rPr>
+        <w:lastRenderedPageBreak/>
         <w:t>Tabla 3</w:t>
       </w:r>
       <w:r>
@@ -5460,12 +5381,12 @@
         <w:tblW w:w="7229" w:type="dxa"/>
         <w:tblInd w:w="1980" w:type="dxa"/>
         <w:tblBorders>
-          <w:top w:val="single" w:color="BFBFBF" w:sz="4" w:space="0"/>
-          <w:left w:val="single" w:color="BFBFBF" w:sz="4" w:space="0"/>
-          <w:bottom w:val="single" w:color="BFBFBF" w:sz="4" w:space="0"/>
-          <w:right w:val="single" w:color="BFBFBF" w:sz="4" w:space="0"/>
-          <w:insideH w:val="single" w:color="BFBFBF" w:sz="4" w:space="0"/>
-          <w:insideV w:val="single" w:color="BFBFBF" w:sz="4" w:space="0"/>
+          <w:top w:val="single" w:sz="4" w:space="0" w:color="BFBFBF"/>
+          <w:left w:val="single" w:sz="4" w:space="0" w:color="BFBFBF"/>
+          <w:bottom w:val="single" w:sz="4" w:space="0" w:color="BFBFBF"/>
+          <w:right w:val="single" w:sz="4" w:space="0" w:color="BFBFBF"/>
+          <w:insideH w:val="single" w:sz="4" w:space="0" w:color="BFBFBF"/>
+          <w:insideV w:val="single" w:sz="4" w:space="0" w:color="BFBFBF"/>
         </w:tblBorders>
         <w:tblLayout w:type="fixed"/>
         <w:tblLook w:val="0400" w:firstRow="0" w:lastRow="0" w:firstColumn="0" w:lastColumn="0" w:noHBand="0" w:noVBand="1"/>
@@ -7041,8 +6962,8 @@
             </w:drawing>
           </mc:Choice>
           <mc:Fallback>
-            <w:pict w14:anchorId="3F701478">
-              <v:roundrect id="Rectángulo: esquinas redondeadas 85" style="position:absolute;left:0;text-align:left;margin-left:44pt;margin-top:0;width:456pt;height:75pt;z-index:251659264;visibility:visible;mso-wrap-style:square;mso-wrap-distance-left:9pt;mso-wrap-distance-top:0;mso-wrap-distance-right:9pt;mso-wrap-distance-bottom:0;mso-position-horizontal:absolute;mso-position-horizontal-relative:text;mso-position-vertical:absolute;mso-position-vertical-relative:text;v-text-anchor:middle" o:spid="_x0000_s1039" fillcolor="#9bbb59 [3206]" strokecolor="white [3201]" strokeweight="3pt" arcsize="10923f" w14:anchorId="14199B1C" o:gfxdata="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">
+            <w:pict>
+              <v:roundrect w14:anchorId="14199B1C" id="Rectángulo: esquinas redondeadas 85" o:spid="_x0000_s1039" style="position:absolute;left:0;text-align:left;margin-left:44pt;margin-top:0;width:456pt;height:75pt;z-index:251659264;visibility:visible;mso-wrap-style:square;mso-wrap-distance-left:9pt;mso-wrap-distance-top:0;mso-wrap-distance-right:9pt;mso-wrap-distance-bottom:0;mso-position-horizontal:absolute;mso-position-horizontal-relative:text;mso-position-vertical:absolute;mso-position-vertical-relative:text;v-text-anchor:middle" arcsize="10923f" o:gfxdata="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" fillcolor="#9bbb59 [3206]" strokecolor="white [3201]" strokeweight="3pt">
                 <v:stroke startarrowwidth="narrow" startarrowlength="short" endarrowwidth="narrow" endarrowlength="short"/>
                 <v:textbox inset="2.53958mm,1.2694mm,2.53958mm,1.2694mm">
                   <w:txbxContent>
@@ -7136,6 +7057,7 @@
         </w:sdtContent>
       </w:sdt>
     </w:p>
+    <w:commentRangeEnd w:id="31"/>
     <w:p>
       <w:pPr>
         <w:pBdr>
@@ -7152,7 +7074,6 @@
           <w:szCs w:val="20"/>
         </w:rPr>
       </w:pPr>
-      <w:commentRangeEnd w:id="31"/>
       <w:r>
         <w:commentReference w:id="31"/>
       </w:r>
@@ -7275,13 +7196,6 @@
           <w:szCs w:val="20"/>
         </w:rPr>
         <w:tab/>
-      </w:r>
-      <w:r>
-        <w:rPr>
-          <w:b/>
-          <w:sz w:val="20"/>
-          <w:szCs w:val="20"/>
-        </w:rPr>
         <w:t>Procedimiento para estructurar un servicio postventa</w:t>
       </w:r>
     </w:p>
@@ -7410,6 +7324,7 @@
         <w:t>Entonces, ¿cómo estructurar un servicio postventa? Según Pérez (2013), se deben considerar tanto la estructura como las funciones del servicio, tal como se detalla a continuación:</w:t>
       </w:r>
     </w:p>
+    <w:commentRangeEnd w:id="33"/>
     <w:p>
       <w:pPr>
         <w:pBdr>
@@ -7426,7 +7341,6 @@
           <w:szCs w:val="20"/>
         </w:rPr>
       </w:pPr>
-      <w:commentRangeEnd w:id="33"/>
       <w:r>
         <w:rPr>
           <w:rStyle w:val="Refdecomentario"/>
@@ -7526,6 +7440,7 @@
         <w:rPr>
           <w:rFonts w:eastAsia="Times New Roman"/>
         </w:rPr>
+        <w:lastRenderedPageBreak/>
         <w:t>Las funciones asociadas a esta estructura incluyen:</w:t>
       </w:r>
       <w:commentRangeEnd w:id="34"/>
@@ -7837,6 +7752,7 @@
         </w:sdtContent>
       </w:sdt>
     </w:p>
+    <w:commentRangeEnd w:id="38"/>
     <w:p>
       <w:pPr>
         <w:pBdr>
@@ -7853,7 +7769,6 @@
           <w:szCs w:val="20"/>
         </w:rPr>
       </w:pPr>
-      <w:commentRangeEnd w:id="38"/>
       <w:r>
         <w:commentReference w:id="38"/>
       </w:r>
@@ -8667,13 +8582,6 @@
           <w:szCs w:val="20"/>
         </w:rPr>
         <w:tab/>
-      </w:r>
-      <w:r>
-        <w:rPr>
-          <w:b/>
-          <w:sz w:val="20"/>
-          <w:szCs w:val="20"/>
-        </w:rPr>
         <w:t>Importancia del servicio postventa</w:t>
       </w:r>
     </w:p>
@@ -8979,13 +8887,6 @@
           <w:szCs w:val="20"/>
         </w:rPr>
         <w:tab/>
-      </w:r>
-      <w:r>
-        <w:rPr>
-          <w:b/>
-          <w:sz w:val="20"/>
-          <w:szCs w:val="20"/>
-        </w:rPr>
         <w:t>Tipos de servicios postventas</w:t>
       </w:r>
     </w:p>
@@ -9006,6 +8907,7 @@
       </w:pPr>
       <w:commentRangeStart w:id="44"/>
       <w:r>
+        <w:lastRenderedPageBreak/>
         <w:t>Entre los servicios postventa que debe adoptar la empresa, ya sea para productos de larga duración con garantía de fábrica o para compras menos exigentes, Martínez (2021) propone los siguientes tipos de servicios postventa:</w:t>
       </w:r>
       <w:commentRangeEnd w:id="44"/>
@@ -9286,111 +9188,74 @@
     <w:p>
       <w:pPr>
         <w:pBdr>
-          <w:top w:val="nil" w:color="000000" w:sz="0" w:space="0"/>
-          <w:left w:val="nil" w:color="000000" w:sz="0" w:space="0"/>
-          <w:bottom w:val="nil" w:color="000000" w:sz="0" w:space="0"/>
-          <w:right w:val="nil" w:color="000000" w:sz="0" w:space="0"/>
-          <w:between w:val="nil" w:color="000000" w:sz="0" w:space="0"/>
+          <w:top w:val="nil"/>
+          <w:left w:val="nil"/>
+          <w:bottom w:val="nil"/>
+          <w:right w:val="nil"/>
+          <w:between w:val="nil"/>
         </w:pBdr>
         <w:ind w:left="720"/>
-        <w:rPr>
-          <w:highlight w:val="cyan"/>
-        </w:rPr>
       </w:pPr>
       <w:commentRangeStart w:id="47"/>
       <w:r>
-        <w:rPr/>
-        <w:t xml:space="preserve">Los aportes que hace Pérez (2013) sobre los tipos de servicios son los siguientes, como se detalla en la </w:t>
-      </w:r>
-      <w:r>
-        <w:rPr>
-          <w:highlight w:val="cyan"/>
-        </w:rPr>
-        <w:t xml:space="preserve">tabla </w:t>
-      </w:r>
-      <w:r>
-        <w:rPr>
-          <w:highlight w:val="cyan"/>
-        </w:rPr>
-        <w:t>4</w:t>
-      </w:r>
-      <w:r>
-        <w:rPr>
-          <w:highlight w:val="cyan"/>
-        </w:rPr>
-        <w:t>:</w:t>
+        <w:t>Los aportes que hace Pérez (2013) sobre los tipos de servicios son los siguientes, como se detalla en la tabla 5:</w:t>
       </w:r>
       <w:commentRangeEnd w:id="47"/>
       <w:r>
         <w:rPr>
-          <w:rStyle w:val="CommentReference"/>
+          <w:rStyle w:val="Refdecomentario"/>
         </w:rPr>
         <w:commentReference w:id="47"/>
       </w:r>
     </w:p>
-    <w:p w14:noSpellErr="1">
-      <w:pPr>
-        <w:pBdr>
-          <w:top w:val="nil" w:color="000000" w:sz="0" w:space="0"/>
-          <w:left w:val="nil" w:color="000000" w:sz="0" w:space="0"/>
-          <w:bottom w:val="nil" w:color="000000" w:sz="0" w:space="0"/>
-          <w:right w:val="nil" w:color="000000" w:sz="0" w:space="0"/>
-          <w:between w:val="nil" w:color="000000" w:sz="0" w:space="0"/>
+    <w:p>
+      <w:pPr>
+        <w:pBdr>
+          <w:top w:val="nil"/>
+          <w:left w:val="nil"/>
+          <w:bottom w:val="nil"/>
+          <w:right w:val="nil"/>
+          <w:between w:val="nil"/>
         </w:pBdr>
         <w:ind w:left="720"/>
         <w:rPr>
           <w:sz w:val="20"/>
           <w:szCs w:val="20"/>
-          <w:highlight w:val="cyan"/>
-        </w:rPr>
-      </w:pPr>
-    </w:p>
-    <w:p>
-      <w:pPr>
-        <w:pBdr>
-          <w:top w:val="nil" w:color="000000" w:sz="0" w:space="0"/>
-          <w:left w:val="nil" w:color="000000" w:sz="0" w:space="0"/>
-          <w:bottom w:val="nil" w:color="000000" w:sz="0" w:space="0"/>
-          <w:right w:val="nil" w:color="000000" w:sz="0" w:space="0"/>
-          <w:between w:val="nil" w:color="000000" w:sz="0" w:space="0"/>
+        </w:rPr>
+      </w:pPr>
+    </w:p>
+    <w:p>
+      <w:pPr>
+        <w:pBdr>
+          <w:top w:val="nil"/>
+          <w:left w:val="nil"/>
+          <w:bottom w:val="nil"/>
+          <w:right w:val="nil"/>
+          <w:between w:val="nil"/>
         </w:pBdr>
         <w:ind w:left="720"/>
         <w:rPr>
-          <w:b w:val="1"/>
-          <w:bCs w:val="1"/>
-          <w:sz w:val="20"/>
-          <w:szCs w:val="20"/>
-          <w:highlight w:val="cyan"/>
+          <w:b/>
+          <w:sz w:val="20"/>
+          <w:szCs w:val="20"/>
         </w:rPr>
       </w:pPr>
       <w:commentRangeStart w:id="48"/>
       <w:r>
         <w:rPr>
-          <w:b w:val="1"/>
-          <w:bCs w:val="1"/>
-          <w:sz w:val="20"/>
-          <w:szCs w:val="20"/>
-          <w:highlight w:val="cyan"/>
-        </w:rPr>
-        <w:t xml:space="preserve">Tabla </w:t>
-      </w:r>
-      <w:r>
-        <w:rPr>
-          <w:b w:val="1"/>
-          <w:bCs w:val="1"/>
-          <w:sz w:val="20"/>
-          <w:szCs w:val="20"/>
-          <w:highlight w:val="cyan"/>
-        </w:rPr>
-        <w:t>4</w:t>
-      </w:r>
-      <w:commentRangeStart w:id="1771406724"/>
-      <w:commentRangeEnd w:id="1771406724"/>
-      <w:r>
-        <w:rPr>
-          <w:rStyle w:val="CommentReference"/>
-        </w:rPr>
-        <w:commentReference w:id="1771406724"/>
+          <w:b/>
+          <w:sz w:val="20"/>
+          <w:szCs w:val="20"/>
+        </w:rPr>
+        <w:t>Tabla 5</w:t>
+      </w:r>
+      <w:r>
+        <w:rPr>
+          <w:b/>
+          <w:sz w:val="20"/>
+          <w:szCs w:val="20"/>
+        </w:rPr>
+        <w:t>.</w:t>
       </w:r>
     </w:p>
     <w:p>
@@ -9445,12 +9310,12 @@
         <w:tblW w:w="9242" w:type="dxa"/>
         <w:tblInd w:w="720" w:type="dxa"/>
         <w:tblBorders>
-          <w:top w:val="single" w:color="BFBFBF" w:sz="4" w:space="0"/>
-          <w:left w:val="single" w:color="BFBFBF" w:sz="4" w:space="0"/>
-          <w:bottom w:val="single" w:color="BFBFBF" w:sz="4" w:space="0"/>
-          <w:right w:val="single" w:color="BFBFBF" w:sz="4" w:space="0"/>
-          <w:insideH w:val="single" w:color="BFBFBF" w:sz="4" w:space="0"/>
-          <w:insideV w:val="single" w:color="BFBFBF" w:sz="4" w:space="0"/>
+          <w:top w:val="single" w:sz="4" w:space="0" w:color="BFBFBF"/>
+          <w:left w:val="single" w:sz="4" w:space="0" w:color="BFBFBF"/>
+          <w:bottom w:val="single" w:sz="4" w:space="0" w:color="BFBFBF"/>
+          <w:right w:val="single" w:sz="4" w:space="0" w:color="BFBFBF"/>
+          <w:insideH w:val="single" w:sz="4" w:space="0" w:color="BFBFBF"/>
+          <w:insideV w:val="single" w:sz="4" w:space="0" w:color="BFBFBF"/>
         </w:tblBorders>
         <w:tblLayout w:type="fixed"/>
         <w:tblLook w:val="0400" w:firstRow="0" w:lastRow="0" w:firstColumn="0" w:lastColumn="0" w:noHBand="0" w:noVBand="1"/>
@@ -9917,13 +9782,6 @@
           <w:szCs w:val="20"/>
         </w:rPr>
         <w:tab/>
-      </w:r>
-      <w:r>
-        <w:rPr>
-          <w:b/>
-          <w:sz w:val="20"/>
-          <w:szCs w:val="20"/>
-        </w:rPr>
         <w:t>Fases del servicio postventa</w:t>
       </w:r>
     </w:p>
@@ -10373,6 +10231,7 @@
           <w:sz w:val="20"/>
           <w:szCs w:val="20"/>
         </w:rPr>
+        <w:lastRenderedPageBreak/>
         <w:t xml:space="preserve">ACTIVIDADES DIDÁCTICAS (SE DEBEN INCLUIR ENTRE 1 Y 2 </w:t>
       </w:r>
       <w:commentRangeStart w:id="56"/>
@@ -10494,12 +10353,12 @@
         <w:tblW w:w="9541" w:type="dxa"/>
         <w:tblInd w:w="421" w:type="dxa"/>
         <w:tblBorders>
-          <w:top w:val="single" w:color="000000" w:sz="4" w:space="0"/>
-          <w:left w:val="single" w:color="000000" w:sz="4" w:space="0"/>
-          <w:bottom w:val="single" w:color="000000" w:sz="4" w:space="0"/>
-          <w:right w:val="single" w:color="000000" w:sz="4" w:space="0"/>
-          <w:insideH w:val="single" w:color="000000" w:sz="4" w:space="0"/>
-          <w:insideV w:val="single" w:color="000000" w:sz="4" w:space="0"/>
+          <w:top w:val="single" w:sz="4" w:space="0" w:color="000000"/>
+          <w:left w:val="single" w:sz="4" w:space="0" w:color="000000"/>
+          <w:bottom w:val="single" w:sz="4" w:space="0" w:color="000000"/>
+          <w:right w:val="single" w:sz="4" w:space="0" w:color="000000"/>
+          <w:insideH w:val="single" w:sz="4" w:space="0" w:color="000000"/>
+          <w:insideV w:val="single" w:sz="4" w:space="0" w:color="000000"/>
         </w:tblBorders>
         <w:tblLayout w:type="fixed"/>
         <w:tblLook w:val="0400" w:firstRow="0" w:lastRow="0" w:firstColumn="0" w:lastColumn="0" w:noHBand="0" w:noVBand="1"/>
@@ -10523,12 +10382,12 @@
             <w:pPr>
               <w:jc w:val="center"/>
               <w:rPr>
-                <w:rFonts w:ascii="Calibri" w:hAnsi="Calibri" w:eastAsia="Calibri" w:cs="Calibri"/>
+                <w:rFonts w:ascii="Calibri" w:eastAsia="Calibri" w:hAnsi="Calibri" w:cs="Calibri"/>
               </w:rPr>
             </w:pPr>
             <w:r>
               <w:rPr>
-                <w:rFonts w:ascii="Calibri" w:hAnsi="Calibri" w:eastAsia="Calibri" w:cs="Calibri"/>
+                <w:rFonts w:ascii="Calibri" w:eastAsia="Calibri" w:hAnsi="Calibri" w:cs="Calibri"/>
               </w:rPr>
               <w:t>DESCRIPCIÓN DE ACTIVIDAD DIDÁCTICA</w:t>
             </w:r>
@@ -10548,12 +10407,12 @@
           <w:p>
             <w:pPr>
               <w:rPr>
-                <w:rFonts w:ascii="Calibri" w:hAnsi="Calibri" w:eastAsia="Calibri" w:cs="Calibri"/>
+                <w:rFonts w:ascii="Calibri" w:eastAsia="Calibri" w:hAnsi="Calibri" w:cs="Calibri"/>
               </w:rPr>
             </w:pPr>
             <w:r>
               <w:rPr>
-                <w:rFonts w:ascii="Calibri" w:hAnsi="Calibri" w:eastAsia="Calibri" w:cs="Calibri"/>
+                <w:rFonts w:ascii="Calibri" w:eastAsia="Calibri" w:hAnsi="Calibri" w:cs="Calibri"/>
               </w:rPr>
               <w:t>Nombre de la Actividad</w:t>
             </w:r>
@@ -10568,12 +10427,12 @@
           <w:p>
             <w:pPr>
               <w:rPr>
-                <w:rFonts w:ascii="Calibri" w:hAnsi="Calibri" w:eastAsia="Calibri" w:cs="Calibri"/>
+                <w:rFonts w:ascii="Calibri" w:eastAsia="Calibri" w:hAnsi="Calibri" w:cs="Calibri"/>
               </w:rPr>
             </w:pPr>
             <w:r>
               <w:rPr>
-                <w:rFonts w:ascii="Calibri" w:hAnsi="Calibri" w:eastAsia="Calibri" w:cs="Calibri"/>
+                <w:rFonts w:ascii="Calibri" w:eastAsia="Calibri" w:hAnsi="Calibri" w:cs="Calibri"/>
               </w:rPr>
               <w:t>Instrumento de evaluación de conocimiento</w:t>
             </w:r>
@@ -10593,12 +10452,12 @@
           <w:p>
             <w:pPr>
               <w:rPr>
-                <w:rFonts w:ascii="Calibri" w:hAnsi="Calibri" w:eastAsia="Calibri" w:cs="Calibri"/>
+                <w:rFonts w:ascii="Calibri" w:eastAsia="Calibri" w:hAnsi="Calibri" w:cs="Calibri"/>
               </w:rPr>
             </w:pPr>
             <w:r>
               <w:rPr>
-                <w:rFonts w:ascii="Calibri" w:hAnsi="Calibri" w:eastAsia="Calibri" w:cs="Calibri"/>
+                <w:rFonts w:ascii="Calibri" w:eastAsia="Calibri" w:hAnsi="Calibri" w:cs="Calibri"/>
               </w:rPr>
               <w:t>Objetivo de la actividad</w:t>
             </w:r>
@@ -10613,12 +10472,12 @@
           <w:p>
             <w:pPr>
               <w:rPr>
-                <w:rFonts w:ascii="Calibri" w:hAnsi="Calibri" w:eastAsia="Calibri" w:cs="Calibri"/>
+                <w:rFonts w:ascii="Calibri" w:eastAsia="Calibri" w:hAnsi="Calibri" w:cs="Calibri"/>
               </w:rPr>
             </w:pPr>
             <w:r>
               <w:rPr>
-                <w:rFonts w:ascii="Calibri" w:hAnsi="Calibri" w:eastAsia="Calibri" w:cs="Calibri"/>
+                <w:rFonts w:ascii="Calibri" w:eastAsia="Calibri" w:hAnsi="Calibri" w:cs="Calibri"/>
               </w:rPr>
               <w:t>Evaluar conocimiento del servicio postventa</w:t>
             </w:r>
@@ -10638,12 +10497,12 @@
           <w:p>
             <w:pPr>
               <w:rPr>
-                <w:rFonts w:ascii="Calibri" w:hAnsi="Calibri" w:eastAsia="Calibri" w:cs="Calibri"/>
+                <w:rFonts w:ascii="Calibri" w:eastAsia="Calibri" w:hAnsi="Calibri" w:cs="Calibri"/>
               </w:rPr>
             </w:pPr>
             <w:r>
               <w:rPr>
-                <w:rFonts w:ascii="Calibri" w:hAnsi="Calibri" w:eastAsia="Calibri" w:cs="Calibri"/>
+                <w:rFonts w:ascii="Calibri" w:eastAsia="Calibri" w:hAnsi="Calibri" w:cs="Calibri"/>
               </w:rPr>
               <w:t>Tipo de actividad sugerida</w:t>
             </w:r>
@@ -10658,7 +10517,7 @@
           <w:p>
             <w:pPr>
               <w:rPr>
-                <w:rFonts w:ascii="Calibri" w:hAnsi="Calibri" w:eastAsia="Calibri" w:cs="Calibri"/>
+                <w:rFonts w:ascii="Calibri" w:eastAsia="Calibri" w:hAnsi="Calibri" w:cs="Calibri"/>
               </w:rPr>
             </w:pPr>
             <w:r>
@@ -10717,12 +10576,12 @@
           <w:p>
             <w:pPr>
               <w:rPr>
-                <w:rFonts w:ascii="Calibri" w:hAnsi="Calibri" w:eastAsia="Calibri" w:cs="Calibri"/>
+                <w:rFonts w:ascii="Calibri" w:eastAsia="Calibri" w:hAnsi="Calibri" w:cs="Calibri"/>
               </w:rPr>
             </w:pPr>
             <w:r>
               <w:rPr>
-                <w:rFonts w:ascii="Calibri" w:hAnsi="Calibri" w:eastAsia="Calibri" w:cs="Calibri"/>
+                <w:rFonts w:ascii="Calibri" w:eastAsia="Calibri" w:hAnsi="Calibri" w:cs="Calibri"/>
               </w:rPr>
               <w:t xml:space="preserve">Archivo de la actividad </w:t>
             </w:r>
@@ -10730,12 +10589,12 @@
           <w:p>
             <w:pPr>
               <w:rPr>
-                <w:rFonts w:ascii="Calibri" w:hAnsi="Calibri" w:eastAsia="Calibri" w:cs="Calibri"/>
+                <w:rFonts w:ascii="Calibri" w:eastAsia="Calibri" w:hAnsi="Calibri" w:cs="Calibri"/>
               </w:rPr>
             </w:pPr>
             <w:r>
               <w:rPr>
-                <w:rFonts w:ascii="Calibri" w:hAnsi="Calibri" w:eastAsia="Calibri" w:cs="Calibri"/>
+                <w:rFonts w:ascii="Calibri" w:eastAsia="Calibri" w:hAnsi="Calibri" w:cs="Calibri"/>
               </w:rPr>
               <w:t>(Anexo donde se describe la actividad propuesta)</w:t>
             </w:r>
@@ -10803,7 +10662,7 @@
               <w:ind w:left="1080"/>
               <w:jc w:val="both"/>
               <w:rPr>
-                <w:rFonts w:ascii="Calibri" w:hAnsi="Calibri" w:eastAsia="Calibri" w:cs="Calibri"/>
+                <w:rFonts w:ascii="Calibri" w:eastAsia="Calibri" w:hAnsi="Calibri" w:cs="Calibri"/>
                 <w:b w:val="0"/>
                 <w:color w:val="000000"/>
                 <w:sz w:val="22"/>
@@ -10873,6 +10732,7 @@
           <w:sz w:val="20"/>
           <w:szCs w:val="20"/>
         </w:rPr>
+        <w:lastRenderedPageBreak/>
         <w:t xml:space="preserve">MATERIAL COMPLEMENTARIO: </w:t>
       </w:r>
     </w:p>
@@ -10890,12 +10750,12 @@
         <w:tblW w:w="10072" w:type="dxa"/>
         <w:tblInd w:w="0" w:type="dxa"/>
         <w:tblBorders>
-          <w:top w:val="single" w:color="000000" w:sz="4" w:space="0"/>
-          <w:left w:val="single" w:color="000000" w:sz="4" w:space="0"/>
-          <w:bottom w:val="single" w:color="000000" w:sz="4" w:space="0"/>
-          <w:right w:val="single" w:color="000000" w:sz="4" w:space="0"/>
-          <w:insideH w:val="single" w:color="000000" w:sz="4" w:space="0"/>
-          <w:insideV w:val="single" w:color="000000" w:sz="4" w:space="0"/>
+          <w:top w:val="single" w:sz="4" w:space="0" w:color="000000"/>
+          <w:left w:val="single" w:sz="4" w:space="0" w:color="000000"/>
+          <w:bottom w:val="single" w:sz="4" w:space="0" w:color="000000"/>
+          <w:right w:val="single" w:sz="4" w:space="0" w:color="000000"/>
+          <w:insideH w:val="single" w:sz="4" w:space="0" w:color="000000"/>
+          <w:insideV w:val="single" w:sz="4" w:space="0" w:color="000000"/>
         </w:tblBorders>
         <w:tblLayout w:type="fixed"/>
         <w:tblLook w:val="0400" w:firstRow="0" w:lastRow="0" w:firstColumn="0" w:lastColumn="0" w:noHBand="0" w:noVBand="1"/>
@@ -11098,12 +10958,6 @@
                 <w:szCs w:val="20"/>
               </w:rPr>
               <w:tab/>
-            </w:r>
-            <w:r>
-              <w:rPr>
-                <w:sz w:val="20"/>
-                <w:szCs w:val="20"/>
-              </w:rPr>
               <w:t>Postventa</w:t>
             </w:r>
           </w:p>
@@ -11126,6 +10980,22 @@
                 <w:szCs w:val="20"/>
               </w:rPr>
             </w:pPr>
+            <w:proofErr w:type="spellStart"/>
+            <w:r>
+              <w:rPr>
+                <w:sz w:val="20"/>
+                <w:szCs w:val="20"/>
+              </w:rPr>
+              <w:t>Zendesk</w:t>
+            </w:r>
+            <w:proofErr w:type="spellEnd"/>
+            <w:r>
+              <w:rPr>
+                <w:sz w:val="20"/>
+                <w:szCs w:val="20"/>
+              </w:rPr>
+              <w:t>. (2023).</w:t>
+            </w:r>
             <w:r>
               <w:rPr>
                 <w:i/>
@@ -11133,14 +11003,23 @@
                 <w:sz w:val="20"/>
                 <w:szCs w:val="20"/>
               </w:rPr>
-              <w:t>Las 7 estrategias más sencillas para captar clientes potenciales</w:t>
-            </w:r>
-            <w:r>
-              <w:rPr>
-                <w:sz w:val="20"/>
-                <w:szCs w:val="20"/>
-              </w:rPr>
-              <w:t>. (2023, 15 diciembre). Zendesk. https://www.zendesk.com.mx/blog/estrategias-captar-clientes-potenciales/</w:t>
+              <w:t xml:space="preserve"> </w:t>
+            </w:r>
+            <w:r>
+              <w:rPr>
+                <w:i/>
+                <w:iCs/>
+                <w:sz w:val="20"/>
+                <w:szCs w:val="20"/>
+              </w:rPr>
+              <w:t>Las 7 estrategias más sencillas para captar clientes potenciales.</w:t>
+            </w:r>
+            <w:r>
+              <w:rPr>
+                <w:sz w:val="20"/>
+                <w:szCs w:val="20"/>
+              </w:rPr>
+              <w:t xml:space="preserve"> Zendesk. https://www.zendesk.com.mx/blog/estrategias-captar-clientes-potenciales/</w:t>
             </w:r>
           </w:p>
         </w:tc>
@@ -11241,12 +11120,6 @@
                 <w:szCs w:val="20"/>
               </w:rPr>
               <w:tab/>
-            </w:r>
-            <w:r>
-              <w:rPr>
-                <w:sz w:val="20"/>
-                <w:szCs w:val="20"/>
-              </w:rPr>
               <w:t>Postventa</w:t>
             </w:r>
           </w:p>
@@ -11297,7 +11170,15 @@
                 <w:sz w:val="20"/>
                 <w:szCs w:val="20"/>
               </w:rPr>
-              <w:t>Postventa: qué es y cómo realizarla.</w:t>
+              <w:t>Postventa: qué es y cómo realizarla</w:t>
+            </w:r>
+            <w:r>
+              <w:rPr>
+                <w:i/>
+                <w:sz w:val="20"/>
+                <w:szCs w:val="20"/>
+              </w:rPr>
+              <w:t>.</w:t>
             </w:r>
           </w:p>
           <w:p>
@@ -11424,12 +11305,6 @@
                 <w:szCs w:val="20"/>
               </w:rPr>
               <w:tab/>
-            </w:r>
-            <w:r>
-              <w:rPr>
-                <w:sz w:val="20"/>
-                <w:szCs w:val="20"/>
-              </w:rPr>
               <w:t>Elementos de la postventa</w:t>
             </w:r>
           </w:p>
@@ -11456,7 +11331,23 @@
                 <w:sz w:val="20"/>
                 <w:szCs w:val="20"/>
               </w:rPr>
-              <w:t xml:space="preserve">Ramírez, A. (2018). ¿Qué elementos componen la posventa? https://www.informabtl.com/que-elementos-componen-la-posventa/ </w:t>
+              <w:t>Ramírez, A. (2018). ¿</w:t>
+            </w:r>
+            <w:r>
+              <w:rPr>
+                <w:i/>
+                <w:iCs/>
+                <w:sz w:val="20"/>
+                <w:szCs w:val="20"/>
+              </w:rPr>
+              <w:t>Qué elementos componen la posventa</w:t>
+            </w:r>
+            <w:r>
+              <w:rPr>
+                <w:sz w:val="20"/>
+                <w:szCs w:val="20"/>
+              </w:rPr>
+              <w:t xml:space="preserve">? https://www.informabtl.com/que-elementos-componen-la-posventa/ </w:t>
             </w:r>
           </w:p>
         </w:tc>
@@ -11558,12 +11449,6 @@
                 <w:szCs w:val="20"/>
               </w:rPr>
               <w:tab/>
-            </w:r>
-            <w:r>
-              <w:rPr>
-                <w:sz w:val="20"/>
-                <w:szCs w:val="20"/>
-              </w:rPr>
               <w:t>Proceso de la calidad del servicio postventa</w:t>
             </w:r>
           </w:p>
@@ -11590,11 +11475,22 @@
                 <w:sz w:val="20"/>
                 <w:szCs w:val="20"/>
               </w:rPr>
-              <w:t xml:space="preserve">Da Silva, D. (2020). ¿Qué es el seguimiento postventa? fases y </w:t>
+              <w:t xml:space="preserve">Da Silva, D. (2020). </w:t>
+            </w:r>
+            <w:r>
+              <w:rPr>
+                <w:i/>
+                <w:iCs/>
+                <w:sz w:val="20"/>
+                <w:szCs w:val="20"/>
+              </w:rPr>
+              <w:t xml:space="preserve">¿Qué es el seguimiento postventa? fases y </w:t>
             </w:r>
             <w:proofErr w:type="spellStart"/>
             <w:r>
               <w:rPr>
+                <w:i/>
+                <w:iCs/>
                 <w:sz w:val="20"/>
                 <w:szCs w:val="20"/>
               </w:rPr>
@@ -11603,10 +11499,19 @@
             <w:proofErr w:type="spellEnd"/>
             <w:r>
               <w:rPr>
-                <w:sz w:val="20"/>
-                <w:szCs w:val="20"/>
-              </w:rPr>
-              <w:t xml:space="preserve"> para el mantenimiento de un cliente satisfecho. https://www.zendesk.com.mx/blog/seguimiento-postventa/ </w:t>
+                <w:i/>
+                <w:iCs/>
+                <w:sz w:val="20"/>
+                <w:szCs w:val="20"/>
+              </w:rPr>
+              <w:t xml:space="preserve"> para el mantenimiento de un cliente satisfecho.</w:t>
+            </w:r>
+            <w:r>
+              <w:rPr>
+                <w:sz w:val="20"/>
+                <w:szCs w:val="20"/>
+              </w:rPr>
+              <w:t xml:space="preserve"> https://www.zendesk.com.mx/blog/seguimiento-postventa/ </w:t>
             </w:r>
           </w:p>
         </w:tc>
@@ -11708,12 +11613,6 @@
                 <w:szCs w:val="20"/>
               </w:rPr>
               <w:tab/>
-            </w:r>
-            <w:r>
-              <w:rPr>
-                <w:sz w:val="20"/>
-                <w:szCs w:val="20"/>
-              </w:rPr>
               <w:t>Tipos de servicios postventas</w:t>
             </w:r>
           </w:p>
@@ -11738,18 +11637,41 @@
             <w:commentRangeStart w:id="59"/>
             <w:r>
               <w:rPr>
-                <w:sz w:val="20"/>
-                <w:szCs w:val="20"/>
-              </w:rPr>
-              <w:t>Servicio posventa: qué es, cómo implementarlo con éxito y ejemplos. (2024, 17 junio). </w:t>
-            </w:r>
-            <w:r>
-              <w:rPr>
                 <w:i/>
                 <w:iCs/>
                 <w:sz w:val="20"/>
                 <w:szCs w:val="20"/>
               </w:rPr>
+              <w:t>Servicio posventa: qué es, cómo implementarlo con éxito y ejemplos</w:t>
+            </w:r>
+            <w:r>
+              <w:rPr>
+                <w:sz w:val="20"/>
+                <w:szCs w:val="20"/>
+              </w:rPr>
+              <w:t>. (2024</w:t>
+            </w:r>
+            <w:r>
+              <w:rPr>
+                <w:sz w:val="20"/>
+                <w:szCs w:val="20"/>
+              </w:rPr>
+              <w:t>)</w:t>
+            </w:r>
+            <w:r>
+              <w:rPr>
+                <w:sz w:val="20"/>
+                <w:szCs w:val="20"/>
+              </w:rPr>
+              <w:t>, 17 junio). </w:t>
+            </w:r>
+            <w:r>
+              <w:rPr>
+                <w:i/>
+                <w:iCs/>
+                <w:sz w:val="20"/>
+                <w:szCs w:val="20"/>
+              </w:rPr>
               <w:t>https://blog.hubspot.es/service/servicio-post-venta</w:t>
             </w:r>
             <w:r>
@@ -11757,7 +11679,7 @@
                 <w:sz w:val="20"/>
                 <w:szCs w:val="20"/>
               </w:rPr>
-              <w:t>. https://blog.hubspot.es/service/servicio-post-venta</w:t>
+              <w:t>. </w:t>
             </w:r>
             <w:r>
               <w:rPr>
@@ -11848,6 +11770,38 @@
     </w:p>
     <w:p>
       <w:pPr>
+        <w:rPr>
+          <w:sz w:val="20"/>
+          <w:szCs w:val="20"/>
+        </w:rPr>
+      </w:pPr>
+    </w:p>
+    <w:p>
+      <w:pPr>
+        <w:rPr>
+          <w:sz w:val="20"/>
+          <w:szCs w:val="20"/>
+        </w:rPr>
+      </w:pPr>
+    </w:p>
+    <w:p>
+      <w:pPr>
+        <w:rPr>
+          <w:sz w:val="20"/>
+          <w:szCs w:val="20"/>
+        </w:rPr>
+      </w:pPr>
+    </w:p>
+    <w:p>
+      <w:pPr>
+        <w:rPr>
+          <w:sz w:val="20"/>
+          <w:szCs w:val="20"/>
+        </w:rPr>
+      </w:pPr>
+    </w:p>
+    <w:p>
+      <w:pPr>
         <w:numPr>
           <w:ilvl w:val="0"/>
           <w:numId w:val="1"/>
@@ -11873,6 +11827,7 @@
           <w:sz w:val="20"/>
           <w:szCs w:val="20"/>
         </w:rPr>
+        <w:lastRenderedPageBreak/>
         <w:t xml:space="preserve">GLOSARIO: </w:t>
       </w:r>
     </w:p>
@@ -11899,12 +11854,12 @@
         <w:tblW w:w="9962" w:type="dxa"/>
         <w:tblInd w:w="0" w:type="dxa"/>
         <w:tblBorders>
-          <w:top w:val="single" w:color="000000" w:sz="4" w:space="0"/>
-          <w:left w:val="single" w:color="000000" w:sz="4" w:space="0"/>
-          <w:bottom w:val="single" w:color="000000" w:sz="4" w:space="0"/>
-          <w:right w:val="single" w:color="000000" w:sz="4" w:space="0"/>
-          <w:insideH w:val="single" w:color="000000" w:sz="4" w:space="0"/>
-          <w:insideV w:val="single" w:color="000000" w:sz="4" w:space="0"/>
+          <w:top w:val="single" w:sz="4" w:space="0" w:color="000000"/>
+          <w:left w:val="single" w:sz="4" w:space="0" w:color="000000"/>
+          <w:bottom w:val="single" w:sz="4" w:space="0" w:color="000000"/>
+          <w:right w:val="single" w:sz="4" w:space="0" w:color="000000"/>
+          <w:insideH w:val="single" w:sz="4" w:space="0" w:color="000000"/>
+          <w:insideV w:val="single" w:sz="4" w:space="0" w:color="000000"/>
         </w:tblBorders>
         <w:tblLayout w:type="fixed"/>
         <w:tblLook w:val="0400" w:firstRow="0" w:lastRow="0" w:firstColumn="0" w:lastColumn="0" w:noHBand="0" w:noVBand="1"/>
@@ -12689,13 +12644,23 @@
           <w:highlight w:val="cyan"/>
         </w:rPr>
       </w:pPr>
+      <w:proofErr w:type="spellStart"/>
       <w:r>
         <w:rPr>
           <w:sz w:val="20"/>
           <w:szCs w:val="20"/>
           <w:highlight w:val="cyan"/>
         </w:rPr>
-        <w:t>Da Silva, D. (2020). ¿</w:t>
+        <w:t>Zendesk</w:t>
+      </w:r>
+      <w:proofErr w:type="spellEnd"/>
+      <w:r>
+        <w:rPr>
+          <w:sz w:val="20"/>
+          <w:szCs w:val="20"/>
+          <w:highlight w:val="cyan"/>
+        </w:rPr>
+        <w:t>. (2023).</w:t>
       </w:r>
       <w:r>
         <w:rPr>
@@ -12705,7 +12670,7 @@
           <w:szCs w:val="20"/>
           <w:highlight w:val="cyan"/>
         </w:rPr>
-        <w:t>Cómo captar clientes potenciales</w:t>
+        <w:t xml:space="preserve"> Las 7 estrategias más sencillas para captar clientes potenciales.</w:t>
       </w:r>
       <w:r>
         <w:rPr>
@@ -12713,28 +12678,19 @@
           <w:szCs w:val="20"/>
           <w:highlight w:val="cyan"/>
         </w:rPr>
-        <w:t xml:space="preserve">?: las 7 estrategias más sencillas. </w:t>
-      </w:r>
-      <w:hyperlink r:id="rId34">
+        <w:t xml:space="preserve"> Zendesk. </w:t>
+      </w:r>
+      <w:hyperlink r:id="rId34" w:history="1">
         <w:r>
           <w:rPr>
-            <w:color w:val="000000"/>
+            <w:rStyle w:val="Hipervnculo"/>
             <w:sz w:val="20"/>
             <w:szCs w:val="20"/>
             <w:highlight w:val="cyan"/>
-            <w:u w:val="single"/>
           </w:rPr>
           <w:t>https://www.zendesk.com.mx/blog/estrategias-captar-clientes-potenciales/</w:t>
         </w:r>
       </w:hyperlink>
-      <w:r>
-        <w:rPr>
-          <w:sz w:val="20"/>
-          <w:szCs w:val="20"/>
-          <w:highlight w:val="cyan"/>
-        </w:rPr>
-        <w:t xml:space="preserve"> </w:t>
-      </w:r>
     </w:p>
     <w:p>
       <w:pPr>
@@ -12940,6 +12896,7 @@
           <w:szCs w:val="20"/>
           <w:highlight w:val="cyan"/>
         </w:rPr>
+        <w:lastRenderedPageBreak/>
         <w:t xml:space="preserve">Kotler, P.  </w:t>
       </w:r>
       <w:r>
@@ -12987,6 +12944,17 @@
         </w:rPr>
         <w:t>Editorial Pearson.</w:t>
       </w:r>
+    </w:p>
+    <w:p>
+      <w:pPr>
+        <w:ind w:left="720" w:hanging="720"/>
+        <w:rPr>
+          <w:sz w:val="20"/>
+          <w:szCs w:val="20"/>
+          <w:highlight w:val="cyan"/>
+          <w:lang w:val="en-US"/>
+        </w:rPr>
+      </w:pPr>
     </w:p>
     <w:p>
       <w:pPr>
@@ -13156,12 +13124,12 @@
         <w:tblW w:w="9967" w:type="dxa"/>
         <w:tblInd w:w="0" w:type="dxa"/>
         <w:tblBorders>
-          <w:top w:val="single" w:color="000000" w:sz="4" w:space="0"/>
-          <w:left w:val="single" w:color="000000" w:sz="4" w:space="0"/>
-          <w:bottom w:val="single" w:color="000000" w:sz="4" w:space="0"/>
-          <w:right w:val="single" w:color="000000" w:sz="4" w:space="0"/>
-          <w:insideH w:val="single" w:color="000000" w:sz="4" w:space="0"/>
-          <w:insideV w:val="single" w:color="000000" w:sz="4" w:space="0"/>
+          <w:top w:val="single" w:sz="4" w:space="0" w:color="000000"/>
+          <w:left w:val="single" w:sz="4" w:space="0" w:color="000000"/>
+          <w:bottom w:val="single" w:sz="4" w:space="0" w:color="000000"/>
+          <w:right w:val="single" w:sz="4" w:space="0" w:color="000000"/>
+          <w:insideH w:val="single" w:sz="4" w:space="0" w:color="000000"/>
+          <w:insideV w:val="single" w:sz="4" w:space="0" w:color="000000"/>
         </w:tblBorders>
         <w:tblLayout w:type="fixed"/>
         <w:tblLook w:val="0400" w:firstRow="0" w:lastRow="0" w:firstColumn="0" w:lastColumn="0" w:noHBand="0" w:noVBand="1"/>
@@ -13994,12 +13962,12 @@
         <w:tblW w:w="9967" w:type="dxa"/>
         <w:tblInd w:w="0" w:type="dxa"/>
         <w:tblBorders>
-          <w:top w:val="single" w:color="000000" w:sz="4" w:space="0"/>
-          <w:left w:val="single" w:color="000000" w:sz="4" w:space="0"/>
-          <w:bottom w:val="single" w:color="000000" w:sz="4" w:space="0"/>
-          <w:right w:val="single" w:color="000000" w:sz="4" w:space="0"/>
-          <w:insideH w:val="single" w:color="000000" w:sz="4" w:space="0"/>
-          <w:insideV w:val="single" w:color="000000" w:sz="4" w:space="0"/>
+          <w:top w:val="single" w:sz="4" w:space="0" w:color="000000"/>
+          <w:left w:val="single" w:sz="4" w:space="0" w:color="000000"/>
+          <w:bottom w:val="single" w:sz="4" w:space="0" w:color="000000"/>
+          <w:right w:val="single" w:sz="4" w:space="0" w:color="000000"/>
+          <w:insideH w:val="single" w:sz="4" w:space="0" w:color="000000"/>
+          <w:insideV w:val="single" w:sz="4" w:space="0" w:color="000000"/>
         </w:tblBorders>
         <w:tblLayout w:type="fixed"/>
         <w:tblLook w:val="0400" w:firstRow="0" w:lastRow="0" w:firstColumn="0" w:lastColumn="0" w:noHBand="0" w:noVBand="1"/>
@@ -14250,7 +14218,7 @@
     <w:sectPr>
       <w:headerReference w:type="default" r:id="rId36"/>
       <w:footerReference w:type="default" r:id="rId37"/>
-      <w:pgSz w:w="12240" w:h="15840" w:orient="portrait"/>
+      <w:pgSz w:w="12240" w:h="15840"/>
       <w:pgMar w:top="1701" w:right="1134" w:bottom="1134" w:left="1134" w:header="720" w:footer="0" w:gutter="0"/>
       <w:pgNumType w:start="1"/>
       <w:cols w:space="720"/>
@@ -14261,7 +14229,7 @@
 
 <file path=word/comments.xml><?xml version="1.0" encoding="utf-8"?>
 <w:comments xmlns:wpc="http://schemas.microsoft.com/office/word/2010/wordprocessingCanvas" xmlns:cx="http://schemas.microsoft.com/office/drawing/2014/chartex" xmlns:cx1="http://schemas.microsoft.com/office/drawing/2015/9/8/chartex" xmlns:cx2="http://schemas.microsoft.com/office/drawing/2015/10/21/chartex" xmlns:cx3="http://schemas.microsoft.com/office/drawing/2016/5/9/chartex" xmlns:cx4="http://schemas.microsoft.com/office/drawing/2016/5/10/chartex" xmlns:cx5="http://schemas.microsoft.com/office/drawing/2016/5/11/chartex" xmlns:cx6="http://schemas.microsoft.com/office/drawing/2016/5/12/chartex" xmlns:cx7="http://schemas.microsoft.com/office/drawing/2016/5/13/chartex" xmlns:cx8="http://schemas.microsoft.com/office/drawing/2016/5/14/chartex" xmlns:mc="http://schemas.openxmlformats.org/markup-compatibility/2006" xmlns:aink="http://schemas.microsoft.com/office/drawing/2016/ink" xmlns:am3d="http://schemas.microsoft.com/office/drawing/2017/model3d" xmlns:o="urn:schemas-microsoft-com:office:office" xmlns:oel="http://schemas.microsoft.com/office/2019/extlst" xmlns:r="http://schemas.openxmlformats.org/officeDocument/2006/relationships" xmlns:m="http://schemas.openxmlformats.org/officeDocument/2006/math" xmlns:v="urn:schemas-microsoft-com:vml" xmlns:wp14="http://schemas.microsoft.com/office/word/2010/wordprocessingDrawing" xmlns:wp="http://schemas.openxmlformats.org/drawingml/2006/wordprocessingDrawing" xmlns:w10="urn:schemas-microsoft-com:office:word" xmlns:w="http://schemas.openxmlformats.org/wordprocessingml/2006/main" xmlns:w14="http://schemas.microsoft.com/office/word/2010/wordml" xmlns:w15="http://schemas.microsoft.com/office/word/2012/wordml" xmlns:w16cex="http://schemas.microsoft.com/office/word/2018/wordml/cex" xmlns:w16cid="http://schemas.microsoft.com/office/word/2016/wordml/cid" xmlns:w16="http://schemas.microsoft.com/office/word/2018/wordml" xmlns:w16du="http://schemas.microsoft.com/office/word/2023/wordml/word16du" xmlns:w16sdtdh="http://schemas.microsoft.com/office/word/2020/wordml/sdtdatahash" xmlns:w16sdtfl="http://schemas.microsoft.com/office/word/2024/wordml/sdtformatlock" xmlns:w16se="http://schemas.microsoft.com/office/word/2015/wordml/symex" xmlns:wpg="http://schemas.microsoft.com/office/word/2010/wordprocessingGroup" xmlns:wpi="http://schemas.microsoft.com/office/word/2010/wordprocessingInk" xmlns:wne="http://schemas.microsoft.com/office/word/2006/wordml" xmlns:wps="http://schemas.microsoft.com/office/word/2010/wordprocessingShape" mc:Ignorable="w14 w15 w16se w16cid w16 w16cex w16sdtdh w16sdtfl w16du wp14">
-  <w:comment w:initials="EFMp" w:author="Erika Fernanda Mejía pinzón" w:date="2024-07-31T18:54:00Z" w:id="0">
+  <w:comment w:id="0" w:author="Erika Fernanda Mejía pinzón" w:date="2024-07-31T18:54:00Z" w:initials="EFMp">
     <w:p>
       <w:pPr>
         <w:pStyle w:val="Textocomentario"/>
@@ -14277,7 +14245,7 @@
       </w:r>
     </w:p>
   </w:comment>
-  <w:comment w:initials="SM" w:author="Sandra Paola Morales Paez" w:date="2025-02-17T17:13:00Z" w:id="2">
+  <w:comment w:id="2" w:author="Sandra Paola Morales Paez" w:date="2025-02-17T17:13:00Z" w:initials="SM">
     <w:p>
       <w:pPr>
         <w:pStyle w:val="Textocomentario"/>
@@ -14296,7 +14264,7 @@
       </w:r>
     </w:p>
   </w:comment>
-  <w:comment w:initials="" w:author="ZENITH CHINCHILLA RUEDAS" w:date="2021-10-21T20:14:00Z" w:id="3">
+  <w:comment w:id="3" w:author="ZENITH CHINCHILLA RUEDAS" w:date="2021-10-21T20:14:00Z" w:initials="">
     <w:p>
       <w:pPr>
         <w:widowControl w:val="0"/>
@@ -14320,7 +14288,7 @@
       </w:r>
     </w:p>
   </w:comment>
-  <w:comment w:initials="" w:author="ZULEIDY MARIA RUIZ TORRES" w:date="2021-11-16T15:29:00Z" w:id="1">
+  <w:comment w:id="1" w:author="ZULEIDY MARIA RUIZ TORRES" w:date="2021-11-16T15:29:00Z" w:initials="">
     <w:p>
       <w:pPr>
         <w:widowControl w:val="0"/>
@@ -14344,7 +14312,7 @@
       </w:r>
     </w:p>
   </w:comment>
-  <w:comment w:initials="EFMp" w:author="Erika Fernanda Mejía pinzón" w:date="2024-07-31T16:07:00Z" w:id="4">
+  <w:comment w:id="4" w:author="Erika Fernanda Mejía pinzón" w:date="2024-07-31T16:07:00Z" w:initials="EFMp">
     <w:p>
       <w:pPr>
         <w:pStyle w:val="Textocomentario"/>
@@ -14365,7 +14333,7 @@
       </w:pPr>
     </w:p>
   </w:comment>
-  <w:comment w:initials="" w:author="ZENITH CHINCHILLA RUEDAS" w:date="2021-10-21T21:25:00Z" w:id="6">
+  <w:comment w:id="6" w:author="ZENITH CHINCHILLA RUEDAS" w:date="2021-10-21T21:25:00Z" w:initials="">
     <w:p>
       <w:pPr>
         <w:widowControl w:val="0"/>
@@ -14389,7 +14357,7 @@
       </w:r>
     </w:p>
   </w:comment>
-  <w:comment w:initials="EFMp" w:author="Erika Fernanda Mejía pinzón" w:date="2024-07-31T16:10:00Z" w:id="5">
+  <w:comment w:id="5" w:author="Erika Fernanda Mejía pinzón" w:date="2024-07-31T16:10:00Z" w:initials="EFMp">
     <w:p>
       <w:pPr>
         <w:pStyle w:val="Textocomentario"/>
@@ -14405,7 +14373,7 @@
       </w:r>
     </w:p>
   </w:comment>
-  <w:comment w:initials="EFMp" w:author="Erika Fernanda Mejía pinzón" w:date="2024-07-31T16:21:00Z" w:id="7">
+  <w:comment w:id="7" w:author="Erika Fernanda Mejía pinzón" w:date="2024-07-31T16:21:00Z" w:initials="EFMp">
     <w:p>
       <w:pPr>
         <w:pStyle w:val="Textocomentario"/>
@@ -14421,7 +14389,7 @@
       </w:r>
     </w:p>
   </w:comment>
-  <w:comment w:initials="EFMp" w:author="Erika Fernanda Mejía pinzón" w:date="2024-07-31T16:22:00Z" w:id="8">
+  <w:comment w:id="8" w:author="Erika Fernanda Mejía pinzón" w:date="2024-07-31T16:22:00Z" w:initials="EFMp">
     <w:p>
       <w:pPr>
         <w:pStyle w:val="Textocomentario"/>
@@ -14437,7 +14405,7 @@
       </w:r>
     </w:p>
   </w:comment>
-  <w:comment w:initials="EFMp" w:author="Erika Fernanda Mejía pinzón" w:date="2024-07-31T16:23:00Z" w:id="9">
+  <w:comment w:id="9" w:author="Erika Fernanda Mejía pinzón" w:date="2024-07-31T16:23:00Z" w:initials="EFMp">
     <w:p>
       <w:pPr>
         <w:pStyle w:val="Textocomentario"/>
@@ -14453,7 +14421,7 @@
       </w:r>
     </w:p>
   </w:comment>
-  <w:comment w:initials="EFMp" w:author="Erika Fernanda Mejía pinzón" w:date="2024-07-31T16:25:00Z" w:id="10">
+  <w:comment w:id="10" w:author="Erika Fernanda Mejía pinzón" w:date="2024-07-31T16:25:00Z" w:initials="EFMp">
     <w:p>
       <w:pPr>
         <w:pStyle w:val="Textocomentario"/>
@@ -14469,7 +14437,7 @@
       </w:r>
     </w:p>
   </w:comment>
-  <w:comment w:initials="EFMp" w:author="Erika Fernanda Mejía pinzón" w:date="2024-07-31T16:31:00Z" w:id="12">
+  <w:comment w:id="12" w:author="Erika Fernanda Mejía pinzón" w:date="2024-07-31T16:31:00Z" w:initials="EFMp">
     <w:p>
       <w:pPr>
         <w:pStyle w:val="Textocomentario"/>
@@ -14537,7 +14505,7 @@
           <w:b/>
           <w:bCs/>
           <w:color w:val="12263F"/>
-          <w:bdr w:val="none" w:color="auto" w:sz="0" w:space="0" w:frame="1"/>
+          <w:bdr w:val="none" w:sz="0" w:space="0" w:color="auto" w:frame="1"/>
           <w:shd w:val="clear" w:color="auto" w:fill="FFFFFF"/>
         </w:rPr>
         <w:t>p</w:t>
@@ -14868,7 +14836,7 @@
           <w:rFonts w:ascii="Roboto" w:hAnsi="Roboto"/>
           <w:b/>
           <w:bCs/>
-          <w:bdr w:val="none" w:color="auto" w:sz="0" w:space="0" w:frame="1"/>
+          <w:bdr w:val="none" w:sz="0" w:space="0" w:color="auto" w:frame="1"/>
           <w:shd w:val="clear" w:color="auto" w:fill="FFFFFF"/>
         </w:rPr>
         <w:t xml:space="preserve">Gestionar clientes a través de </w:t>
@@ -14880,7 +14848,7 @@
           <w:bCs/>
           <w:i/>
           <w:iCs/>
-          <w:bdr w:val="none" w:color="auto" w:sz="0" w:space="0" w:frame="1"/>
+          <w:bdr w:val="none" w:sz="0" w:space="0" w:color="auto" w:frame="1"/>
           <w:shd w:val="clear" w:color="auto" w:fill="FFFFFF"/>
         </w:rPr>
         <w:t>Apps</w:t>
@@ -14968,7 +14936,7 @@
       </w:pPr>
     </w:p>
   </w:comment>
-  <w:comment w:initials="" w:author="ZENITH CHINCHILLA RUEDAS" w:date="2021-10-21T21:57:00Z" w:id="11">
+  <w:comment w:id="11" w:author="ZENITH CHINCHILLA RUEDAS" w:date="2021-10-21T21:57:00Z" w:initials="">
     <w:p>
       <w:pPr>
         <w:widowControl w:val="0"/>
@@ -14992,7 +14960,7 @@
       </w:r>
     </w:p>
   </w:comment>
-  <w:comment w:initials="EFMp" w:author="Erika Fernanda Mejía pinzón" w:date="2024-07-31T17:05:00Z" w:id="13">
+  <w:comment w:id="13" w:author="Erika Fernanda Mejía pinzón" w:date="2024-07-31T17:05:00Z" w:initials="EFMp">
     <w:p>
       <w:pPr>
         <w:pStyle w:val="Textocomentario"/>
@@ -15008,7 +14976,7 @@
       </w:r>
     </w:p>
   </w:comment>
-  <w:comment w:initials="EFMp" w:author="Erika Fernanda Mejía pinzón" w:date="2024-07-31T17:11:00Z" w:id="14">
+  <w:comment w:id="14" w:author="Erika Fernanda Mejía pinzón" w:date="2024-07-31T17:11:00Z" w:initials="EFMp">
     <w:p>
       <w:pPr>
         <w:pStyle w:val="Textocomentario"/>
@@ -15024,7 +14992,7 @@
       </w:r>
     </w:p>
   </w:comment>
-  <w:comment w:initials="" w:author="ZENITH CHINCHILLA RUEDAS" w:date="2021-10-21T22:08:00Z" w:id="15">
+  <w:comment w:id="15" w:author="ZENITH CHINCHILLA RUEDAS" w:date="2021-10-21T22:08:00Z" w:initials="">
     <w:p>
       <w:pPr>
         <w:widowControl w:val="0"/>
@@ -15048,7 +15016,7 @@
       </w:r>
     </w:p>
   </w:comment>
-  <w:comment w:initials="EFMp" w:author="Erika Fernanda Mejía pinzón" w:date="2024-07-31T17:13:00Z" w:id="16">
+  <w:comment w:id="16" w:author="Erika Fernanda Mejía pinzón" w:date="2024-07-31T17:13:00Z" w:initials="EFMp">
     <w:p>
       <w:pPr>
         <w:pStyle w:val="Textocomentario"/>
@@ -15064,7 +15032,7 @@
       </w:r>
     </w:p>
   </w:comment>
-  <w:comment w:initials="EFMp" w:author="Erika Fernanda Mejía pinzón" w:date="2024-07-31T17:17:00Z" w:id="17">
+  <w:comment w:id="17" w:author="Erika Fernanda Mejía pinzón" w:date="2024-07-31T17:17:00Z" w:initials="EFMp">
     <w:p>
       <w:pPr>
         <w:pStyle w:val="Textocomentario"/>
@@ -15085,7 +15053,7 @@
       </w:pPr>
     </w:p>
   </w:comment>
-  <w:comment w:initials="" w:author="ZENITH CHINCHILLA RUEDAS" w:date="2021-10-21T22:10:00Z" w:id="19">
+  <w:comment w:id="19" w:author="ZENITH CHINCHILLA RUEDAS" w:date="2021-10-21T22:10:00Z" w:initials="">
     <w:p>
       <w:pPr>
         <w:widowControl w:val="0"/>
@@ -15109,7 +15077,7 @@
       </w:r>
     </w:p>
   </w:comment>
-  <w:comment w:initials="EFMp" w:author="Erika Fernanda Mejía pinzón" w:date="2024-07-31T17:20:00Z" w:id="20">
+  <w:comment w:id="20" w:author="Erika Fernanda Mejía pinzón" w:date="2024-07-31T17:20:00Z" w:initials="EFMp">
     <w:p>
       <w:pPr>
         <w:pStyle w:val="Textocomentario"/>
@@ -15138,7 +15106,7 @@
       </w:r>
     </w:p>
   </w:comment>
-  <w:comment w:initials="EFMp" w:author="Erika Fernanda Mejía pinzón" w:date="2024-07-31T17:18:00Z" w:id="18">
+  <w:comment w:id="18" w:author="Erika Fernanda Mejía pinzón" w:date="2024-07-31T17:18:00Z" w:initials="EFMp">
     <w:p>
       <w:pPr>
         <w:pStyle w:val="Textocomentario"/>
@@ -15154,7 +15122,7 @@
       </w:r>
     </w:p>
   </w:comment>
-  <w:comment w:initials="EFMp" w:author="Erika Fernanda Mejía pinzón" w:date="2024-07-31T17:23:00Z" w:id="21">
+  <w:comment w:id="21" w:author="Erika Fernanda Mejía pinzón" w:date="2024-07-31T17:23:00Z" w:initials="EFMp">
     <w:p>
       <w:pPr>
         <w:pStyle w:val="Textocomentario"/>
@@ -15170,7 +15138,7 @@
       </w:r>
     </w:p>
   </w:comment>
-  <w:comment w:initials="EFMp" w:author="Erika Fernanda Mejía pinzón" w:date="2024-07-31T17:24:00Z" w:id="22">
+  <w:comment w:id="22" w:author="Erika Fernanda Mejía pinzón" w:date="2024-07-31T17:24:00Z" w:initials="EFMp">
     <w:p>
       <w:pPr>
         <w:pStyle w:val="Textocomentario"/>
@@ -15186,7 +15154,7 @@
       </w:r>
     </w:p>
   </w:comment>
-  <w:comment w:initials="EFMp" w:author="Erika Fernanda Mejía pinzón" w:date="2024-07-31T17:34:00Z" w:id="23">
+  <w:comment w:id="23" w:author="Erika Fernanda Mejía pinzón" w:date="2024-07-31T17:34:00Z" w:initials="EFMp">
     <w:p>
       <w:pPr>
         <w:pStyle w:val="Textocomentario"/>
@@ -15202,7 +15170,7 @@
       </w:r>
     </w:p>
   </w:comment>
-  <w:comment w:initials="EFMp" w:author="Erika Fernanda Mejía pinzón" w:date="2024-07-31T17:54:00Z" w:id="24">
+  <w:comment w:id="24" w:author="Erika Fernanda Mejía pinzón" w:date="2024-07-31T17:54:00Z" w:initials="EFMp">
     <w:p>
       <w:pPr>
         <w:pStyle w:val="Textocomentario"/>
@@ -15218,7 +15186,7 @@
       </w:r>
     </w:p>
   </w:comment>
-  <w:comment w:initials="EFMp" w:author="Erika Fernanda Mejía pinzón" w:date="2024-07-31T17:57:00Z" w:id="25">
+  <w:comment w:id="25" w:author="Erika Fernanda Mejía pinzón" w:date="2024-07-31T17:57:00Z" w:initials="EFMp">
     <w:p>
       <w:pPr>
         <w:pStyle w:val="Textocomentario"/>
@@ -15234,7 +15202,7 @@
       </w:r>
     </w:p>
   </w:comment>
-  <w:comment w:initials="EFMp" w:author="Erika Fernanda Mejía pinzón" w:date="2024-07-31T17:58:00Z" w:id="27">
+  <w:comment w:id="27" w:author="Erika Fernanda Mejía pinzón" w:date="2024-07-31T17:58:00Z" w:initials="EFMp">
     <w:p>
       <w:pPr>
         <w:pStyle w:val="Textocomentario"/>
@@ -15286,7 +15254,7 @@
       </w:pPr>
     </w:p>
   </w:comment>
-  <w:comment w:initials="" w:author="ZENITH CHINCHILLA RUEDAS" w:date="2021-10-21T22:20:00Z" w:id="26">
+  <w:comment w:id="26" w:author="ZENITH CHINCHILLA RUEDAS" w:date="2021-10-21T22:20:00Z" w:initials="">
     <w:p>
       <w:pPr>
         <w:widowControl w:val="0"/>
@@ -15310,7 +15278,7 @@
       </w:r>
     </w:p>
   </w:comment>
-  <w:comment w:initials="EFMp" w:author="Erika Fernanda Mejía pinzón" w:date="2024-07-31T18:05:00Z" w:id="29">
+  <w:comment w:id="29" w:author="Erika Fernanda Mejía pinzón" w:date="2024-07-31T18:05:00Z" w:initials="EFMp">
     <w:p>
       <w:pPr>
         <w:pStyle w:val="Textocomentario"/>
@@ -15326,7 +15294,7 @@
       </w:r>
     </w:p>
   </w:comment>
-  <w:comment w:initials="" w:author="ZENITH CHINCHILLA RUEDAS" w:date="2021-10-21T22:22:00Z" w:id="28">
+  <w:comment w:id="28" w:author="ZENITH CHINCHILLA RUEDAS" w:date="2021-10-21T22:22:00Z" w:initials="">
     <w:p>
       <w:pPr>
         <w:widowControl w:val="0"/>
@@ -15350,7 +15318,7 @@
       </w:r>
     </w:p>
   </w:comment>
-  <w:comment w:initials="EFMp" w:author="Erika Fernanda Mejía pinzón" w:date="2024-07-31T18:08:00Z" w:id="30">
+  <w:comment w:id="30" w:author="Erika Fernanda Mejía pinzón" w:date="2024-07-31T18:08:00Z" w:initials="EFMp">
     <w:p>
       <w:pPr>
         <w:pStyle w:val="Textocomentario"/>
@@ -15366,7 +15334,7 @@
       </w:r>
     </w:p>
   </w:comment>
-  <w:comment w:initials="" w:author="ZENITH CHINCHILLA RUEDAS" w:date="2021-10-21T22:23:00Z" w:id="31">
+  <w:comment w:id="31" w:author="ZENITH CHINCHILLA RUEDAS" w:date="2021-10-21T22:23:00Z" w:initials="">
     <w:p>
       <w:pPr>
         <w:widowControl w:val="0"/>
@@ -15390,7 +15358,7 @@
       </w:r>
     </w:p>
   </w:comment>
-  <w:comment w:initials="EFMp" w:author="Erika Fernanda Mejía pinzón" w:date="2024-07-31T18:10:00Z" w:id="32">
+  <w:comment w:id="32" w:author="Erika Fernanda Mejía pinzón" w:date="2024-07-31T18:10:00Z" w:initials="EFMp">
     <w:p>
       <w:pPr>
         <w:pStyle w:val="Textocomentario"/>
@@ -15406,7 +15374,7 @@
       </w:r>
     </w:p>
   </w:comment>
-  <w:comment w:initials="EFMp" w:author="Erika Fernanda Mejía pinzón" w:date="2024-07-31T18:11:00Z" w:id="33">
+  <w:comment w:id="33" w:author="Erika Fernanda Mejía pinzón" w:date="2024-07-31T18:11:00Z" w:initials="EFMp">
     <w:p>
       <w:pPr>
         <w:pStyle w:val="Textocomentario"/>
@@ -15422,7 +15390,7 @@
       </w:r>
     </w:p>
   </w:comment>
-  <w:comment w:initials="EFMp" w:author="Erika Fernanda Mejía pinzón" w:date="2024-07-31T18:12:00Z" w:id="34">
+  <w:comment w:id="34" w:author="Erika Fernanda Mejía pinzón" w:date="2024-07-31T18:12:00Z" w:initials="EFMp">
     <w:p>
       <w:pPr>
         <w:pStyle w:val="Textocomentario"/>
@@ -15438,7 +15406,7 @@
       </w:r>
     </w:p>
   </w:comment>
-  <w:comment w:initials="EFMp" w:author="Erika Fernanda Mejía pinzón" w:date="2024-07-31T18:15:00Z" w:id="36">
+  <w:comment w:id="36" w:author="Erika Fernanda Mejía pinzón" w:date="2024-07-31T18:15:00Z" w:initials="EFMp">
     <w:p>
       <w:pPr>
         <w:pStyle w:val="Textocomentario"/>
@@ -15497,7 +15465,7 @@
       </w:r>
     </w:p>
   </w:comment>
-  <w:comment w:initials="" w:author="ZENITH CHINCHILLA RUEDAS" w:date="2021-10-21T22:47:00Z" w:id="35">
+  <w:comment w:id="35" w:author="ZENITH CHINCHILLA RUEDAS" w:date="2021-10-21T22:47:00Z" w:initials="">
     <w:p>
       <w:pPr>
         <w:widowControl w:val="0"/>
@@ -15521,7 +15489,7 @@
       </w:r>
     </w:p>
   </w:comment>
-  <w:comment w:initials="EFMp" w:author="Erika Fernanda Mejía pinzón" w:date="2024-07-31T18:16:00Z" w:id="37">
+  <w:comment w:id="37" w:author="Erika Fernanda Mejía pinzón" w:date="2024-07-31T18:16:00Z" w:initials="EFMp">
     <w:p>
       <w:pPr>
         <w:pStyle w:val="Textocomentario"/>
@@ -15537,7 +15505,7 @@
       </w:r>
     </w:p>
   </w:comment>
-  <w:comment w:initials="" w:author="ZENITH CHINCHILLA RUEDAS" w:date="2021-10-21T23:01:00Z" w:id="38">
+  <w:comment w:id="38" w:author="ZENITH CHINCHILLA RUEDAS" w:date="2021-10-21T23:01:00Z" w:initials="">
     <w:p>
       <w:pPr>
         <w:widowControl w:val="0"/>
@@ -15561,7 +15529,7 @@
       </w:r>
     </w:p>
   </w:comment>
-  <w:comment w:initials="EFMp" w:author="Erika Fernanda Mejía pinzón" w:date="2024-07-31T18:19:00Z" w:id="39">
+  <w:comment w:id="39" w:author="Erika Fernanda Mejía pinzón" w:date="2024-07-31T18:19:00Z" w:initials="EFMp">
     <w:p>
       <w:pPr>
         <w:pStyle w:val="Textocomentario"/>
@@ -15582,7 +15550,7 @@
       </w:pPr>
     </w:p>
   </w:comment>
-  <w:comment w:initials="EFMp" w:author="Erika Fernanda Mejía pinzón" w:date="2024-07-31T18:22:00Z" w:id="41">
+  <w:comment w:id="41" w:author="Erika Fernanda Mejía pinzón" w:date="2024-07-31T18:22:00Z" w:initials="EFMp">
     <w:p>
       <w:pPr>
         <w:pStyle w:val="Textocomentario"/>
@@ -15705,7 +15673,7 @@
       </w:pPr>
     </w:p>
   </w:comment>
-  <w:comment w:initials="" w:author="ZENITH CHINCHILLA RUEDAS" w:date="2021-10-21T23:14:00Z" w:id="40">
+  <w:comment w:id="40" w:author="ZENITH CHINCHILLA RUEDAS" w:date="2021-10-21T23:14:00Z" w:initials="">
     <w:p>
       <w:pPr>
         <w:widowControl w:val="0"/>
@@ -15729,7 +15697,7 @@
       </w:r>
     </w:p>
   </w:comment>
-  <w:comment w:initials="" w:author="ZENITH CHINCHILLA RUEDAS" w:date="2021-10-21T23:26:00Z" w:id="42">
+  <w:comment w:id="42" w:author="ZENITH CHINCHILLA RUEDAS" w:date="2021-10-21T23:26:00Z" w:initials="">
     <w:p>
       <w:pPr>
         <w:widowControl w:val="0"/>
@@ -15753,7 +15721,7 @@
       </w:r>
     </w:p>
   </w:comment>
-  <w:comment w:initials="" w:author="ZENITH CHINCHILLA RUEDAS" w:date="2021-10-21T23:28:00Z" w:id="43">
+  <w:comment w:id="43" w:author="ZENITH CHINCHILLA RUEDAS" w:date="2021-10-21T23:28:00Z" w:initials="">
     <w:p>
       <w:pPr>
         <w:widowControl w:val="0"/>
@@ -15777,7 +15745,7 @@
       </w:r>
     </w:p>
   </w:comment>
-  <w:comment w:initials="EFMp" w:author="Erika Fernanda Mejía pinzón" w:date="2024-07-31T18:33:00Z" w:id="44">
+  <w:comment w:id="44" w:author="Erika Fernanda Mejía pinzón" w:date="2024-07-31T18:33:00Z" w:initials="EFMp">
     <w:p>
       <w:pPr>
         <w:pStyle w:val="Textocomentario"/>
@@ -15793,7 +15761,7 @@
       </w:r>
     </w:p>
   </w:comment>
-  <w:comment w:initials="EFMp" w:author="Erika Fernanda Mejía pinzón" w:date="2024-07-31T18:34:00Z" w:id="46">
+  <w:comment w:id="46" w:author="Erika Fernanda Mejía pinzón" w:date="2024-07-31T18:34:00Z" w:initials="EFMp">
     <w:p>
       <w:pPr>
         <w:pStyle w:val="Textocomentario"/>
@@ -15848,6 +15816,7 @@
           <w:color w:val="12263F"/>
         </w:rPr>
         <w:br/>
+        <w:t>que se llevan sobre</w:t>
       </w:r>
       <w:r>
         <w:rPr>
@@ -15856,24 +15825,7 @@
           <w:bCs/>
           <w:color w:val="12263F"/>
         </w:rPr>
-        <w:t>que se llevan sobre</w:t>
-      </w:r>
-      <w:r>
-        <w:rPr>
-          <w:rFonts w:ascii="Roboto" w:hAnsi="Roboto"/>
-          <w:b/>
-          <w:bCs/>
-          <w:color w:val="12263F"/>
-        </w:rPr>
         <w:br/>
-      </w:r>
-      <w:r>
-        <w:rPr>
-          <w:rFonts w:ascii="Roboto" w:hAnsi="Roboto"/>
-          <w:b/>
-          <w:bCs/>
-          <w:color w:val="12263F"/>
-        </w:rPr>
         <w:t>los productos</w:t>
       </w:r>
     </w:p>
@@ -16003,7 +15955,7 @@
           <w:b/>
           <w:bCs/>
           <w:color w:val="12263F"/>
-          <w:bdr w:val="none" w:color="auto" w:sz="0" w:space="0" w:frame="1"/>
+          <w:bdr w:val="none" w:sz="0" w:space="0" w:color="auto" w:frame="1"/>
         </w:rPr>
         <w:t>Adiestramiento para el uso del producto:</w:t>
       </w:r>
@@ -16035,7 +15987,7 @@
           <w:b/>
           <w:bCs/>
           <w:color w:val="12263F"/>
-          <w:bdr w:val="none" w:color="auto" w:sz="0" w:space="0" w:frame="1"/>
+          <w:bdr w:val="none" w:sz="0" w:space="0" w:color="auto" w:frame="1"/>
         </w:rPr>
         <w:t>Manejo de quejas y reclamaciones:</w:t>
       </w:r>
@@ -16053,7 +16005,7 @@
       </w:pPr>
     </w:p>
   </w:comment>
-  <w:comment w:initials="" w:author="ZENITH CHINCHILLA RUEDAS" w:date="2021-10-22T00:14:00Z" w:id="45">
+  <w:comment w:id="45" w:author="ZENITH CHINCHILLA RUEDAS" w:date="2021-10-22T00:14:00Z" w:initials="">
     <w:p>
       <w:pPr>
         <w:widowControl w:val="0"/>
@@ -16077,7 +16029,7 @@
       </w:r>
     </w:p>
   </w:comment>
-  <w:comment w:initials="EFMp" w:author="Erika Fernanda Mejía pinzón" w:date="2024-07-31T18:38:00Z" w:id="47">
+  <w:comment w:id="47" w:author="Erika Fernanda Mejía pinzón" w:date="2024-07-31T18:38:00Z" w:initials="EFMp">
     <w:p>
       <w:pPr>
         <w:pStyle w:val="Textocomentario"/>
@@ -16093,7 +16045,7 @@
       </w:r>
     </w:p>
   </w:comment>
-  <w:comment w:initials="EFMp" w:author="Erika Fernanda Mejía pinzón" w:date="2024-07-31T18:39:00Z" w:id="48">
+  <w:comment w:id="48" w:author="Erika Fernanda Mejía pinzón" w:date="2024-07-31T18:39:00Z" w:initials="EFMp">
     <w:p>
       <w:pPr>
         <w:pStyle w:val="Textocomentario"/>
@@ -16114,7 +16066,7 @@
       </w:pPr>
     </w:p>
   </w:comment>
-  <w:comment w:initials="EFMp" w:author="Erika Fernanda Mejía pinzón" w:date="2024-07-31T18:41:00Z" w:id="50">
+  <w:comment w:id="50" w:author="Erika Fernanda Mejía pinzón" w:date="2024-07-31T18:41:00Z" w:initials="EFMp">
     <w:p>
       <w:pPr>
         <w:pStyle w:val="Textocomentario"/>
@@ -16335,7 +16287,7 @@
       </w:pPr>
     </w:p>
   </w:comment>
-  <w:comment w:initials="" w:author="ZENITH CHINCHILLA RUEDAS" w:date="2021-10-22T00:28:00Z" w:id="49">
+  <w:comment w:id="49" w:author="ZENITH CHINCHILLA RUEDAS" w:date="2021-10-22T00:28:00Z" w:initials="">
     <w:p>
       <w:pPr>
         <w:widowControl w:val="0"/>
@@ -16359,7 +16311,7 @@
       </w:r>
     </w:p>
   </w:comment>
-  <w:comment w:initials="" w:author="ZENITH CHINCHILLA RUEDAS" w:date="2021-10-21T23:59:00Z" w:id="51">
+  <w:comment w:id="51" w:author="ZENITH CHINCHILLA RUEDAS" w:date="2021-10-21T23:59:00Z" w:initials="">
     <w:p>
       <w:pPr>
         <w:pStyle w:val="Textocomentario"/>
@@ -16379,7 +16331,7 @@
       </w:r>
     </w:p>
   </w:comment>
-  <w:comment w:initials="EFMp" w:author="Erika Fernanda Mejía pinzón" w:date="2024-07-31T18:53:00Z" w:id="52">
+  <w:comment w:id="52" w:author="Erika Fernanda Mejía pinzón" w:date="2024-07-31T18:53:00Z" w:initials="EFMp">
     <w:p>
       <w:pPr>
         <w:pStyle w:val="Textocomentario"/>
@@ -16400,7 +16352,7 @@
       </w:r>
     </w:p>
   </w:comment>
-  <w:comment w:initials="" w:author="ZENITH CHINCHILLA RUEDAS" w:date="2021-10-22T09:16:00Z" w:id="55">
+  <w:comment w:id="55" w:author="ZENITH CHINCHILLA RUEDAS" w:date="2021-10-22T09:16:00Z" w:initials="">
     <w:p>
       <w:pPr>
         <w:widowControl w:val="0"/>
@@ -17121,7 +17073,7 @@
       </w:r>
     </w:p>
   </w:comment>
-  <w:comment w:initials="EFMp" w:author="Erika Fernanda Mejía pinzón" w:date="2024-07-31T18:48:00Z" w:id="54">
+  <w:comment w:id="54" w:author="Erika Fernanda Mejía pinzón" w:date="2024-07-31T18:48:00Z" w:initials="EFMp">
     <w:p>
       <w:pPr>
         <w:pStyle w:val="Textocomentario"/>
@@ -17142,7 +17094,7 @@
       </w:r>
     </w:p>
   </w:comment>
-  <w:comment w:initials="EP" w:author="Erika Fernanda Mejía pinzón" w:date="2024-11-04T21:10:00Z" w:id="53">
+  <w:comment w:id="53" w:author="Erika Fernanda Mejía pinzón" w:date="2024-11-04T21:10:00Z" w:initials="EP">
     <w:p>
       <w:r>
         <w:annotationRef/>
@@ -17152,7 +17104,7 @@
       </w:r>
     </w:p>
   </w:comment>
-  <w:comment w:initials="SM" w:author="Sandra Paola Morales Paez" w:date="2025-02-17T17:19:00Z" w:id="56">
+  <w:comment w:id="56" w:author="Sandra Paola Morales Paez" w:date="2025-02-17T17:19:00Z" w:initials="SM">
     <w:p>
       <w:pPr>
         <w:pStyle w:val="Textocomentario"/>
@@ -17171,7 +17123,7 @@
       </w:r>
     </w:p>
   </w:comment>
-  <w:comment w:initials="" w:author="ZENITH CHINCHILLA RUEDAS" w:date="2021-10-22T10:17:00Z" w:id="57">
+  <w:comment w:id="57" w:author="ZENITH CHINCHILLA RUEDAS" w:date="2021-10-22T10:17:00Z" w:initials="">
     <w:p>
       <w:pPr>
         <w:widowControl w:val="0"/>
@@ -17214,7 +17166,7 @@
       </w:r>
     </w:p>
   </w:comment>
-  <w:comment w:initials="SM" w:author="Sandra Paola Morales Paez" w:date="2025-02-17T17:25:00Z" w:id="58">
+  <w:comment w:id="58" w:author="Sandra Paola Morales Paez" w:date="2025-02-17T17:25:00Z" w:initials="SM">
     <w:p>
       <w:pPr>
         <w:pStyle w:val="Textocomentario"/>
@@ -17233,7 +17185,7 @@
       </w:r>
     </w:p>
   </w:comment>
-  <w:comment w:initials="SM" w:author="Sandra Paola Morales Paez" w:date="2025-02-17T17:27:00Z" w:id="59">
+  <w:comment w:id="59" w:author="Sandra Paola Morales Paez" w:date="2025-02-17T17:27:00Z" w:initials="SM">
     <w:p>
       <w:pPr>
         <w:pStyle w:val="Textocomentario"/>
@@ -17252,7 +17204,7 @@
       </w:r>
     </w:p>
   </w:comment>
-  <w:comment w:initials="EFMp" w:author="Erika Fernanda Mejía pinzón" w:date="2024-07-31T18:50:00Z" w:id="60">
+  <w:comment w:id="60" w:author="Erika Fernanda Mejía pinzón" w:date="2024-07-31T18:50:00Z" w:initials="EFMp">
     <w:p>
       <w:pPr>
         <w:pStyle w:val="Textocomentario"/>
@@ -17273,7 +17225,7 @@
       </w:r>
     </w:p>
   </w:comment>
-  <w:comment w:initials="SM" w:author="Sandra Paola Morales Paez" w:date="2025-02-17T17:30:00Z" w:id="61">
+  <w:comment w:id="61" w:author="Sandra Paola Morales Paez" w:date="2025-02-17T17:30:00Z" w:initials="SM">
     <w:p>
       <w:pPr>
         <w:pStyle w:val="Textocomentario"/>
@@ -17289,25 +17241,6 @@
           <w:highlight w:val="cyan"/>
         </w:rPr>
         <w:t xml:space="preserve">Ajustar todas las referencias bibliográficas </w:t>
-      </w:r>
-    </w:p>
-  </w:comment>
-  <w:comment xmlns:w="http://schemas.openxmlformats.org/wordprocessingml/2006/main" w:initials="SP" w:author="Sandra Paola Morales Páez" w:date="2025-02-17T19:38:44" w:id="1771406724">
-    <w:p xmlns:w14="http://schemas.microsoft.com/office/word/2010/wordml" xmlns:w="http://schemas.openxmlformats.org/wordprocessingml/2006/main">
-      <w:pPr>
-        <w:pStyle w:val="CommentText"/>
-      </w:pPr>
-      <w:r>
-        <w:rPr>
-          <w:rStyle w:val="CommentReference"/>
-        </w:rPr>
-        <w:annotationRef/>
-      </w:r>
-      <w:r>
-        <w:rPr>
-          <w:highlight w:val="cyan"/>
-        </w:rPr>
-        <w:t>Ajustar numeración de Tabla</w:t>
       </w:r>
     </w:p>
   </w:comment>
@@ -17315,75 +17248,74 @@
 </file>
 
 <file path=word/commentsExtended.xml><?xml version="1.0" encoding="utf-8"?>
-<w15:commentsEx xmlns:mc="http://schemas.openxmlformats.org/markup-compatibility/2006" xmlns:w15="http://schemas.microsoft.com/office/word/2012/wordml" mc:Ignorable="w15">
-  <w15:commentEx w15:done="0" w15:paraId="48048A1B"/>
-  <w15:commentEx w15:done="0" w15:paraId="07258842"/>
-  <w15:commentEx w15:done="1" w15:paraId="0000020E"/>
-  <w15:commentEx w15:done="1" w15:paraId="00000204"/>
-  <w15:commentEx w15:done="0" w15:paraId="2B51C3EC"/>
-  <w15:commentEx w15:done="1" w15:paraId="0000020F"/>
-  <w15:commentEx w15:done="0" w15:paraId="2A635D3E"/>
-  <w15:commentEx w15:done="0" w15:paraId="76B39D53"/>
-  <w15:commentEx w15:done="0" w15:paraId="605D9538"/>
-  <w15:commentEx w15:done="0" w15:paraId="6B4C96F6"/>
-  <w15:commentEx w15:done="0" w15:paraId="2596EB47"/>
-  <w15:commentEx w15:done="0" w15:paraId="12FD1E3C"/>
-  <w15:commentEx w15:done="1" w15:paraId="0000020A"/>
-  <w15:commentEx w15:done="0" w15:paraId="2D665502"/>
-  <w15:commentEx w15:done="0" w15:paraId="3FCFEE45"/>
-  <w15:commentEx w15:done="1" w15:paraId="00000205"/>
-  <w15:commentEx w15:done="0" w15:paraId="08CE7ACB" w15:paraIdParent="00000205"/>
-  <w15:commentEx w15:done="0" w15:paraId="4184A566"/>
-  <w15:commentEx w15:done="1" w15:paraId="0000020C"/>
-  <w15:commentEx w15:done="0" w15:paraId="6549CFEA"/>
-  <w15:commentEx w15:done="0" w15:paraId="706465A2"/>
-  <w15:commentEx w15:done="0" w15:paraId="4274FA8C"/>
-  <w15:commentEx w15:done="0" w15:paraId="6D630584"/>
-  <w15:commentEx w15:done="0" w15:paraId="59CA1B8C"/>
-  <w15:commentEx w15:done="0" w15:paraId="373AB3D8"/>
-  <w15:commentEx w15:done="0" w15:paraId="0A7F1373"/>
-  <w15:commentEx w15:done="0" w15:paraId="07AB85AA"/>
-  <w15:commentEx w15:done="1" w15:paraId="00000230"/>
-  <w15:commentEx w15:done="0" w15:paraId="499C5C72"/>
-  <w15:commentEx w15:done="1" w15:paraId="00000209"/>
-  <w15:commentEx w15:done="0" w15:paraId="15E3501F"/>
-  <w15:commentEx w15:done="1" w15:paraId="00000202"/>
-  <w15:commentEx w15:done="0" w15:paraId="1F519EC6"/>
-  <w15:commentEx w15:done="0" w15:paraId="0138F077"/>
-  <w15:commentEx w15:done="0" w15:paraId="02EA1119"/>
-  <w15:commentEx w15:done="0" w15:paraId="31B41B7F"/>
-  <w15:commentEx w15:done="1" w15:paraId="00000208"/>
-  <w15:commentEx w15:done="0" w15:paraId="28663BC9"/>
-  <w15:commentEx w15:done="1" w15:paraId="0000020D"/>
-  <w15:commentEx w15:done="0" w15:paraId="0D03DDA2"/>
-  <w15:commentEx w15:done="0" w15:paraId="48570A9F"/>
-  <w15:commentEx w15:done="1" w15:paraId="00000211"/>
-  <w15:commentEx w15:done="0" w15:paraId="0000020B"/>
-  <w15:commentEx w15:done="1" w15:paraId="00000207"/>
-  <w15:commentEx w15:done="0" w15:paraId="1574A608"/>
-  <w15:commentEx w15:done="0" w15:paraId="56553C8D"/>
-  <w15:commentEx w15:done="1" w15:paraId="00000206"/>
-  <w15:commentEx w15:done="0" w15:paraId="535BFECE"/>
-  <w15:commentEx w15:done="0" w15:paraId="3C53A30E"/>
-  <w15:commentEx w15:done="0" w15:paraId="07CD3FA5"/>
-  <w15:commentEx w15:done="1" w15:paraId="00000231"/>
-  <w15:commentEx w15:done="0" w15:paraId="119F7E7D"/>
-  <w15:commentEx w15:done="0" w15:paraId="1CF09D1A"/>
-  <w15:commentEx w15:done="0" w15:paraId="11203378"/>
-  <w15:commentEx w15:done="0" w15:paraId="318EB9F6"/>
-  <w15:commentEx w15:done="0" w15:paraId="3A71A04F" w15:paraIdParent="318EB9F6"/>
-  <w15:commentEx w15:done="0" w15:paraId="71342975"/>
-  <w15:commentEx w15:done="0" w15:paraId="75ACA02D"/>
-  <w15:commentEx w15:done="0" w15:paraId="6378D449"/>
-  <w15:commentEx w15:done="0" w15:paraId="2CC5046C"/>
-  <w15:commentEx w15:done="0" w15:paraId="11A1217E"/>
-  <w15:commentEx w15:done="0" w15:paraId="0FB11403"/>
-  <w15:commentEx w15:done="0" w15:paraId="434D5466"/>
+<w15:commentsEx xmlns:wpc="http://schemas.microsoft.com/office/word/2010/wordprocessingCanvas" xmlns:cx="http://schemas.microsoft.com/office/drawing/2014/chartex" xmlns:cx1="http://schemas.microsoft.com/office/drawing/2015/9/8/chartex" xmlns:cx2="http://schemas.microsoft.com/office/drawing/2015/10/21/chartex" xmlns:cx3="http://schemas.microsoft.com/office/drawing/2016/5/9/chartex" xmlns:cx4="http://schemas.microsoft.com/office/drawing/2016/5/10/chartex" xmlns:cx5="http://schemas.microsoft.com/office/drawing/2016/5/11/chartex" xmlns:cx6="http://schemas.microsoft.com/office/drawing/2016/5/12/chartex" xmlns:cx7="http://schemas.microsoft.com/office/drawing/2016/5/13/chartex" xmlns:cx8="http://schemas.microsoft.com/office/drawing/2016/5/14/chartex" xmlns:mc="http://schemas.openxmlformats.org/markup-compatibility/2006" xmlns:aink="http://schemas.microsoft.com/office/drawing/2016/ink" xmlns:am3d="http://schemas.microsoft.com/office/drawing/2017/model3d" xmlns:o="urn:schemas-microsoft-com:office:office" xmlns:oel="http://schemas.microsoft.com/office/2019/extlst" xmlns:r="http://schemas.openxmlformats.org/officeDocument/2006/relationships" xmlns:m="http://schemas.openxmlformats.org/officeDocument/2006/math" xmlns:v="urn:schemas-microsoft-com:vml" xmlns:wp14="http://schemas.microsoft.com/office/word/2010/wordprocessingDrawing" xmlns:wp="http://schemas.openxmlformats.org/drawingml/2006/wordprocessingDrawing" xmlns:w10="urn:schemas-microsoft-com:office:word" xmlns:w="http://schemas.openxmlformats.org/wordprocessingml/2006/main" xmlns:w14="http://schemas.microsoft.com/office/word/2010/wordml" xmlns:w15="http://schemas.microsoft.com/office/word/2012/wordml" xmlns:w16cex="http://schemas.microsoft.com/office/word/2018/wordml/cex" xmlns:w16cid="http://schemas.microsoft.com/office/word/2016/wordml/cid" xmlns:w16="http://schemas.microsoft.com/office/word/2018/wordml" xmlns:w16du="http://schemas.microsoft.com/office/word/2023/wordml/word16du" xmlns:w16sdtdh="http://schemas.microsoft.com/office/word/2020/wordml/sdtdatahash" xmlns:w16sdtfl="http://schemas.microsoft.com/office/word/2024/wordml/sdtformatlock" xmlns:w16se="http://schemas.microsoft.com/office/word/2015/wordml/symex" xmlns:wpg="http://schemas.microsoft.com/office/word/2010/wordprocessingGroup" xmlns:wpi="http://schemas.microsoft.com/office/word/2010/wordprocessingInk" xmlns:wne="http://schemas.microsoft.com/office/word/2006/wordml" xmlns:wps="http://schemas.microsoft.com/office/word/2010/wordprocessingShape" mc:Ignorable="w14 w15 w16se w16cid w16 w16cex w16sdtdh w16sdtfl w16du wp14">
+  <w15:commentEx w15:paraId="48048A1B" w15:done="0"/>
+  <w15:commentEx w15:paraId="07258842" w15:done="0"/>
+  <w15:commentEx w15:paraId="0000020E" w15:done="1"/>
+  <w15:commentEx w15:paraId="00000204" w15:done="1"/>
+  <w15:commentEx w15:paraId="2B51C3EC" w15:done="0"/>
+  <w15:commentEx w15:paraId="0000020F" w15:done="1"/>
+  <w15:commentEx w15:paraId="2A635D3E" w15:done="0"/>
+  <w15:commentEx w15:paraId="76B39D53" w15:done="0"/>
+  <w15:commentEx w15:paraId="605D9538" w15:done="0"/>
+  <w15:commentEx w15:paraId="6B4C96F6" w15:done="0"/>
+  <w15:commentEx w15:paraId="2596EB47" w15:done="0"/>
+  <w15:commentEx w15:paraId="12FD1E3C" w15:done="0"/>
+  <w15:commentEx w15:paraId="0000020A" w15:done="1"/>
+  <w15:commentEx w15:paraId="2D665502" w15:done="0"/>
+  <w15:commentEx w15:paraId="3FCFEE45" w15:done="0"/>
+  <w15:commentEx w15:paraId="00000205" w15:done="1"/>
+  <w15:commentEx w15:paraId="08CE7ACB" w15:paraIdParent="00000205" w15:done="0"/>
+  <w15:commentEx w15:paraId="4184A566" w15:done="0"/>
+  <w15:commentEx w15:paraId="0000020C" w15:done="1"/>
+  <w15:commentEx w15:paraId="6549CFEA" w15:done="0"/>
+  <w15:commentEx w15:paraId="706465A2" w15:done="0"/>
+  <w15:commentEx w15:paraId="4274FA8C" w15:done="0"/>
+  <w15:commentEx w15:paraId="6D630584" w15:done="0"/>
+  <w15:commentEx w15:paraId="59CA1B8C" w15:done="0"/>
+  <w15:commentEx w15:paraId="373AB3D8" w15:done="0"/>
+  <w15:commentEx w15:paraId="0A7F1373" w15:done="0"/>
+  <w15:commentEx w15:paraId="07AB85AA" w15:done="0"/>
+  <w15:commentEx w15:paraId="00000230" w15:done="1"/>
+  <w15:commentEx w15:paraId="499C5C72" w15:done="0"/>
+  <w15:commentEx w15:paraId="00000209" w15:done="1"/>
+  <w15:commentEx w15:paraId="15E3501F" w15:done="0"/>
+  <w15:commentEx w15:paraId="00000202" w15:done="1"/>
+  <w15:commentEx w15:paraId="1F519EC6" w15:done="0"/>
+  <w15:commentEx w15:paraId="0138F077" w15:done="0"/>
+  <w15:commentEx w15:paraId="02EA1119" w15:done="0"/>
+  <w15:commentEx w15:paraId="31B41B7F" w15:done="0"/>
+  <w15:commentEx w15:paraId="00000208" w15:done="1"/>
+  <w15:commentEx w15:paraId="28663BC9" w15:done="0"/>
+  <w15:commentEx w15:paraId="0000020D" w15:done="1"/>
+  <w15:commentEx w15:paraId="0D03DDA2" w15:done="0"/>
+  <w15:commentEx w15:paraId="48570A9F" w15:done="0"/>
+  <w15:commentEx w15:paraId="00000211" w15:done="1"/>
+  <w15:commentEx w15:paraId="0000020B" w15:done="0"/>
+  <w15:commentEx w15:paraId="00000207" w15:done="1"/>
+  <w15:commentEx w15:paraId="1574A608" w15:done="0"/>
+  <w15:commentEx w15:paraId="56553C8D" w15:done="0"/>
+  <w15:commentEx w15:paraId="00000206" w15:done="1"/>
+  <w15:commentEx w15:paraId="535BFECE" w15:done="0"/>
+  <w15:commentEx w15:paraId="3C53A30E" w15:done="0"/>
+  <w15:commentEx w15:paraId="07CD3FA5" w15:done="0"/>
+  <w15:commentEx w15:paraId="00000231" w15:done="1"/>
+  <w15:commentEx w15:paraId="119F7E7D" w15:done="0"/>
+  <w15:commentEx w15:paraId="1CF09D1A" w15:done="0"/>
+  <w15:commentEx w15:paraId="11203378" w15:done="0"/>
+  <w15:commentEx w15:paraId="318EB9F6" w15:done="0"/>
+  <w15:commentEx w15:paraId="3A71A04F" w15:paraIdParent="318EB9F6" w15:done="0"/>
+  <w15:commentEx w15:paraId="71342975" w15:done="0"/>
+  <w15:commentEx w15:paraId="75ACA02D" w15:done="0"/>
+  <w15:commentEx w15:paraId="6378D449" w15:done="0"/>
+  <w15:commentEx w15:paraId="2CC5046C" w15:done="0"/>
+  <w15:commentEx w15:paraId="11A1217E" w15:done="0"/>
+  <w15:commentEx w15:paraId="0FB11403" w15:done="0"/>
 </w15:commentsEx>
 </file>
 
 <file path=word/commentsExtensible.xml><?xml version="1.0" encoding="utf-8"?>
-<w16cex:commentsExtensible xmlns:w16="http://schemas.microsoft.com/office/word/2018/wordml" xmlns:w16cex="http://schemas.microsoft.com/office/word/2018/wordml/cex" xmlns:mc="http://schemas.openxmlformats.org/markup-compatibility/2006" mc:Ignorable="w16 w16cex">
+<w16cex:commentsExtensible xmlns:wpc="http://schemas.microsoft.com/office/word/2010/wordprocessingCanvas" xmlns:cx="http://schemas.microsoft.com/office/drawing/2014/chartex" xmlns:cx1="http://schemas.microsoft.com/office/drawing/2015/9/8/chartex" xmlns:cx2="http://schemas.microsoft.com/office/drawing/2015/10/21/chartex" xmlns:cx3="http://schemas.microsoft.com/office/drawing/2016/5/9/chartex" xmlns:cx4="http://schemas.microsoft.com/office/drawing/2016/5/10/chartex" xmlns:cx5="http://schemas.microsoft.com/office/drawing/2016/5/11/chartex" xmlns:cx6="http://schemas.microsoft.com/office/drawing/2016/5/12/chartex" xmlns:cx7="http://schemas.microsoft.com/office/drawing/2016/5/13/chartex" xmlns:cx8="http://schemas.microsoft.com/office/drawing/2016/5/14/chartex" xmlns:cr="http://schemas.microsoft.com/office/comments/2020/reactions" xmlns:mc="http://schemas.openxmlformats.org/markup-compatibility/2006" xmlns:aink="http://schemas.microsoft.com/office/drawing/2016/ink" xmlns:am3d="http://schemas.microsoft.com/office/drawing/2017/model3d" xmlns:o="urn:schemas-microsoft-com:office:office" xmlns:oel="http://schemas.microsoft.com/office/2019/extlst" xmlns:r="http://schemas.openxmlformats.org/officeDocument/2006/relationships" xmlns:m="http://schemas.openxmlformats.org/officeDocument/2006/math" xmlns:v="urn:schemas-microsoft-com:vml" xmlns:wp14="http://schemas.microsoft.com/office/word/2010/wordprocessingDrawing" xmlns:wp="http://schemas.openxmlformats.org/drawingml/2006/wordprocessingDrawing" xmlns:w10="urn:schemas-microsoft-com:office:word" xmlns:w="http://schemas.openxmlformats.org/wordprocessingml/2006/main" xmlns:w14="http://schemas.microsoft.com/office/word/2010/wordml" xmlns:w15="http://schemas.microsoft.com/office/word/2012/wordml" xmlns:w16cex="http://schemas.microsoft.com/office/word/2018/wordml/cex" xmlns:w16cid="http://schemas.microsoft.com/office/word/2016/wordml/cid" xmlns:w16="http://schemas.microsoft.com/office/word/2018/wordml" xmlns:w16du="http://schemas.microsoft.com/office/word/2023/wordml/word16du" xmlns:w16sdtdh="http://schemas.microsoft.com/office/word/2020/wordml/sdtdatahash" xmlns:w16sdtfl="http://schemas.microsoft.com/office/word/2024/wordml/sdtformatlock" xmlns:w16se="http://schemas.microsoft.com/office/word/2015/wordml/symex" xmlns:wpg="http://schemas.microsoft.com/office/word/2010/wordprocessingGroup" xmlns:wpi="http://schemas.microsoft.com/office/word/2010/wordprocessingInk" xmlns:wne="http://schemas.microsoft.com/office/word/2006/wordml" xmlns:wps="http://schemas.microsoft.com/office/word/2010/wordprocessingShape" mc:Ignorable="w14 w15 w16se w16cid w16 w16cex w16sdtdh w16sdtfl cr w16du wp14">
   <w16cex:commentExtensible w16cex:durableId="2A5506FE" w16cex:dateUtc="2024-07-31T23:54:00Z"/>
   <w16cex:commentExtensible w16cex:durableId="1685B2EE" w16cex:dateUtc="2025-02-17T22:13:00Z"/>
   <w16cex:commentExtensible w16cex:durableId="2A54DFD3" w16cex:dateUtc="2024-07-31T21:07:00Z"/>
@@ -17428,12 +17360,11 @@
   <w16cex:commentExtensible w16cex:durableId="35D3A50D" w16cex:dateUtc="2025-02-17T22:27:00Z"/>
   <w16cex:commentExtensible w16cex:durableId="2A5505DC" w16cex:dateUtc="2024-07-31T23:50:00Z"/>
   <w16cex:commentExtensible w16cex:durableId="670BA888" w16cex:dateUtc="2025-02-17T22:30:00Z"/>
-  <w16cex:commentExtensible w16cex:durableId="6A3B8530" w16cex:dateUtc="2025-02-18T00:38:44.51Z"/>
 </w16cex:commentsExtensible>
 </file>
 
 <file path=word/commentsIds.xml><?xml version="1.0" encoding="utf-8"?>
-<w16cid:commentsIds xmlns:mc="http://schemas.openxmlformats.org/markup-compatibility/2006" xmlns:w16cid="http://schemas.microsoft.com/office/word/2016/wordml/cid" mc:Ignorable="w16cid">
+<w16cid:commentsIds xmlns:wpc="http://schemas.microsoft.com/office/word/2010/wordprocessingCanvas" xmlns:cx="http://schemas.microsoft.com/office/drawing/2014/chartex" xmlns:cx1="http://schemas.microsoft.com/office/drawing/2015/9/8/chartex" xmlns:cx2="http://schemas.microsoft.com/office/drawing/2015/10/21/chartex" xmlns:cx3="http://schemas.microsoft.com/office/drawing/2016/5/9/chartex" xmlns:cx4="http://schemas.microsoft.com/office/drawing/2016/5/10/chartex" xmlns:cx5="http://schemas.microsoft.com/office/drawing/2016/5/11/chartex" xmlns:cx6="http://schemas.microsoft.com/office/drawing/2016/5/12/chartex" xmlns:cx7="http://schemas.microsoft.com/office/drawing/2016/5/13/chartex" xmlns:cx8="http://schemas.microsoft.com/office/drawing/2016/5/14/chartex" xmlns:mc="http://schemas.openxmlformats.org/markup-compatibility/2006" xmlns:aink="http://schemas.microsoft.com/office/drawing/2016/ink" xmlns:am3d="http://schemas.microsoft.com/office/drawing/2017/model3d" xmlns:o="urn:schemas-microsoft-com:office:office" xmlns:oel="http://schemas.microsoft.com/office/2019/extlst" xmlns:r="http://schemas.openxmlformats.org/officeDocument/2006/relationships" xmlns:m="http://schemas.openxmlformats.org/officeDocument/2006/math" xmlns:v="urn:schemas-microsoft-com:vml" xmlns:wp14="http://schemas.microsoft.com/office/word/2010/wordprocessingDrawing" xmlns:wp="http://schemas.openxmlformats.org/drawingml/2006/wordprocessingDrawing" xmlns:w10="urn:schemas-microsoft-com:office:word" xmlns:w="http://schemas.openxmlformats.org/wordprocessingml/2006/main" xmlns:w14="http://schemas.microsoft.com/office/word/2010/wordml" xmlns:w15="http://schemas.microsoft.com/office/word/2012/wordml" xmlns:w16cex="http://schemas.microsoft.com/office/word/2018/wordml/cex" xmlns:w16cid="http://schemas.microsoft.com/office/word/2016/wordml/cid" xmlns:w16="http://schemas.microsoft.com/office/word/2018/wordml" xmlns:w16du="http://schemas.microsoft.com/office/word/2023/wordml/word16du" xmlns:w16sdtdh="http://schemas.microsoft.com/office/word/2020/wordml/sdtdatahash" xmlns:w16sdtfl="http://schemas.microsoft.com/office/word/2024/wordml/sdtformatlock" xmlns:w16se="http://schemas.microsoft.com/office/word/2015/wordml/symex" xmlns:wpg="http://schemas.microsoft.com/office/word/2010/wordprocessingGroup" xmlns:wpi="http://schemas.microsoft.com/office/word/2010/wordprocessingInk" xmlns:wne="http://schemas.microsoft.com/office/word/2006/wordml" xmlns:wps="http://schemas.microsoft.com/office/word/2010/wordprocessingShape" mc:Ignorable="w14 w15 w16se w16cid w16 w16cex w16sdtdh w16sdtfl w16du wp14">
   <w16cid:commentId w16cid:paraId="48048A1B" w16cid:durableId="2A5506FE"/>
   <w16cid:commentId w16cid:paraId="07258842" w16cid:durableId="1685B2EE"/>
   <w16cid:commentId w16cid:paraId="0000020E" w16cid:durableId="2A54D367"/>
@@ -17496,7 +17427,6 @@
   <w16cid:commentId w16cid:paraId="2CC5046C" w16cid:durableId="35D3A50D"/>
   <w16cid:commentId w16cid:paraId="11A1217E" w16cid:durableId="2A5505DC"/>
   <w16cid:commentId w16cid:paraId="0FB11403" w16cid:durableId="670BA888"/>
-  <w16cid:commentId w16cid:paraId="434D5466" w16cid:durableId="6A3B8530"/>
 </w16cid:commentsIds>
 </file>
 
@@ -17557,7 +17487,7 @@
       <w:ind w:left="-2" w:hanging="2"/>
       <w:jc w:val="right"/>
       <w:rPr>
-        <w:rFonts w:ascii="Times New Roman" w:hAnsi="Times New Roman" w:eastAsia="Times New Roman" w:cs="Times New Roman"/>
+        <w:rFonts w:ascii="Times New Roman" w:eastAsia="Times New Roman" w:hAnsi="Times New Roman" w:cs="Times New Roman"/>
         <w:sz w:val="24"/>
         <w:szCs w:val="24"/>
       </w:rPr>
@@ -17567,7 +17497,7 @@
     <w:pPr>
       <w:spacing w:line="240" w:lineRule="auto"/>
       <w:rPr>
-        <w:rFonts w:ascii="Times New Roman" w:hAnsi="Times New Roman" w:eastAsia="Times New Roman" w:cs="Times New Roman"/>
+        <w:rFonts w:ascii="Times New Roman" w:eastAsia="Times New Roman" w:hAnsi="Times New Roman" w:cs="Times New Roman"/>
         <w:sz w:val="24"/>
         <w:szCs w:val="24"/>
       </w:rPr>
@@ -17650,7 +17580,7 @@
 </file>
 
 <file path=word/header1.xml><?xml version="1.0" encoding="utf-8"?>
-<w:hdr xmlns:wpc="http://schemas.microsoft.com/office/word/2010/wordprocessingCanvas" xmlns:cx="http://schemas.microsoft.com/office/drawing/2014/chartex" xmlns:cx1="http://schemas.microsoft.com/office/drawing/2015/9/8/chartex" xmlns:cx2="http://schemas.microsoft.com/office/drawing/2015/10/21/chartex" xmlns:cx3="http://schemas.microsoft.com/office/drawing/2016/5/9/chartex" xmlns:cx4="http://schemas.microsoft.com/office/drawing/2016/5/10/chartex" xmlns:cx5="http://schemas.microsoft.com/office/drawing/2016/5/11/chartex" xmlns:cx6="http://schemas.microsoft.com/office/drawing/2016/5/12/chartex" xmlns:cx7="http://schemas.microsoft.com/office/drawing/2016/5/13/chartex" xmlns:cx8="http://schemas.microsoft.com/office/drawing/2016/5/14/chartex" xmlns:mc="http://schemas.openxmlformats.org/markup-compatibility/2006" xmlns:aink="http://schemas.microsoft.com/office/drawing/2016/ink" xmlns:am3d="http://schemas.microsoft.com/office/drawing/2017/model3d" xmlns:o="urn:schemas-microsoft-com:office:office" xmlns:oel="http://schemas.microsoft.com/office/2019/extlst" xmlns:r="http://schemas.openxmlformats.org/officeDocument/2006/relationships" xmlns:m="http://schemas.openxmlformats.org/officeDocument/2006/math" xmlns:v="urn:schemas-microsoft-com:vml" xmlns:wp14="http://schemas.microsoft.com/office/word/2010/wordprocessingDrawing" xmlns:wp="http://schemas.openxmlformats.org/drawingml/2006/wordprocessingDrawing" xmlns:w10="urn:schemas-microsoft-com:office:word" xmlns:w="http://schemas.openxmlformats.org/wordprocessingml/2006/main" xmlns:w14="http://schemas.microsoft.com/office/word/2010/wordml" xmlns:w15="http://schemas.microsoft.com/office/word/2012/wordml" xmlns:w16cex="http://schemas.microsoft.com/office/word/2018/wordml/cex" xmlns:w16cid="http://schemas.microsoft.com/office/word/2016/wordml/cid" xmlns:w16="http://schemas.microsoft.com/office/word/2018/wordml" xmlns:w16du="http://schemas.microsoft.com/office/word/2023/wordml/word16du" xmlns:w16sdtdh="http://schemas.microsoft.com/office/word/2020/wordml/sdtdatahash" xmlns:w16sdtfl="http://schemas.microsoft.com/office/word/2024/wordml/sdtformatlock" xmlns:w16se="http://schemas.microsoft.com/office/word/2015/wordml/symex" xmlns:wpg="http://schemas.microsoft.com/office/word/2010/wordprocessingGroup" xmlns:wpi="http://schemas.microsoft.com/office/word/2010/wordprocessingInk" xmlns:wne="http://schemas.microsoft.com/office/word/2006/wordml" xmlns:wps="http://schemas.microsoft.com/office/word/2010/wordprocessingShape" xmlns:a="http://schemas.openxmlformats.org/drawingml/2006/main" xmlns:pic="http://schemas.openxmlformats.org/drawingml/2006/picture" mc:Ignorable="w14 w15 w16se w16cid w16 w16cex w16sdtdh w16sdtfl w16du wp14">
+<w:hdr xmlns:wpc="http://schemas.microsoft.com/office/word/2010/wordprocessingCanvas" xmlns:cx="http://schemas.microsoft.com/office/drawing/2014/chartex" xmlns:cx1="http://schemas.microsoft.com/office/drawing/2015/9/8/chartex" xmlns:cx2="http://schemas.microsoft.com/office/drawing/2015/10/21/chartex" xmlns:cx3="http://schemas.microsoft.com/office/drawing/2016/5/9/chartex" xmlns:cx4="http://schemas.microsoft.com/office/drawing/2016/5/10/chartex" xmlns:cx5="http://schemas.microsoft.com/office/drawing/2016/5/11/chartex" xmlns:cx6="http://schemas.microsoft.com/office/drawing/2016/5/12/chartex" xmlns:cx7="http://schemas.microsoft.com/office/drawing/2016/5/13/chartex" xmlns:cx8="http://schemas.microsoft.com/office/drawing/2016/5/14/chartex" xmlns:mc="http://schemas.openxmlformats.org/markup-compatibility/2006" xmlns:aink="http://schemas.microsoft.com/office/drawing/2016/ink" xmlns:am3d="http://schemas.microsoft.com/office/drawing/2017/model3d" xmlns:o="urn:schemas-microsoft-com:office:office" xmlns:oel="http://schemas.microsoft.com/office/2019/extlst" xmlns:r="http://schemas.openxmlformats.org/officeDocument/2006/relationships" xmlns:m="http://schemas.openxmlformats.org/officeDocument/2006/math" xmlns:v="urn:schemas-microsoft-com:vml" xmlns:wp14="http://schemas.microsoft.com/office/word/2010/wordprocessingDrawing" xmlns:wp="http://schemas.openxmlformats.org/drawingml/2006/wordprocessingDrawing" xmlns:w10="urn:schemas-microsoft-com:office:word" xmlns:w="http://schemas.openxmlformats.org/wordprocessingml/2006/main" xmlns:w14="http://schemas.microsoft.com/office/word/2010/wordml" xmlns:w15="http://schemas.microsoft.com/office/word/2012/wordml" xmlns:w16cex="http://schemas.microsoft.com/office/word/2018/wordml/cex" xmlns:w16cid="http://schemas.microsoft.com/office/word/2016/wordml/cid" xmlns:w16="http://schemas.microsoft.com/office/word/2018/wordml" xmlns:w16du="http://schemas.microsoft.com/office/word/2023/wordml/word16du" xmlns:w16sdtdh="http://schemas.microsoft.com/office/word/2020/wordml/sdtdatahash" xmlns:w16sdtfl="http://schemas.microsoft.com/office/word/2024/wordml/sdtformatlock" xmlns:w16se="http://schemas.microsoft.com/office/word/2015/wordml/symex" xmlns:wpg="http://schemas.microsoft.com/office/word/2010/wordprocessingGroup" xmlns:wpi="http://schemas.microsoft.com/office/word/2010/wordprocessingInk" xmlns:wne="http://schemas.microsoft.com/office/word/2006/wordml" xmlns:wps="http://schemas.microsoft.com/office/word/2010/wordprocessingShape" mc:Ignorable="w14 w15 w16se w16cid w16 w16cex w16sdtdh w16sdtfl w16du wp14">
   <w:p>
     <w:pPr>
       <w:pBdr>
@@ -17756,7 +17686,7 @@
         <w:ind w:left="720" w:hanging="360"/>
       </w:pPr>
       <w:rPr>
-        <w:rFonts w:hint="default" w:ascii="Symbol" w:hAnsi="Symbol"/>
+        <w:rFonts w:ascii="Symbol" w:hAnsi="Symbol" w:hint="default"/>
       </w:rPr>
     </w:lvl>
     <w:lvl w:ilvl="1" w:tplc="240A0003" w:tentative="1">
@@ -17768,7 +17698,7 @@
         <w:ind w:left="1440" w:hanging="360"/>
       </w:pPr>
       <w:rPr>
-        <w:rFonts w:hint="default" w:ascii="Courier New" w:hAnsi="Courier New" w:cs="Courier New"/>
+        <w:rFonts w:ascii="Courier New" w:hAnsi="Courier New" w:cs="Courier New" w:hint="default"/>
       </w:rPr>
     </w:lvl>
     <w:lvl w:ilvl="2" w:tplc="240A0005" w:tentative="1">
@@ -17780,7 +17710,7 @@
         <w:ind w:left="2160" w:hanging="360"/>
       </w:pPr>
       <w:rPr>
-        <w:rFonts w:hint="default" w:ascii="Wingdings" w:hAnsi="Wingdings"/>
+        <w:rFonts w:ascii="Wingdings" w:hAnsi="Wingdings" w:hint="default"/>
       </w:rPr>
     </w:lvl>
     <w:lvl w:ilvl="3" w:tplc="240A0001" w:tentative="1">
@@ -17792,7 +17722,7 @@
         <w:ind w:left="2880" w:hanging="360"/>
       </w:pPr>
       <w:rPr>
-        <w:rFonts w:hint="default" w:ascii="Symbol" w:hAnsi="Symbol"/>
+        <w:rFonts w:ascii="Symbol" w:hAnsi="Symbol" w:hint="default"/>
       </w:rPr>
     </w:lvl>
     <w:lvl w:ilvl="4" w:tplc="240A0003" w:tentative="1">
@@ -17804,7 +17734,7 @@
         <w:ind w:left="3600" w:hanging="360"/>
       </w:pPr>
       <w:rPr>
-        <w:rFonts w:hint="default" w:ascii="Courier New" w:hAnsi="Courier New" w:cs="Courier New"/>
+        <w:rFonts w:ascii="Courier New" w:hAnsi="Courier New" w:cs="Courier New" w:hint="default"/>
       </w:rPr>
     </w:lvl>
     <w:lvl w:ilvl="5" w:tplc="240A0005" w:tentative="1">
@@ -17816,7 +17746,7 @@
         <w:ind w:left="4320" w:hanging="360"/>
       </w:pPr>
       <w:rPr>
-        <w:rFonts w:hint="default" w:ascii="Wingdings" w:hAnsi="Wingdings"/>
+        <w:rFonts w:ascii="Wingdings" w:hAnsi="Wingdings" w:hint="default"/>
       </w:rPr>
     </w:lvl>
     <w:lvl w:ilvl="6" w:tplc="240A0001" w:tentative="1">
@@ -17828,7 +17758,7 @@
         <w:ind w:left="5040" w:hanging="360"/>
       </w:pPr>
       <w:rPr>
-        <w:rFonts w:hint="default" w:ascii="Symbol" w:hAnsi="Symbol"/>
+        <w:rFonts w:ascii="Symbol" w:hAnsi="Symbol" w:hint="default"/>
       </w:rPr>
     </w:lvl>
     <w:lvl w:ilvl="7" w:tplc="240A0003" w:tentative="1">
@@ -17840,7 +17770,7 @@
         <w:ind w:left="5760" w:hanging="360"/>
       </w:pPr>
       <w:rPr>
-        <w:rFonts w:hint="default" w:ascii="Courier New" w:hAnsi="Courier New" w:cs="Courier New"/>
+        <w:rFonts w:ascii="Courier New" w:hAnsi="Courier New" w:cs="Courier New" w:hint="default"/>
       </w:rPr>
     </w:lvl>
     <w:lvl w:ilvl="8" w:tplc="240A0005" w:tentative="1">
@@ -17852,7 +17782,7 @@
         <w:ind w:left="6480" w:hanging="360"/>
       </w:pPr>
       <w:rPr>
-        <w:rFonts w:hint="default" w:ascii="Wingdings" w:hAnsi="Wingdings"/>
+        <w:rFonts w:ascii="Wingdings" w:hAnsi="Wingdings" w:hint="default"/>
       </w:rPr>
     </w:lvl>
   </w:abstractNum>
@@ -18130,7 +18060,7 @@
         <w:ind w:left="720" w:hanging="360"/>
       </w:pPr>
       <w:rPr>
-        <w:rFonts w:hint="default" w:ascii="Symbol" w:hAnsi="Symbol"/>
+        <w:rFonts w:ascii="Symbol" w:hAnsi="Symbol" w:hint="default"/>
       </w:rPr>
     </w:lvl>
     <w:lvl w:ilvl="1" w:tplc="240A0003" w:tentative="1">
@@ -18142,7 +18072,7 @@
         <w:ind w:left="1440" w:hanging="360"/>
       </w:pPr>
       <w:rPr>
-        <w:rFonts w:hint="default" w:ascii="Courier New" w:hAnsi="Courier New" w:cs="Courier New"/>
+        <w:rFonts w:ascii="Courier New" w:hAnsi="Courier New" w:cs="Courier New" w:hint="default"/>
       </w:rPr>
     </w:lvl>
     <w:lvl w:ilvl="2" w:tplc="240A0005" w:tentative="1">
@@ -18154,7 +18084,7 @@
         <w:ind w:left="2160" w:hanging="360"/>
       </w:pPr>
       <w:rPr>
-        <w:rFonts w:hint="default" w:ascii="Wingdings" w:hAnsi="Wingdings"/>
+        <w:rFonts w:ascii="Wingdings" w:hAnsi="Wingdings" w:hint="default"/>
       </w:rPr>
     </w:lvl>
     <w:lvl w:ilvl="3" w:tplc="240A0001" w:tentative="1">
@@ -18166,7 +18096,7 @@
         <w:ind w:left="2880" w:hanging="360"/>
       </w:pPr>
       <w:rPr>
-        <w:rFonts w:hint="default" w:ascii="Symbol" w:hAnsi="Symbol"/>
+        <w:rFonts w:ascii="Symbol" w:hAnsi="Symbol" w:hint="default"/>
       </w:rPr>
     </w:lvl>
     <w:lvl w:ilvl="4" w:tplc="240A0003" w:tentative="1">
@@ -18178,7 +18108,7 @@
         <w:ind w:left="3600" w:hanging="360"/>
       </w:pPr>
       <w:rPr>
-        <w:rFonts w:hint="default" w:ascii="Courier New" w:hAnsi="Courier New" w:cs="Courier New"/>
+        <w:rFonts w:ascii="Courier New" w:hAnsi="Courier New" w:cs="Courier New" w:hint="default"/>
       </w:rPr>
     </w:lvl>
     <w:lvl w:ilvl="5" w:tplc="240A0005" w:tentative="1">
@@ -18190,7 +18120,7 @@
         <w:ind w:left="4320" w:hanging="360"/>
       </w:pPr>
       <w:rPr>
-        <w:rFonts w:hint="default" w:ascii="Wingdings" w:hAnsi="Wingdings"/>
+        <w:rFonts w:ascii="Wingdings" w:hAnsi="Wingdings" w:hint="default"/>
       </w:rPr>
     </w:lvl>
     <w:lvl w:ilvl="6" w:tplc="240A0001" w:tentative="1">
@@ -18202,7 +18132,7 @@
         <w:ind w:left="5040" w:hanging="360"/>
       </w:pPr>
       <w:rPr>
-        <w:rFonts w:hint="default" w:ascii="Symbol" w:hAnsi="Symbol"/>
+        <w:rFonts w:ascii="Symbol" w:hAnsi="Symbol" w:hint="default"/>
       </w:rPr>
     </w:lvl>
     <w:lvl w:ilvl="7" w:tplc="240A0003" w:tentative="1">
@@ -18214,7 +18144,7 @@
         <w:ind w:left="5760" w:hanging="360"/>
       </w:pPr>
       <w:rPr>
-        <w:rFonts w:hint="default" w:ascii="Courier New" w:hAnsi="Courier New" w:cs="Courier New"/>
+        <w:rFonts w:ascii="Courier New" w:hAnsi="Courier New" w:cs="Courier New" w:hint="default"/>
       </w:rPr>
     </w:lvl>
     <w:lvl w:ilvl="8" w:tplc="240A0005" w:tentative="1">
@@ -18226,7 +18156,7 @@
         <w:ind w:left="6480" w:hanging="360"/>
       </w:pPr>
       <w:rPr>
-        <w:rFonts w:hint="default" w:ascii="Wingdings" w:hAnsi="Wingdings"/>
+        <w:rFonts w:ascii="Wingdings" w:hAnsi="Wingdings" w:hint="default"/>
       </w:rPr>
     </w:lvl>
   </w:abstractNum>
@@ -18243,7 +18173,7 @@
         <w:ind w:left="3524" w:hanging="360"/>
       </w:pPr>
       <w:rPr>
-        <w:rFonts w:ascii="Noto Sans Symbols" w:hAnsi="Noto Sans Symbols" w:eastAsia="Noto Sans Symbols" w:cs="Noto Sans Symbols"/>
+        <w:rFonts w:ascii="Noto Sans Symbols" w:eastAsia="Noto Sans Symbols" w:hAnsi="Noto Sans Symbols" w:cs="Noto Sans Symbols"/>
       </w:rPr>
     </w:lvl>
     <w:lvl w:ilvl="1">
@@ -18255,7 +18185,7 @@
         <w:ind w:left="4244" w:hanging="360"/>
       </w:pPr>
       <w:rPr>
-        <w:rFonts w:ascii="Courier New" w:hAnsi="Courier New" w:eastAsia="Courier New" w:cs="Courier New"/>
+        <w:rFonts w:ascii="Courier New" w:eastAsia="Courier New" w:hAnsi="Courier New" w:cs="Courier New"/>
       </w:rPr>
     </w:lvl>
     <w:lvl w:ilvl="2">
@@ -18267,7 +18197,7 @@
         <w:ind w:left="4964" w:hanging="360"/>
       </w:pPr>
       <w:rPr>
-        <w:rFonts w:ascii="Noto Sans Symbols" w:hAnsi="Noto Sans Symbols" w:eastAsia="Noto Sans Symbols" w:cs="Noto Sans Symbols"/>
+        <w:rFonts w:ascii="Noto Sans Symbols" w:eastAsia="Noto Sans Symbols" w:hAnsi="Noto Sans Symbols" w:cs="Noto Sans Symbols"/>
       </w:rPr>
     </w:lvl>
     <w:lvl w:ilvl="3">
@@ -18279,7 +18209,7 @@
         <w:ind w:left="5684" w:hanging="360"/>
       </w:pPr>
       <w:rPr>
-        <w:rFonts w:ascii="Noto Sans Symbols" w:hAnsi="Noto Sans Symbols" w:eastAsia="Noto Sans Symbols" w:cs="Noto Sans Symbols"/>
+        <w:rFonts w:ascii="Noto Sans Symbols" w:eastAsia="Noto Sans Symbols" w:hAnsi="Noto Sans Symbols" w:cs="Noto Sans Symbols"/>
       </w:rPr>
     </w:lvl>
     <w:lvl w:ilvl="4">
@@ -18291,7 +18221,7 @@
         <w:ind w:left="6404" w:hanging="360"/>
       </w:pPr>
       <w:rPr>
-        <w:rFonts w:ascii="Courier New" w:hAnsi="Courier New" w:eastAsia="Courier New" w:cs="Courier New"/>
+        <w:rFonts w:ascii="Courier New" w:eastAsia="Courier New" w:hAnsi="Courier New" w:cs="Courier New"/>
       </w:rPr>
     </w:lvl>
     <w:lvl w:ilvl="5">
@@ -18303,7 +18233,7 @@
         <w:ind w:left="7124" w:hanging="360"/>
       </w:pPr>
       <w:rPr>
-        <w:rFonts w:ascii="Noto Sans Symbols" w:hAnsi="Noto Sans Symbols" w:eastAsia="Noto Sans Symbols" w:cs="Noto Sans Symbols"/>
+        <w:rFonts w:ascii="Noto Sans Symbols" w:eastAsia="Noto Sans Symbols" w:hAnsi="Noto Sans Symbols" w:cs="Noto Sans Symbols"/>
       </w:rPr>
     </w:lvl>
     <w:lvl w:ilvl="6">
@@ -18315,7 +18245,7 @@
         <w:ind w:left="7844" w:hanging="360"/>
       </w:pPr>
       <w:rPr>
-        <w:rFonts w:ascii="Noto Sans Symbols" w:hAnsi="Noto Sans Symbols" w:eastAsia="Noto Sans Symbols" w:cs="Noto Sans Symbols"/>
+        <w:rFonts w:ascii="Noto Sans Symbols" w:eastAsia="Noto Sans Symbols" w:hAnsi="Noto Sans Symbols" w:cs="Noto Sans Symbols"/>
       </w:rPr>
     </w:lvl>
     <w:lvl w:ilvl="7">
@@ -18327,7 +18257,7 @@
         <w:ind w:left="8564" w:hanging="360"/>
       </w:pPr>
       <w:rPr>
-        <w:rFonts w:ascii="Courier New" w:hAnsi="Courier New" w:eastAsia="Courier New" w:cs="Courier New"/>
+        <w:rFonts w:ascii="Courier New" w:eastAsia="Courier New" w:hAnsi="Courier New" w:cs="Courier New"/>
       </w:rPr>
     </w:lvl>
     <w:lvl w:ilvl="8">
@@ -18339,7 +18269,7 @@
         <w:ind w:left="9284" w:hanging="360"/>
       </w:pPr>
       <w:rPr>
-        <w:rFonts w:ascii="Noto Sans Symbols" w:hAnsi="Noto Sans Symbols" w:eastAsia="Noto Sans Symbols" w:cs="Noto Sans Symbols"/>
+        <w:rFonts w:ascii="Noto Sans Symbols" w:eastAsia="Noto Sans Symbols" w:hAnsi="Noto Sans Symbols" w:cs="Noto Sans Symbols"/>
       </w:rPr>
     </w:lvl>
   </w:abstractNum>
@@ -18356,7 +18286,7 @@
         <w:ind w:left="360" w:hanging="360"/>
       </w:pPr>
       <w:rPr>
-        <w:rFonts w:ascii="Noto Sans Symbols" w:hAnsi="Noto Sans Symbols" w:eastAsia="Noto Sans Symbols" w:cs="Noto Sans Symbols"/>
+        <w:rFonts w:ascii="Noto Sans Symbols" w:eastAsia="Noto Sans Symbols" w:hAnsi="Noto Sans Symbols" w:cs="Noto Sans Symbols"/>
       </w:rPr>
     </w:lvl>
     <w:lvl w:ilvl="1">
@@ -18368,7 +18298,7 @@
         <w:ind w:left="1080" w:hanging="360"/>
       </w:pPr>
       <w:rPr>
-        <w:rFonts w:ascii="Courier New" w:hAnsi="Courier New" w:eastAsia="Courier New" w:cs="Courier New"/>
+        <w:rFonts w:ascii="Courier New" w:eastAsia="Courier New" w:hAnsi="Courier New" w:cs="Courier New"/>
       </w:rPr>
     </w:lvl>
     <w:lvl w:ilvl="2">
@@ -18380,7 +18310,7 @@
         <w:ind w:left="1800" w:hanging="360"/>
       </w:pPr>
       <w:rPr>
-        <w:rFonts w:ascii="Noto Sans Symbols" w:hAnsi="Noto Sans Symbols" w:eastAsia="Noto Sans Symbols" w:cs="Noto Sans Symbols"/>
+        <w:rFonts w:ascii="Noto Sans Symbols" w:eastAsia="Noto Sans Symbols" w:hAnsi="Noto Sans Symbols" w:cs="Noto Sans Symbols"/>
       </w:rPr>
     </w:lvl>
     <w:lvl w:ilvl="3">
@@ -18392,7 +18322,7 @@
         <w:ind w:left="2520" w:hanging="360"/>
       </w:pPr>
       <w:rPr>
-        <w:rFonts w:ascii="Noto Sans Symbols" w:hAnsi="Noto Sans Symbols" w:eastAsia="Noto Sans Symbols" w:cs="Noto Sans Symbols"/>
+        <w:rFonts w:ascii="Noto Sans Symbols" w:eastAsia="Noto Sans Symbols" w:hAnsi="Noto Sans Symbols" w:cs="Noto Sans Symbols"/>
       </w:rPr>
     </w:lvl>
     <w:lvl w:ilvl="4">
@@ -18404,7 +18334,7 @@
         <w:ind w:left="3240" w:hanging="360"/>
       </w:pPr>
       <w:rPr>
-        <w:rFonts w:ascii="Courier New" w:hAnsi="Courier New" w:eastAsia="Courier New" w:cs="Courier New"/>
+        <w:rFonts w:ascii="Courier New" w:eastAsia="Courier New" w:hAnsi="Courier New" w:cs="Courier New"/>
       </w:rPr>
     </w:lvl>
     <w:lvl w:ilvl="5">
@@ -18416,7 +18346,7 @@
         <w:ind w:left="3960" w:hanging="360"/>
       </w:pPr>
       <w:rPr>
-        <w:rFonts w:ascii="Noto Sans Symbols" w:hAnsi="Noto Sans Symbols" w:eastAsia="Noto Sans Symbols" w:cs="Noto Sans Symbols"/>
+        <w:rFonts w:ascii="Noto Sans Symbols" w:eastAsia="Noto Sans Symbols" w:hAnsi="Noto Sans Symbols" w:cs="Noto Sans Symbols"/>
       </w:rPr>
     </w:lvl>
     <w:lvl w:ilvl="6">
@@ -18428,7 +18358,7 @@
         <w:ind w:left="4680" w:hanging="360"/>
       </w:pPr>
       <w:rPr>
-        <w:rFonts w:ascii="Noto Sans Symbols" w:hAnsi="Noto Sans Symbols" w:eastAsia="Noto Sans Symbols" w:cs="Noto Sans Symbols"/>
+        <w:rFonts w:ascii="Noto Sans Symbols" w:eastAsia="Noto Sans Symbols" w:hAnsi="Noto Sans Symbols" w:cs="Noto Sans Symbols"/>
       </w:rPr>
     </w:lvl>
     <w:lvl w:ilvl="7">
@@ -18440,7 +18370,7 @@
         <w:ind w:left="5400" w:hanging="360"/>
       </w:pPr>
       <w:rPr>
-        <w:rFonts w:ascii="Courier New" w:hAnsi="Courier New" w:eastAsia="Courier New" w:cs="Courier New"/>
+        <w:rFonts w:ascii="Courier New" w:eastAsia="Courier New" w:hAnsi="Courier New" w:cs="Courier New"/>
       </w:rPr>
     </w:lvl>
     <w:lvl w:ilvl="8">
@@ -18452,7 +18382,7 @@
         <w:ind w:left="6120" w:hanging="360"/>
       </w:pPr>
       <w:rPr>
-        <w:rFonts w:ascii="Noto Sans Symbols" w:hAnsi="Noto Sans Symbols" w:eastAsia="Noto Sans Symbols" w:cs="Noto Sans Symbols"/>
+        <w:rFonts w:ascii="Noto Sans Symbols" w:eastAsia="Noto Sans Symbols" w:hAnsi="Noto Sans Symbols" w:cs="Noto Sans Symbols"/>
       </w:rPr>
     </w:lvl>
   </w:abstractNum>
@@ -18481,7 +18411,7 @@
         <w:ind w:left="2123" w:hanging="360"/>
       </w:pPr>
       <w:rPr>
-        <w:rFonts w:ascii="Noto Sans Symbols" w:hAnsi="Noto Sans Symbols" w:eastAsia="Noto Sans Symbols" w:cs="Noto Sans Symbols"/>
+        <w:rFonts w:ascii="Noto Sans Symbols" w:eastAsia="Noto Sans Symbols" w:hAnsi="Noto Sans Symbols" w:cs="Noto Sans Symbols"/>
         <w:b/>
       </w:rPr>
     </w:lvl>
@@ -18562,7 +18492,7 @@
         <w:ind w:left="360" w:hanging="360"/>
       </w:pPr>
       <w:rPr>
-        <w:rFonts w:ascii="Noto Sans Symbols" w:hAnsi="Noto Sans Symbols" w:eastAsia="Noto Sans Symbols" w:cs="Noto Sans Symbols"/>
+        <w:rFonts w:ascii="Noto Sans Symbols" w:eastAsia="Noto Sans Symbols" w:hAnsi="Noto Sans Symbols" w:cs="Noto Sans Symbols"/>
       </w:rPr>
     </w:lvl>
     <w:lvl w:ilvl="1">
@@ -18574,7 +18504,7 @@
         <w:ind w:left="1080" w:hanging="360"/>
       </w:pPr>
       <w:rPr>
-        <w:rFonts w:ascii="Courier New" w:hAnsi="Courier New" w:eastAsia="Courier New" w:cs="Courier New"/>
+        <w:rFonts w:ascii="Courier New" w:eastAsia="Courier New" w:hAnsi="Courier New" w:cs="Courier New"/>
       </w:rPr>
     </w:lvl>
     <w:lvl w:ilvl="2">
@@ -18586,7 +18516,7 @@
         <w:ind w:left="1800" w:hanging="360"/>
       </w:pPr>
       <w:rPr>
-        <w:rFonts w:ascii="Noto Sans Symbols" w:hAnsi="Noto Sans Symbols" w:eastAsia="Noto Sans Symbols" w:cs="Noto Sans Symbols"/>
+        <w:rFonts w:ascii="Noto Sans Symbols" w:eastAsia="Noto Sans Symbols" w:hAnsi="Noto Sans Symbols" w:cs="Noto Sans Symbols"/>
       </w:rPr>
     </w:lvl>
     <w:lvl w:ilvl="3">
@@ -18598,7 +18528,7 @@
         <w:ind w:left="2520" w:hanging="360"/>
       </w:pPr>
       <w:rPr>
-        <w:rFonts w:ascii="Noto Sans Symbols" w:hAnsi="Noto Sans Symbols" w:eastAsia="Noto Sans Symbols" w:cs="Noto Sans Symbols"/>
+        <w:rFonts w:ascii="Noto Sans Symbols" w:eastAsia="Noto Sans Symbols" w:hAnsi="Noto Sans Symbols" w:cs="Noto Sans Symbols"/>
       </w:rPr>
     </w:lvl>
     <w:lvl w:ilvl="4">
@@ -18610,7 +18540,7 @@
         <w:ind w:left="3240" w:hanging="360"/>
       </w:pPr>
       <w:rPr>
-        <w:rFonts w:ascii="Courier New" w:hAnsi="Courier New" w:eastAsia="Courier New" w:cs="Courier New"/>
+        <w:rFonts w:ascii="Courier New" w:eastAsia="Courier New" w:hAnsi="Courier New" w:cs="Courier New"/>
       </w:rPr>
     </w:lvl>
     <w:lvl w:ilvl="5">
@@ -18622,7 +18552,7 @@
         <w:ind w:left="3960" w:hanging="360"/>
       </w:pPr>
       <w:rPr>
-        <w:rFonts w:ascii="Noto Sans Symbols" w:hAnsi="Noto Sans Symbols" w:eastAsia="Noto Sans Symbols" w:cs="Noto Sans Symbols"/>
+        <w:rFonts w:ascii="Noto Sans Symbols" w:eastAsia="Noto Sans Symbols" w:hAnsi="Noto Sans Symbols" w:cs="Noto Sans Symbols"/>
       </w:rPr>
     </w:lvl>
     <w:lvl w:ilvl="6">
@@ -18634,7 +18564,7 @@
         <w:ind w:left="4680" w:hanging="360"/>
       </w:pPr>
       <w:rPr>
-        <w:rFonts w:ascii="Noto Sans Symbols" w:hAnsi="Noto Sans Symbols" w:eastAsia="Noto Sans Symbols" w:cs="Noto Sans Symbols"/>
+        <w:rFonts w:ascii="Noto Sans Symbols" w:eastAsia="Noto Sans Symbols" w:hAnsi="Noto Sans Symbols" w:cs="Noto Sans Symbols"/>
       </w:rPr>
     </w:lvl>
     <w:lvl w:ilvl="7">
@@ -18646,7 +18576,7 @@
         <w:ind w:left="5400" w:hanging="360"/>
       </w:pPr>
       <w:rPr>
-        <w:rFonts w:ascii="Courier New" w:hAnsi="Courier New" w:eastAsia="Courier New" w:cs="Courier New"/>
+        <w:rFonts w:ascii="Courier New" w:eastAsia="Courier New" w:hAnsi="Courier New" w:cs="Courier New"/>
       </w:rPr>
     </w:lvl>
     <w:lvl w:ilvl="8">
@@ -18658,7 +18588,7 @@
         <w:ind w:left="6120" w:hanging="360"/>
       </w:pPr>
       <w:rPr>
-        <w:rFonts w:ascii="Noto Sans Symbols" w:hAnsi="Noto Sans Symbols" w:eastAsia="Noto Sans Symbols" w:cs="Noto Sans Symbols"/>
+        <w:rFonts w:ascii="Noto Sans Symbols" w:eastAsia="Noto Sans Symbols" w:hAnsi="Noto Sans Symbols" w:cs="Noto Sans Symbols"/>
       </w:rPr>
     </w:lvl>
   </w:abstractNum>
@@ -18675,7 +18605,7 @@
         <w:ind w:left="1545" w:hanging="360"/>
       </w:pPr>
       <w:rPr>
-        <w:rFonts w:ascii="Courier New" w:hAnsi="Courier New" w:eastAsia="Courier New" w:cs="Courier New"/>
+        <w:rFonts w:ascii="Courier New" w:eastAsia="Courier New" w:hAnsi="Courier New" w:cs="Courier New"/>
       </w:rPr>
     </w:lvl>
     <w:lvl w:ilvl="1">
@@ -18687,7 +18617,7 @@
         <w:ind w:left="2265" w:hanging="360"/>
       </w:pPr>
       <w:rPr>
-        <w:rFonts w:ascii="Courier New" w:hAnsi="Courier New" w:eastAsia="Courier New" w:cs="Courier New"/>
+        <w:rFonts w:ascii="Courier New" w:eastAsia="Courier New" w:hAnsi="Courier New" w:cs="Courier New"/>
       </w:rPr>
     </w:lvl>
     <w:lvl w:ilvl="2">
@@ -18699,7 +18629,7 @@
         <w:ind w:left="2985" w:hanging="360"/>
       </w:pPr>
       <w:rPr>
-        <w:rFonts w:ascii="Noto Sans Symbols" w:hAnsi="Noto Sans Symbols" w:eastAsia="Noto Sans Symbols" w:cs="Noto Sans Symbols"/>
+        <w:rFonts w:ascii="Noto Sans Symbols" w:eastAsia="Noto Sans Symbols" w:hAnsi="Noto Sans Symbols" w:cs="Noto Sans Symbols"/>
       </w:rPr>
     </w:lvl>
     <w:lvl w:ilvl="3">
@@ -18711,7 +18641,7 @@
         <w:ind w:left="3705" w:hanging="360"/>
       </w:pPr>
       <w:rPr>
-        <w:rFonts w:ascii="Noto Sans Symbols" w:hAnsi="Noto Sans Symbols" w:eastAsia="Noto Sans Symbols" w:cs="Noto Sans Symbols"/>
+        <w:rFonts w:ascii="Noto Sans Symbols" w:eastAsia="Noto Sans Symbols" w:hAnsi="Noto Sans Symbols" w:cs="Noto Sans Symbols"/>
       </w:rPr>
     </w:lvl>
     <w:lvl w:ilvl="4">
@@ -18723,7 +18653,7 @@
         <w:ind w:left="4425" w:hanging="360"/>
       </w:pPr>
       <w:rPr>
-        <w:rFonts w:ascii="Courier New" w:hAnsi="Courier New" w:eastAsia="Courier New" w:cs="Courier New"/>
+        <w:rFonts w:ascii="Courier New" w:eastAsia="Courier New" w:hAnsi="Courier New" w:cs="Courier New"/>
       </w:rPr>
     </w:lvl>
     <w:lvl w:ilvl="5">
@@ -18735,7 +18665,7 @@
         <w:ind w:left="5145" w:hanging="360"/>
       </w:pPr>
       <w:rPr>
-        <w:rFonts w:ascii="Noto Sans Symbols" w:hAnsi="Noto Sans Symbols" w:eastAsia="Noto Sans Symbols" w:cs="Noto Sans Symbols"/>
+        <w:rFonts w:ascii="Noto Sans Symbols" w:eastAsia="Noto Sans Symbols" w:hAnsi="Noto Sans Symbols" w:cs="Noto Sans Symbols"/>
       </w:rPr>
     </w:lvl>
     <w:lvl w:ilvl="6">
@@ -18747,7 +18677,7 @@
         <w:ind w:left="5865" w:hanging="360"/>
       </w:pPr>
       <w:rPr>
-        <w:rFonts w:ascii="Noto Sans Symbols" w:hAnsi="Noto Sans Symbols" w:eastAsia="Noto Sans Symbols" w:cs="Noto Sans Symbols"/>
+        <w:rFonts w:ascii="Noto Sans Symbols" w:eastAsia="Noto Sans Symbols" w:hAnsi="Noto Sans Symbols" w:cs="Noto Sans Symbols"/>
       </w:rPr>
     </w:lvl>
     <w:lvl w:ilvl="7">
@@ -18759,7 +18689,7 @@
         <w:ind w:left="6585" w:hanging="360"/>
       </w:pPr>
       <w:rPr>
-        <w:rFonts w:ascii="Courier New" w:hAnsi="Courier New" w:eastAsia="Courier New" w:cs="Courier New"/>
+        <w:rFonts w:ascii="Courier New" w:eastAsia="Courier New" w:hAnsi="Courier New" w:cs="Courier New"/>
       </w:rPr>
     </w:lvl>
     <w:lvl w:ilvl="8">
@@ -18771,7 +18701,7 @@
         <w:ind w:left="7305" w:hanging="360"/>
       </w:pPr>
       <w:rPr>
-        <w:rFonts w:ascii="Noto Sans Symbols" w:hAnsi="Noto Sans Symbols" w:eastAsia="Noto Sans Symbols" w:cs="Noto Sans Symbols"/>
+        <w:rFonts w:ascii="Noto Sans Symbols" w:eastAsia="Noto Sans Symbols" w:hAnsi="Noto Sans Symbols" w:cs="Noto Sans Symbols"/>
       </w:rPr>
     </w:lvl>
   </w:abstractNum>
@@ -18788,7 +18718,7 @@
         <w:ind w:left="360" w:hanging="360"/>
       </w:pPr>
       <w:rPr>
-        <w:rFonts w:ascii="Noto Sans Symbols" w:hAnsi="Noto Sans Symbols" w:eastAsia="Noto Sans Symbols" w:cs="Noto Sans Symbols"/>
+        <w:rFonts w:ascii="Noto Sans Symbols" w:eastAsia="Noto Sans Symbols" w:hAnsi="Noto Sans Symbols" w:cs="Noto Sans Symbols"/>
       </w:rPr>
     </w:lvl>
     <w:lvl w:ilvl="1">
@@ -18800,7 +18730,7 @@
         <w:ind w:left="1080" w:hanging="360"/>
       </w:pPr>
       <w:rPr>
-        <w:rFonts w:ascii="Courier New" w:hAnsi="Courier New" w:eastAsia="Courier New" w:cs="Courier New"/>
+        <w:rFonts w:ascii="Courier New" w:eastAsia="Courier New" w:hAnsi="Courier New" w:cs="Courier New"/>
       </w:rPr>
     </w:lvl>
     <w:lvl w:ilvl="2">
@@ -18812,7 +18742,7 @@
         <w:ind w:left="1800" w:hanging="360"/>
       </w:pPr>
       <w:rPr>
-        <w:rFonts w:ascii="Noto Sans Symbols" w:hAnsi="Noto Sans Symbols" w:eastAsia="Noto Sans Symbols" w:cs="Noto Sans Symbols"/>
+        <w:rFonts w:ascii="Noto Sans Symbols" w:eastAsia="Noto Sans Symbols" w:hAnsi="Noto Sans Symbols" w:cs="Noto Sans Symbols"/>
       </w:rPr>
     </w:lvl>
     <w:lvl w:ilvl="3">
@@ -18824,7 +18754,7 @@
         <w:ind w:left="2520" w:hanging="360"/>
       </w:pPr>
       <w:rPr>
-        <w:rFonts w:ascii="Noto Sans Symbols" w:hAnsi="Noto Sans Symbols" w:eastAsia="Noto Sans Symbols" w:cs="Noto Sans Symbols"/>
+        <w:rFonts w:ascii="Noto Sans Symbols" w:eastAsia="Noto Sans Symbols" w:hAnsi="Noto Sans Symbols" w:cs="Noto Sans Symbols"/>
       </w:rPr>
     </w:lvl>
     <w:lvl w:ilvl="4">
@@ -18836,7 +18766,7 @@
         <w:ind w:left="3240" w:hanging="360"/>
       </w:pPr>
       <w:rPr>
-        <w:rFonts w:ascii="Courier New" w:hAnsi="Courier New" w:eastAsia="Courier New" w:cs="Courier New"/>
+        <w:rFonts w:ascii="Courier New" w:eastAsia="Courier New" w:hAnsi="Courier New" w:cs="Courier New"/>
       </w:rPr>
     </w:lvl>
     <w:lvl w:ilvl="5">
@@ -18848,7 +18778,7 @@
         <w:ind w:left="3960" w:hanging="360"/>
       </w:pPr>
       <w:rPr>
-        <w:rFonts w:ascii="Noto Sans Symbols" w:hAnsi="Noto Sans Symbols" w:eastAsia="Noto Sans Symbols" w:cs="Noto Sans Symbols"/>
+        <w:rFonts w:ascii="Noto Sans Symbols" w:eastAsia="Noto Sans Symbols" w:hAnsi="Noto Sans Symbols" w:cs="Noto Sans Symbols"/>
       </w:rPr>
     </w:lvl>
     <w:lvl w:ilvl="6">
@@ -18860,7 +18790,7 @@
         <w:ind w:left="4680" w:hanging="360"/>
       </w:pPr>
       <w:rPr>
-        <w:rFonts w:ascii="Noto Sans Symbols" w:hAnsi="Noto Sans Symbols" w:eastAsia="Noto Sans Symbols" w:cs="Noto Sans Symbols"/>
+        <w:rFonts w:ascii="Noto Sans Symbols" w:eastAsia="Noto Sans Symbols" w:hAnsi="Noto Sans Symbols" w:cs="Noto Sans Symbols"/>
       </w:rPr>
     </w:lvl>
     <w:lvl w:ilvl="7">
@@ -18872,7 +18802,7 @@
         <w:ind w:left="5400" w:hanging="360"/>
       </w:pPr>
       <w:rPr>
-        <w:rFonts w:ascii="Courier New" w:hAnsi="Courier New" w:eastAsia="Courier New" w:cs="Courier New"/>
+        <w:rFonts w:ascii="Courier New" w:eastAsia="Courier New" w:hAnsi="Courier New" w:cs="Courier New"/>
       </w:rPr>
     </w:lvl>
     <w:lvl w:ilvl="8">
@@ -18884,7 +18814,7 @@
         <w:ind w:left="6120" w:hanging="360"/>
       </w:pPr>
       <w:rPr>
-        <w:rFonts w:ascii="Noto Sans Symbols" w:hAnsi="Noto Sans Symbols" w:eastAsia="Noto Sans Symbols" w:cs="Noto Sans Symbols"/>
+        <w:rFonts w:ascii="Noto Sans Symbols" w:eastAsia="Noto Sans Symbols" w:hAnsi="Noto Sans Symbols" w:cs="Noto Sans Symbols"/>
       </w:rPr>
     </w:lvl>
   </w:abstractNum>
@@ -18987,7 +18917,7 @@
         <w:ind w:left="1800" w:hanging="360"/>
       </w:pPr>
       <w:rPr>
-        <w:rFonts w:ascii="Noto Sans Symbols" w:hAnsi="Noto Sans Symbols" w:eastAsia="Noto Sans Symbols" w:cs="Noto Sans Symbols"/>
+        <w:rFonts w:ascii="Noto Sans Symbols" w:eastAsia="Noto Sans Symbols" w:hAnsi="Noto Sans Symbols" w:cs="Noto Sans Symbols"/>
       </w:rPr>
     </w:lvl>
     <w:lvl w:ilvl="1">
@@ -18999,7 +18929,7 @@
         <w:ind w:left="2520" w:hanging="360"/>
       </w:pPr>
       <w:rPr>
-        <w:rFonts w:ascii="Courier New" w:hAnsi="Courier New" w:eastAsia="Courier New" w:cs="Courier New"/>
+        <w:rFonts w:ascii="Courier New" w:eastAsia="Courier New" w:hAnsi="Courier New" w:cs="Courier New"/>
       </w:rPr>
     </w:lvl>
     <w:lvl w:ilvl="2">
@@ -19011,7 +18941,7 @@
         <w:ind w:left="3240" w:hanging="360"/>
       </w:pPr>
       <w:rPr>
-        <w:rFonts w:ascii="Noto Sans Symbols" w:hAnsi="Noto Sans Symbols" w:eastAsia="Noto Sans Symbols" w:cs="Noto Sans Symbols"/>
+        <w:rFonts w:ascii="Noto Sans Symbols" w:eastAsia="Noto Sans Symbols" w:hAnsi="Noto Sans Symbols" w:cs="Noto Sans Symbols"/>
       </w:rPr>
     </w:lvl>
     <w:lvl w:ilvl="3">
@@ -19023,7 +18953,7 @@
         <w:ind w:left="3960" w:hanging="360"/>
       </w:pPr>
       <w:rPr>
-        <w:rFonts w:ascii="Noto Sans Symbols" w:hAnsi="Noto Sans Symbols" w:eastAsia="Noto Sans Symbols" w:cs="Noto Sans Symbols"/>
+        <w:rFonts w:ascii="Noto Sans Symbols" w:eastAsia="Noto Sans Symbols" w:hAnsi="Noto Sans Symbols" w:cs="Noto Sans Symbols"/>
       </w:rPr>
     </w:lvl>
     <w:lvl w:ilvl="4">
@@ -19035,7 +18965,7 @@
         <w:ind w:left="4680" w:hanging="360"/>
       </w:pPr>
       <w:rPr>
-        <w:rFonts w:ascii="Courier New" w:hAnsi="Courier New" w:eastAsia="Courier New" w:cs="Courier New"/>
+        <w:rFonts w:ascii="Courier New" w:eastAsia="Courier New" w:hAnsi="Courier New" w:cs="Courier New"/>
       </w:rPr>
     </w:lvl>
     <w:lvl w:ilvl="5">
@@ -19047,7 +18977,7 @@
         <w:ind w:left="5400" w:hanging="360"/>
       </w:pPr>
       <w:rPr>
-        <w:rFonts w:ascii="Noto Sans Symbols" w:hAnsi="Noto Sans Symbols" w:eastAsia="Noto Sans Symbols" w:cs="Noto Sans Symbols"/>
+        <w:rFonts w:ascii="Noto Sans Symbols" w:eastAsia="Noto Sans Symbols" w:hAnsi="Noto Sans Symbols" w:cs="Noto Sans Symbols"/>
       </w:rPr>
     </w:lvl>
     <w:lvl w:ilvl="6">
@@ -19059,7 +18989,7 @@
         <w:ind w:left="6120" w:hanging="360"/>
       </w:pPr>
       <w:rPr>
-        <w:rFonts w:ascii="Noto Sans Symbols" w:hAnsi="Noto Sans Symbols" w:eastAsia="Noto Sans Symbols" w:cs="Noto Sans Symbols"/>
+        <w:rFonts w:ascii="Noto Sans Symbols" w:eastAsia="Noto Sans Symbols" w:hAnsi="Noto Sans Symbols" w:cs="Noto Sans Symbols"/>
       </w:rPr>
     </w:lvl>
     <w:lvl w:ilvl="7">
@@ -19071,7 +19001,7 @@
         <w:ind w:left="6840" w:hanging="360"/>
       </w:pPr>
       <w:rPr>
-        <w:rFonts w:ascii="Courier New" w:hAnsi="Courier New" w:eastAsia="Courier New" w:cs="Courier New"/>
+        <w:rFonts w:ascii="Courier New" w:eastAsia="Courier New" w:hAnsi="Courier New" w:cs="Courier New"/>
       </w:rPr>
     </w:lvl>
     <w:lvl w:ilvl="8">
@@ -19083,7 +19013,7 @@
         <w:ind w:left="7560" w:hanging="360"/>
       </w:pPr>
       <w:rPr>
-        <w:rFonts w:ascii="Noto Sans Symbols" w:hAnsi="Noto Sans Symbols" w:eastAsia="Noto Sans Symbols" w:cs="Noto Sans Symbols"/>
+        <w:rFonts w:ascii="Noto Sans Symbols" w:eastAsia="Noto Sans Symbols" w:hAnsi="Noto Sans Symbols" w:cs="Noto Sans Symbols"/>
       </w:rPr>
     </w:lvl>
   </w:abstractNum>
@@ -19100,7 +19030,7 @@
         <w:ind w:left="720" w:hanging="360"/>
       </w:pPr>
       <w:rPr>
-        <w:rFonts w:hint="default" w:ascii="Symbol" w:hAnsi="Symbol"/>
+        <w:rFonts w:ascii="Symbol" w:hAnsi="Symbol" w:hint="default"/>
       </w:rPr>
     </w:lvl>
     <w:lvl w:ilvl="1" w:tplc="240A0003" w:tentative="1">
@@ -19112,7 +19042,7 @@
         <w:ind w:left="1440" w:hanging="360"/>
       </w:pPr>
       <w:rPr>
-        <w:rFonts w:hint="default" w:ascii="Courier New" w:hAnsi="Courier New" w:cs="Courier New"/>
+        <w:rFonts w:ascii="Courier New" w:hAnsi="Courier New" w:cs="Courier New" w:hint="default"/>
       </w:rPr>
     </w:lvl>
     <w:lvl w:ilvl="2" w:tplc="240A0005" w:tentative="1">
@@ -19124,7 +19054,7 @@
         <w:ind w:left="2160" w:hanging="360"/>
       </w:pPr>
       <w:rPr>
-        <w:rFonts w:hint="default" w:ascii="Wingdings" w:hAnsi="Wingdings"/>
+        <w:rFonts w:ascii="Wingdings" w:hAnsi="Wingdings" w:hint="default"/>
       </w:rPr>
     </w:lvl>
     <w:lvl w:ilvl="3" w:tplc="240A0001" w:tentative="1">
@@ -19136,7 +19066,7 @@
         <w:ind w:left="2880" w:hanging="360"/>
       </w:pPr>
       <w:rPr>
-        <w:rFonts w:hint="default" w:ascii="Symbol" w:hAnsi="Symbol"/>
+        <w:rFonts w:ascii="Symbol" w:hAnsi="Symbol" w:hint="default"/>
       </w:rPr>
     </w:lvl>
     <w:lvl w:ilvl="4" w:tplc="240A0003" w:tentative="1">
@@ -19148,7 +19078,7 @@
         <w:ind w:left="3600" w:hanging="360"/>
       </w:pPr>
       <w:rPr>
-        <w:rFonts w:hint="default" w:ascii="Courier New" w:hAnsi="Courier New" w:cs="Courier New"/>
+        <w:rFonts w:ascii="Courier New" w:hAnsi="Courier New" w:cs="Courier New" w:hint="default"/>
       </w:rPr>
     </w:lvl>
     <w:lvl w:ilvl="5" w:tplc="240A0005" w:tentative="1">
@@ -19160,7 +19090,7 @@
         <w:ind w:left="4320" w:hanging="360"/>
       </w:pPr>
       <w:rPr>
-        <w:rFonts w:hint="default" w:ascii="Wingdings" w:hAnsi="Wingdings"/>
+        <w:rFonts w:ascii="Wingdings" w:hAnsi="Wingdings" w:hint="default"/>
       </w:rPr>
     </w:lvl>
     <w:lvl w:ilvl="6" w:tplc="240A0001" w:tentative="1">
@@ -19172,7 +19102,7 @@
         <w:ind w:left="5040" w:hanging="360"/>
       </w:pPr>
       <w:rPr>
-        <w:rFonts w:hint="default" w:ascii="Symbol" w:hAnsi="Symbol"/>
+        <w:rFonts w:ascii="Symbol" w:hAnsi="Symbol" w:hint="default"/>
       </w:rPr>
     </w:lvl>
     <w:lvl w:ilvl="7" w:tplc="240A0003" w:tentative="1">
@@ -19184,7 +19114,7 @@
         <w:ind w:left="5760" w:hanging="360"/>
       </w:pPr>
       <w:rPr>
-        <w:rFonts w:hint="default" w:ascii="Courier New" w:hAnsi="Courier New" w:cs="Courier New"/>
+        <w:rFonts w:ascii="Courier New" w:hAnsi="Courier New" w:cs="Courier New" w:hint="default"/>
       </w:rPr>
     </w:lvl>
     <w:lvl w:ilvl="8" w:tplc="240A0005" w:tentative="1">
@@ -19196,7 +19126,7 @@
         <w:ind w:left="6480" w:hanging="360"/>
       </w:pPr>
       <w:rPr>
-        <w:rFonts w:hint="default" w:ascii="Wingdings" w:hAnsi="Wingdings"/>
+        <w:rFonts w:ascii="Wingdings" w:hAnsi="Wingdings" w:hint="default"/>
       </w:rPr>
     </w:lvl>
   </w:abstractNum>
@@ -19213,7 +19143,7 @@
         <w:ind w:left="720" w:hanging="360"/>
       </w:pPr>
       <w:rPr>
-        <w:rFonts w:hint="default" w:ascii="Symbol" w:hAnsi="Symbol"/>
+        <w:rFonts w:ascii="Symbol" w:hAnsi="Symbol" w:hint="default"/>
       </w:rPr>
     </w:lvl>
     <w:lvl w:ilvl="1" w:tplc="240A0003" w:tentative="1">
@@ -19225,7 +19155,7 @@
         <w:ind w:left="1440" w:hanging="360"/>
       </w:pPr>
       <w:rPr>
-        <w:rFonts w:hint="default" w:ascii="Courier New" w:hAnsi="Courier New" w:cs="Courier New"/>
+        <w:rFonts w:ascii="Courier New" w:hAnsi="Courier New" w:cs="Courier New" w:hint="default"/>
       </w:rPr>
     </w:lvl>
     <w:lvl w:ilvl="2" w:tplc="240A0005" w:tentative="1">
@@ -19237,7 +19167,7 @@
         <w:ind w:left="2160" w:hanging="360"/>
       </w:pPr>
       <w:rPr>
-        <w:rFonts w:hint="default" w:ascii="Wingdings" w:hAnsi="Wingdings"/>
+        <w:rFonts w:ascii="Wingdings" w:hAnsi="Wingdings" w:hint="default"/>
       </w:rPr>
     </w:lvl>
     <w:lvl w:ilvl="3" w:tplc="240A0001" w:tentative="1">
@@ -19249,7 +19179,7 @@
         <w:ind w:left="2880" w:hanging="360"/>
       </w:pPr>
       <w:rPr>
-        <w:rFonts w:hint="default" w:ascii="Symbol" w:hAnsi="Symbol"/>
+        <w:rFonts w:ascii="Symbol" w:hAnsi="Symbol" w:hint="default"/>
       </w:rPr>
     </w:lvl>
     <w:lvl w:ilvl="4" w:tplc="240A0003" w:tentative="1">
@@ -19261,7 +19191,7 @@
         <w:ind w:left="3600" w:hanging="360"/>
       </w:pPr>
       <w:rPr>
-        <w:rFonts w:hint="default" w:ascii="Courier New" w:hAnsi="Courier New" w:cs="Courier New"/>
+        <w:rFonts w:ascii="Courier New" w:hAnsi="Courier New" w:cs="Courier New" w:hint="default"/>
       </w:rPr>
     </w:lvl>
     <w:lvl w:ilvl="5" w:tplc="240A0005" w:tentative="1">
@@ -19273,7 +19203,7 @@
         <w:ind w:left="4320" w:hanging="360"/>
       </w:pPr>
       <w:rPr>
-        <w:rFonts w:hint="default" w:ascii="Wingdings" w:hAnsi="Wingdings"/>
+        <w:rFonts w:ascii="Wingdings" w:hAnsi="Wingdings" w:hint="default"/>
       </w:rPr>
     </w:lvl>
     <w:lvl w:ilvl="6" w:tplc="240A0001" w:tentative="1">
@@ -19285,7 +19215,7 @@
         <w:ind w:left="5040" w:hanging="360"/>
       </w:pPr>
       <w:rPr>
-        <w:rFonts w:hint="default" w:ascii="Symbol" w:hAnsi="Symbol"/>
+        <w:rFonts w:ascii="Symbol" w:hAnsi="Symbol" w:hint="default"/>
       </w:rPr>
     </w:lvl>
     <w:lvl w:ilvl="7" w:tplc="240A0003" w:tentative="1">
@@ -19297,7 +19227,7 @@
         <w:ind w:left="5760" w:hanging="360"/>
       </w:pPr>
       <w:rPr>
-        <w:rFonts w:hint="default" w:ascii="Courier New" w:hAnsi="Courier New" w:cs="Courier New"/>
+        <w:rFonts w:ascii="Courier New" w:hAnsi="Courier New" w:cs="Courier New" w:hint="default"/>
       </w:rPr>
     </w:lvl>
     <w:lvl w:ilvl="8" w:tplc="240A0005" w:tentative="1">
@@ -19309,7 +19239,7 @@
         <w:ind w:left="6480" w:hanging="360"/>
       </w:pPr>
       <w:rPr>
-        <w:rFonts w:hint="default" w:ascii="Wingdings" w:hAnsi="Wingdings"/>
+        <w:rFonts w:ascii="Wingdings" w:hAnsi="Wingdings" w:hint="default"/>
       </w:rPr>
     </w:lvl>
   </w:abstractNum>
@@ -19326,7 +19256,7 @@
         <w:ind w:left="720" w:hanging="360"/>
       </w:pPr>
       <w:rPr>
-        <w:rFonts w:hint="default" w:ascii="Symbol" w:hAnsi="Symbol"/>
+        <w:rFonts w:ascii="Symbol" w:hAnsi="Symbol" w:hint="default"/>
       </w:rPr>
     </w:lvl>
     <w:lvl w:ilvl="1" w:tplc="240A0003" w:tentative="1">
@@ -19338,7 +19268,7 @@
         <w:ind w:left="1440" w:hanging="360"/>
       </w:pPr>
       <w:rPr>
-        <w:rFonts w:hint="default" w:ascii="Courier New" w:hAnsi="Courier New" w:cs="Courier New"/>
+        <w:rFonts w:ascii="Courier New" w:hAnsi="Courier New" w:cs="Courier New" w:hint="default"/>
       </w:rPr>
     </w:lvl>
     <w:lvl w:ilvl="2" w:tplc="240A0005" w:tentative="1">
@@ -19350,7 +19280,7 @@
         <w:ind w:left="2160" w:hanging="360"/>
       </w:pPr>
       <w:rPr>
-        <w:rFonts w:hint="default" w:ascii="Wingdings" w:hAnsi="Wingdings"/>
+        <w:rFonts w:ascii="Wingdings" w:hAnsi="Wingdings" w:hint="default"/>
       </w:rPr>
     </w:lvl>
     <w:lvl w:ilvl="3" w:tplc="240A0001" w:tentative="1">
@@ -19362,7 +19292,7 @@
         <w:ind w:left="2880" w:hanging="360"/>
       </w:pPr>
       <w:rPr>
-        <w:rFonts w:hint="default" w:ascii="Symbol" w:hAnsi="Symbol"/>
+        <w:rFonts w:ascii="Symbol" w:hAnsi="Symbol" w:hint="default"/>
       </w:rPr>
     </w:lvl>
     <w:lvl w:ilvl="4" w:tplc="240A0003" w:tentative="1">
@@ -19374,7 +19304,7 @@
         <w:ind w:left="3600" w:hanging="360"/>
       </w:pPr>
       <w:rPr>
-        <w:rFonts w:hint="default" w:ascii="Courier New" w:hAnsi="Courier New" w:cs="Courier New"/>
+        <w:rFonts w:ascii="Courier New" w:hAnsi="Courier New" w:cs="Courier New" w:hint="default"/>
       </w:rPr>
     </w:lvl>
     <w:lvl w:ilvl="5" w:tplc="240A0005" w:tentative="1">
@@ -19386,7 +19316,7 @@
         <w:ind w:left="4320" w:hanging="360"/>
       </w:pPr>
       <w:rPr>
-        <w:rFonts w:hint="default" w:ascii="Wingdings" w:hAnsi="Wingdings"/>
+        <w:rFonts w:ascii="Wingdings" w:hAnsi="Wingdings" w:hint="default"/>
       </w:rPr>
     </w:lvl>
     <w:lvl w:ilvl="6" w:tplc="240A0001" w:tentative="1">
@@ -19398,7 +19328,7 @@
         <w:ind w:left="5040" w:hanging="360"/>
       </w:pPr>
       <w:rPr>
-        <w:rFonts w:hint="default" w:ascii="Symbol" w:hAnsi="Symbol"/>
+        <w:rFonts w:ascii="Symbol" w:hAnsi="Symbol" w:hint="default"/>
       </w:rPr>
     </w:lvl>
     <w:lvl w:ilvl="7" w:tplc="240A0003" w:tentative="1">
@@ -19410,7 +19340,7 @@
         <w:ind w:left="5760" w:hanging="360"/>
       </w:pPr>
       <w:rPr>
-        <w:rFonts w:hint="default" w:ascii="Courier New" w:hAnsi="Courier New" w:cs="Courier New"/>
+        <w:rFonts w:ascii="Courier New" w:hAnsi="Courier New" w:cs="Courier New" w:hint="default"/>
       </w:rPr>
     </w:lvl>
     <w:lvl w:ilvl="8" w:tplc="240A0005" w:tentative="1">
@@ -19422,7 +19352,7 @@
         <w:ind w:left="6480" w:hanging="360"/>
       </w:pPr>
       <w:rPr>
-        <w:rFonts w:hint="default" w:ascii="Wingdings" w:hAnsi="Wingdings"/>
+        <w:rFonts w:ascii="Wingdings" w:hAnsi="Wingdings" w:hint="default"/>
       </w:rPr>
     </w:lvl>
   </w:abstractNum>
@@ -19439,7 +19369,7 @@
         <w:ind w:left="720" w:hanging="360"/>
       </w:pPr>
       <w:rPr>
-        <w:rFonts w:hint="default" w:ascii="Symbol" w:hAnsi="Symbol"/>
+        <w:rFonts w:ascii="Symbol" w:hAnsi="Symbol" w:hint="default"/>
       </w:rPr>
     </w:lvl>
     <w:lvl w:ilvl="1" w:tplc="240A0003" w:tentative="1">
@@ -19451,7 +19381,7 @@
         <w:ind w:left="1440" w:hanging="360"/>
       </w:pPr>
       <w:rPr>
-        <w:rFonts w:hint="default" w:ascii="Courier New" w:hAnsi="Courier New" w:cs="Courier New"/>
+        <w:rFonts w:ascii="Courier New" w:hAnsi="Courier New" w:cs="Courier New" w:hint="default"/>
       </w:rPr>
     </w:lvl>
     <w:lvl w:ilvl="2" w:tplc="240A0005" w:tentative="1">
@@ -19463,7 +19393,7 @@
         <w:ind w:left="2160" w:hanging="360"/>
       </w:pPr>
       <w:rPr>
-        <w:rFonts w:hint="default" w:ascii="Wingdings" w:hAnsi="Wingdings"/>
+        <w:rFonts w:ascii="Wingdings" w:hAnsi="Wingdings" w:hint="default"/>
       </w:rPr>
     </w:lvl>
     <w:lvl w:ilvl="3" w:tplc="240A0001" w:tentative="1">
@@ -19475,7 +19405,7 @@
         <w:ind w:left="2880" w:hanging="360"/>
       </w:pPr>
       <w:rPr>
-        <w:rFonts w:hint="default" w:ascii="Symbol" w:hAnsi="Symbol"/>
+        <w:rFonts w:ascii="Symbol" w:hAnsi="Symbol" w:hint="default"/>
       </w:rPr>
     </w:lvl>
     <w:lvl w:ilvl="4" w:tplc="240A0003" w:tentative="1">
@@ -19487,7 +19417,7 @@
         <w:ind w:left="3600" w:hanging="360"/>
       </w:pPr>
       <w:rPr>
-        <w:rFonts w:hint="default" w:ascii="Courier New" w:hAnsi="Courier New" w:cs="Courier New"/>
+        <w:rFonts w:ascii="Courier New" w:hAnsi="Courier New" w:cs="Courier New" w:hint="default"/>
       </w:rPr>
     </w:lvl>
     <w:lvl w:ilvl="5" w:tplc="240A0005" w:tentative="1">
@@ -19499,7 +19429,7 @@
         <w:ind w:left="4320" w:hanging="360"/>
       </w:pPr>
       <w:rPr>
-        <w:rFonts w:hint="default" w:ascii="Wingdings" w:hAnsi="Wingdings"/>
+        <w:rFonts w:ascii="Wingdings" w:hAnsi="Wingdings" w:hint="default"/>
       </w:rPr>
     </w:lvl>
     <w:lvl w:ilvl="6" w:tplc="240A0001" w:tentative="1">
@@ -19511,7 +19441,7 @@
         <w:ind w:left="5040" w:hanging="360"/>
       </w:pPr>
       <w:rPr>
-        <w:rFonts w:hint="default" w:ascii="Symbol" w:hAnsi="Symbol"/>
+        <w:rFonts w:ascii="Symbol" w:hAnsi="Symbol" w:hint="default"/>
       </w:rPr>
     </w:lvl>
     <w:lvl w:ilvl="7" w:tplc="240A0003" w:tentative="1">
@@ -19523,7 +19453,7 @@
         <w:ind w:left="5760" w:hanging="360"/>
       </w:pPr>
       <w:rPr>
-        <w:rFonts w:hint="default" w:ascii="Courier New" w:hAnsi="Courier New" w:cs="Courier New"/>
+        <w:rFonts w:ascii="Courier New" w:hAnsi="Courier New" w:cs="Courier New" w:hint="default"/>
       </w:rPr>
     </w:lvl>
     <w:lvl w:ilvl="8" w:tplc="240A0005" w:tentative="1">
@@ -19535,7 +19465,7 @@
         <w:ind w:left="6480" w:hanging="360"/>
       </w:pPr>
       <w:rPr>
-        <w:rFonts w:hint="default" w:ascii="Wingdings" w:hAnsi="Wingdings"/>
+        <w:rFonts w:ascii="Wingdings" w:hAnsi="Wingdings" w:hint="default"/>
       </w:rPr>
     </w:lvl>
   </w:abstractNum>
@@ -19552,7 +19482,7 @@
         <w:ind w:left="360" w:hanging="360"/>
       </w:pPr>
       <w:rPr>
-        <w:rFonts w:ascii="Noto Sans Symbols" w:hAnsi="Noto Sans Symbols" w:eastAsia="Noto Sans Symbols" w:cs="Noto Sans Symbols"/>
+        <w:rFonts w:ascii="Noto Sans Symbols" w:eastAsia="Noto Sans Symbols" w:hAnsi="Noto Sans Symbols" w:cs="Noto Sans Symbols"/>
       </w:rPr>
     </w:lvl>
     <w:lvl w:ilvl="1">
@@ -19564,7 +19494,7 @@
         <w:ind w:left="1080" w:hanging="360"/>
       </w:pPr>
       <w:rPr>
-        <w:rFonts w:ascii="Courier New" w:hAnsi="Courier New" w:eastAsia="Courier New" w:cs="Courier New"/>
+        <w:rFonts w:ascii="Courier New" w:eastAsia="Courier New" w:hAnsi="Courier New" w:cs="Courier New"/>
       </w:rPr>
     </w:lvl>
     <w:lvl w:ilvl="2">
@@ -19576,7 +19506,7 @@
         <w:ind w:left="1800" w:hanging="360"/>
       </w:pPr>
       <w:rPr>
-        <w:rFonts w:ascii="Noto Sans Symbols" w:hAnsi="Noto Sans Symbols" w:eastAsia="Noto Sans Symbols" w:cs="Noto Sans Symbols"/>
+        <w:rFonts w:ascii="Noto Sans Symbols" w:eastAsia="Noto Sans Symbols" w:hAnsi="Noto Sans Symbols" w:cs="Noto Sans Symbols"/>
       </w:rPr>
     </w:lvl>
     <w:lvl w:ilvl="3">
@@ -19588,7 +19518,7 @@
         <w:ind w:left="2520" w:hanging="360"/>
       </w:pPr>
       <w:rPr>
-        <w:rFonts w:ascii="Noto Sans Symbols" w:hAnsi="Noto Sans Symbols" w:eastAsia="Noto Sans Symbols" w:cs="Noto Sans Symbols"/>
+        <w:rFonts w:ascii="Noto Sans Symbols" w:eastAsia="Noto Sans Symbols" w:hAnsi="Noto Sans Symbols" w:cs="Noto Sans Symbols"/>
       </w:rPr>
     </w:lvl>
     <w:lvl w:ilvl="4">
@@ -19600,7 +19530,7 @@
         <w:ind w:left="3240" w:hanging="360"/>
       </w:pPr>
       <w:rPr>
-        <w:rFonts w:ascii="Courier New" w:hAnsi="Courier New" w:eastAsia="Courier New" w:cs="Courier New"/>
+        <w:rFonts w:ascii="Courier New" w:eastAsia="Courier New" w:hAnsi="Courier New" w:cs="Courier New"/>
       </w:rPr>
     </w:lvl>
     <w:lvl w:ilvl="5">
@@ -19612,7 +19542,7 @@
         <w:ind w:left="3960" w:hanging="360"/>
       </w:pPr>
       <w:rPr>
-        <w:rFonts w:ascii="Noto Sans Symbols" w:hAnsi="Noto Sans Symbols" w:eastAsia="Noto Sans Symbols" w:cs="Noto Sans Symbols"/>
+        <w:rFonts w:ascii="Noto Sans Symbols" w:eastAsia="Noto Sans Symbols" w:hAnsi="Noto Sans Symbols" w:cs="Noto Sans Symbols"/>
       </w:rPr>
     </w:lvl>
     <w:lvl w:ilvl="6">
@@ -19624,7 +19554,7 @@
         <w:ind w:left="4680" w:hanging="360"/>
       </w:pPr>
       <w:rPr>
-        <w:rFonts w:ascii="Noto Sans Symbols" w:hAnsi="Noto Sans Symbols" w:eastAsia="Noto Sans Symbols" w:cs="Noto Sans Symbols"/>
+        <w:rFonts w:ascii="Noto Sans Symbols" w:eastAsia="Noto Sans Symbols" w:hAnsi="Noto Sans Symbols" w:cs="Noto Sans Symbols"/>
       </w:rPr>
     </w:lvl>
     <w:lvl w:ilvl="7">
@@ -19636,7 +19566,7 @@
         <w:ind w:left="5400" w:hanging="360"/>
       </w:pPr>
       <w:rPr>
-        <w:rFonts w:ascii="Courier New" w:hAnsi="Courier New" w:eastAsia="Courier New" w:cs="Courier New"/>
+        <w:rFonts w:ascii="Courier New" w:eastAsia="Courier New" w:hAnsi="Courier New" w:cs="Courier New"/>
       </w:rPr>
     </w:lvl>
     <w:lvl w:ilvl="8">
@@ -19648,7 +19578,7 @@
         <w:ind w:left="6120" w:hanging="360"/>
       </w:pPr>
       <w:rPr>
-        <w:rFonts w:ascii="Noto Sans Symbols" w:hAnsi="Noto Sans Symbols" w:eastAsia="Noto Sans Symbols" w:cs="Noto Sans Symbols"/>
+        <w:rFonts w:ascii="Noto Sans Symbols" w:eastAsia="Noto Sans Symbols" w:hAnsi="Noto Sans Symbols" w:cs="Noto Sans Symbols"/>
       </w:rPr>
     </w:lvl>
   </w:abstractNum>
@@ -19665,7 +19595,7 @@
         <w:ind w:left="360" w:hanging="360"/>
       </w:pPr>
       <w:rPr>
-        <w:rFonts w:ascii="Noto Sans Symbols" w:hAnsi="Noto Sans Symbols" w:eastAsia="Noto Sans Symbols" w:cs="Noto Sans Symbols"/>
+        <w:rFonts w:ascii="Noto Sans Symbols" w:eastAsia="Noto Sans Symbols" w:hAnsi="Noto Sans Symbols" w:cs="Noto Sans Symbols"/>
       </w:rPr>
     </w:lvl>
     <w:lvl w:ilvl="1">
@@ -19677,7 +19607,7 @@
         <w:ind w:left="1080" w:hanging="360"/>
       </w:pPr>
       <w:rPr>
-        <w:rFonts w:ascii="Courier New" w:hAnsi="Courier New" w:eastAsia="Courier New" w:cs="Courier New"/>
+        <w:rFonts w:ascii="Courier New" w:eastAsia="Courier New" w:hAnsi="Courier New" w:cs="Courier New"/>
       </w:rPr>
     </w:lvl>
     <w:lvl w:ilvl="2">
@@ -19689,7 +19619,7 @@
         <w:ind w:left="1800" w:hanging="360"/>
       </w:pPr>
       <w:rPr>
-        <w:rFonts w:ascii="Noto Sans Symbols" w:hAnsi="Noto Sans Symbols" w:eastAsia="Noto Sans Symbols" w:cs="Noto Sans Symbols"/>
+        <w:rFonts w:ascii="Noto Sans Symbols" w:eastAsia="Noto Sans Symbols" w:hAnsi="Noto Sans Symbols" w:cs="Noto Sans Symbols"/>
       </w:rPr>
     </w:lvl>
     <w:lvl w:ilvl="3">
@@ -19701,7 +19631,7 @@
         <w:ind w:left="2520" w:hanging="360"/>
       </w:pPr>
       <w:rPr>
-        <w:rFonts w:ascii="Noto Sans Symbols" w:hAnsi="Noto Sans Symbols" w:eastAsia="Noto Sans Symbols" w:cs="Noto Sans Symbols"/>
+        <w:rFonts w:ascii="Noto Sans Symbols" w:eastAsia="Noto Sans Symbols" w:hAnsi="Noto Sans Symbols" w:cs="Noto Sans Symbols"/>
       </w:rPr>
     </w:lvl>
     <w:lvl w:ilvl="4">
@@ -19713,7 +19643,7 @@
         <w:ind w:left="3240" w:hanging="360"/>
       </w:pPr>
       <w:rPr>
-        <w:rFonts w:ascii="Courier New" w:hAnsi="Courier New" w:eastAsia="Courier New" w:cs="Courier New"/>
+        <w:rFonts w:ascii="Courier New" w:eastAsia="Courier New" w:hAnsi="Courier New" w:cs="Courier New"/>
       </w:rPr>
     </w:lvl>
     <w:lvl w:ilvl="5">
@@ -19725,7 +19655,7 @@
         <w:ind w:left="3960" w:hanging="360"/>
       </w:pPr>
       <w:rPr>
-        <w:rFonts w:ascii="Noto Sans Symbols" w:hAnsi="Noto Sans Symbols" w:eastAsia="Noto Sans Symbols" w:cs="Noto Sans Symbols"/>
+        <w:rFonts w:ascii="Noto Sans Symbols" w:eastAsia="Noto Sans Symbols" w:hAnsi="Noto Sans Symbols" w:cs="Noto Sans Symbols"/>
       </w:rPr>
     </w:lvl>
     <w:lvl w:ilvl="6">
@@ -19737,7 +19667,7 @@
         <w:ind w:left="4680" w:hanging="360"/>
       </w:pPr>
       <w:rPr>
-        <w:rFonts w:ascii="Noto Sans Symbols" w:hAnsi="Noto Sans Symbols" w:eastAsia="Noto Sans Symbols" w:cs="Noto Sans Symbols"/>
+        <w:rFonts w:ascii="Noto Sans Symbols" w:eastAsia="Noto Sans Symbols" w:hAnsi="Noto Sans Symbols" w:cs="Noto Sans Symbols"/>
       </w:rPr>
     </w:lvl>
     <w:lvl w:ilvl="7">
@@ -19749,7 +19679,7 @@
         <w:ind w:left="5400" w:hanging="360"/>
       </w:pPr>
       <w:rPr>
-        <w:rFonts w:ascii="Courier New" w:hAnsi="Courier New" w:eastAsia="Courier New" w:cs="Courier New"/>
+        <w:rFonts w:ascii="Courier New" w:eastAsia="Courier New" w:hAnsi="Courier New" w:cs="Courier New"/>
       </w:rPr>
     </w:lvl>
     <w:lvl w:ilvl="8">
@@ -19761,7 +19691,7 @@
         <w:ind w:left="6120" w:hanging="360"/>
       </w:pPr>
       <w:rPr>
-        <w:rFonts w:ascii="Noto Sans Symbols" w:hAnsi="Noto Sans Symbols" w:eastAsia="Noto Sans Symbols" w:cs="Noto Sans Symbols"/>
+        <w:rFonts w:ascii="Noto Sans Symbols" w:eastAsia="Noto Sans Symbols" w:hAnsi="Noto Sans Symbols" w:cs="Noto Sans Symbols"/>
       </w:rPr>
     </w:lvl>
   </w:abstractNum>
@@ -19915,25 +19845,22 @@
 </file>
 
 <file path=word/people.xml><?xml version="1.0" encoding="utf-8"?>
-<w15:people xmlns:mc="http://schemas.openxmlformats.org/markup-compatibility/2006" xmlns:w15="http://schemas.microsoft.com/office/word/2012/wordml" mc:Ignorable="w15">
+<w15:people xmlns:wpc="http://schemas.microsoft.com/office/word/2010/wordprocessingCanvas" xmlns:cx="http://schemas.microsoft.com/office/drawing/2014/chartex" xmlns:cx1="http://schemas.microsoft.com/office/drawing/2015/9/8/chartex" xmlns:cx2="http://schemas.microsoft.com/office/drawing/2015/10/21/chartex" xmlns:cx3="http://schemas.microsoft.com/office/drawing/2016/5/9/chartex" xmlns:cx4="http://schemas.microsoft.com/office/drawing/2016/5/10/chartex" xmlns:cx5="http://schemas.microsoft.com/office/drawing/2016/5/11/chartex" xmlns:cx6="http://schemas.microsoft.com/office/drawing/2016/5/12/chartex" xmlns:cx7="http://schemas.microsoft.com/office/drawing/2016/5/13/chartex" xmlns:cx8="http://schemas.microsoft.com/office/drawing/2016/5/14/chartex" xmlns:mc="http://schemas.openxmlformats.org/markup-compatibility/2006" xmlns:aink="http://schemas.microsoft.com/office/drawing/2016/ink" xmlns:am3d="http://schemas.microsoft.com/office/drawing/2017/model3d" xmlns:o="urn:schemas-microsoft-com:office:office" xmlns:oel="http://schemas.microsoft.com/office/2019/extlst" xmlns:r="http://schemas.openxmlformats.org/officeDocument/2006/relationships" xmlns:m="http://schemas.openxmlformats.org/officeDocument/2006/math" xmlns:v="urn:schemas-microsoft-com:vml" xmlns:wp14="http://schemas.microsoft.com/office/word/2010/wordprocessingDrawing" xmlns:wp="http://schemas.openxmlformats.org/drawingml/2006/wordprocessingDrawing" xmlns:w10="urn:schemas-microsoft-com:office:word" xmlns:w="http://schemas.openxmlformats.org/wordprocessingml/2006/main" xmlns:w14="http://schemas.microsoft.com/office/word/2010/wordml" xmlns:w15="http://schemas.microsoft.com/office/word/2012/wordml" xmlns:w16cex="http://schemas.microsoft.com/office/word/2018/wordml/cex" xmlns:w16cid="http://schemas.microsoft.com/office/word/2016/wordml/cid" xmlns:w16="http://schemas.microsoft.com/office/word/2018/wordml" xmlns:w16du="http://schemas.microsoft.com/office/word/2023/wordml/word16du" xmlns:w16sdtdh="http://schemas.microsoft.com/office/word/2020/wordml/sdtdatahash" xmlns:w16sdtfl="http://schemas.microsoft.com/office/word/2024/wordml/sdtformatlock" xmlns:w16se="http://schemas.microsoft.com/office/word/2015/wordml/symex" xmlns:wpg="http://schemas.microsoft.com/office/word/2010/wordprocessingGroup" xmlns:wpi="http://schemas.microsoft.com/office/word/2010/wordprocessingInk" xmlns:wne="http://schemas.microsoft.com/office/word/2006/wordml" xmlns:wps="http://schemas.microsoft.com/office/word/2010/wordprocessingShape" mc:Ignorable="w14 w15 w16se w16cid w16 w16cex w16sdtdh w16sdtfl w16du wp14">
   <w15:person w15:author="Erika Fernanda Mejía pinzón">
     <w15:presenceInfo w15:providerId="Windows Live" w15:userId="66091db1a4f566d9"/>
   </w15:person>
   <w15:person w15:author="Sandra Paola Morales Paez">
     <w15:presenceInfo w15:providerId="AD" w15:userId="S::sandrap.morales@unad.edu.co::33e80951-1d3b-47f2-8326-0ae4d88eafec"/>
   </w15:person>
-  <w15:person w15:author="Sandra Paola Morales Páez">
-    <w15:presenceInfo w15:providerId="AD" w15:userId="S::spmoralesp@sena.edu.co::10985b28-dc37-4a32-8c1c-fda81c033cd7"/>
-  </w15:person>
 </w15:people>
 </file>
 
 <file path=word/styles.xml><?xml version="1.0" encoding="utf-8"?>
-<w:styles xmlns:wp14="http://schemas.microsoft.com/office/word/2010/wordprocessingDrawing" xmlns:mc="http://schemas.openxmlformats.org/markup-compatibility/2006" xmlns:r="http://schemas.openxmlformats.org/officeDocument/2006/relationships" xmlns:w="http://schemas.openxmlformats.org/wordprocessingml/2006/main" xmlns:w14="http://schemas.microsoft.com/office/word/2010/wordml" xmlns:w15="http://schemas.microsoft.com/office/word/2012/wordml" xmlns:w16cex="http://schemas.microsoft.com/office/word/2018/wordml/cex" xmlns:w16cid="http://schemas.microsoft.com/office/word/2016/wordml/cid" xmlns:w16="http://schemas.microsoft.com/office/word/2018/wordml" xmlns:w16du="http://schemas.microsoft.com/office/word/2023/wordml/word16du" xmlns:w16sdtdh="http://schemas.microsoft.com/office/word/2020/wordml/sdtdatahash" xmlns:w16sdtfl="http://schemas.microsoft.com/office/word/2024/wordml/sdtformatlock" xmlns:w16se="http://schemas.microsoft.com/office/word/2015/wordml/symex" mc:Ignorable="w14 w15 w16se w16cid w16 w16cex w16sdtdh w16sdtfl w16du wp14">
+<w:styles xmlns:mc="http://schemas.openxmlformats.org/markup-compatibility/2006" xmlns:r="http://schemas.openxmlformats.org/officeDocument/2006/relationships" xmlns:w="http://schemas.openxmlformats.org/wordprocessingml/2006/main" xmlns:w14="http://schemas.microsoft.com/office/word/2010/wordml" xmlns:w15="http://schemas.microsoft.com/office/word/2012/wordml" xmlns:w16cex="http://schemas.microsoft.com/office/word/2018/wordml/cex" xmlns:w16cid="http://schemas.microsoft.com/office/word/2016/wordml/cid" xmlns:w16="http://schemas.microsoft.com/office/word/2018/wordml" xmlns:w16du="http://schemas.microsoft.com/office/word/2023/wordml/word16du" xmlns:w16sdtdh="http://schemas.microsoft.com/office/word/2020/wordml/sdtdatahash" xmlns:w16sdtfl="http://schemas.microsoft.com/office/word/2024/wordml/sdtformatlock" xmlns:w16se="http://schemas.microsoft.com/office/word/2015/wordml/symex" mc:Ignorable="w14 w15 w16se w16cid w16 w16cex w16sdtdh w16sdtfl w16du">
   <w:docDefaults>
     <w:rPrDefault>
       <w:rPr>
-        <w:rFonts w:ascii="Arial" w:hAnsi="Arial" w:eastAsia="Arial" w:cs="Arial"/>
+        <w:rFonts w:ascii="Arial" w:eastAsia="Arial" w:hAnsi="Arial" w:cs="Arial"/>
         <w:sz w:val="22"/>
         <w:szCs w:val="22"/>
         <w:lang w:val="es-CO" w:eastAsia="es-CO" w:bidi="ar-SA"/>
@@ -19948,14 +19875,14 @@
   <w:latentStyles w:defLockedState="0" w:defUIPriority="99" w:defSemiHidden="0" w:defUnhideWhenUsed="0" w:defQFormat="0" w:count="376">
     <w:lsdException w:name="Normal" w:uiPriority="0" w:qFormat="1"/>
     <w:lsdException w:name="heading 1" w:uiPriority="9" w:qFormat="1"/>
-    <w:lsdException w:name="heading 2" w:uiPriority="9" w:semiHidden="1" w:unhideWhenUsed="1" w:qFormat="1"/>
-    <w:lsdException w:name="heading 3" w:uiPriority="9" w:semiHidden="1" w:unhideWhenUsed="1" w:qFormat="1"/>
-    <w:lsdException w:name="heading 4" w:uiPriority="9" w:semiHidden="1" w:unhideWhenUsed="1" w:qFormat="1"/>
-    <w:lsdException w:name="heading 5" w:uiPriority="9" w:semiHidden="1" w:unhideWhenUsed="1" w:qFormat="1"/>
-    <w:lsdException w:name="heading 6" w:uiPriority="9" w:semiHidden="1" w:unhideWhenUsed="1" w:qFormat="1"/>
-    <w:lsdException w:name="heading 7" w:uiPriority="9" w:semiHidden="1" w:unhideWhenUsed="1" w:qFormat="1"/>
-    <w:lsdException w:name="heading 8" w:uiPriority="9" w:semiHidden="1" w:unhideWhenUsed="1" w:qFormat="1"/>
-    <w:lsdException w:name="heading 9" w:uiPriority="9" w:semiHidden="1" w:unhideWhenUsed="1" w:qFormat="1"/>
+    <w:lsdException w:name="heading 2" w:semiHidden="1" w:uiPriority="9" w:unhideWhenUsed="1" w:qFormat="1"/>
+    <w:lsdException w:name="heading 3" w:semiHidden="1" w:uiPriority="9" w:unhideWhenUsed="1" w:qFormat="1"/>
+    <w:lsdException w:name="heading 4" w:semiHidden="1" w:uiPriority="9" w:unhideWhenUsed="1" w:qFormat="1"/>
+    <w:lsdException w:name="heading 5" w:semiHidden="1" w:uiPriority="9" w:unhideWhenUsed="1" w:qFormat="1"/>
+    <w:lsdException w:name="heading 6" w:semiHidden="1" w:uiPriority="9" w:unhideWhenUsed="1" w:qFormat="1"/>
+    <w:lsdException w:name="heading 7" w:semiHidden="1" w:uiPriority="9" w:unhideWhenUsed="1" w:qFormat="1"/>
+    <w:lsdException w:name="heading 8" w:semiHidden="1" w:uiPriority="9" w:unhideWhenUsed="1" w:qFormat="1"/>
+    <w:lsdException w:name="heading 9" w:semiHidden="1" w:uiPriority="9" w:unhideWhenUsed="1" w:qFormat="1"/>
     <w:lsdException w:name="index 1" w:semiHidden="1" w:unhideWhenUsed="1"/>
     <w:lsdException w:name="index 2" w:semiHidden="1" w:unhideWhenUsed="1"/>
     <w:lsdException w:name="index 3" w:semiHidden="1" w:unhideWhenUsed="1"/>
@@ -19965,22 +19892,22 @@
     <w:lsdException w:name="index 7" w:semiHidden="1" w:unhideWhenUsed="1"/>
     <w:lsdException w:name="index 8" w:semiHidden="1" w:unhideWhenUsed="1"/>
     <w:lsdException w:name="index 9" w:semiHidden="1" w:unhideWhenUsed="1"/>
-    <w:lsdException w:name="toc 1" w:uiPriority="39" w:semiHidden="1" w:unhideWhenUsed="1"/>
-    <w:lsdException w:name="toc 2" w:uiPriority="39" w:semiHidden="1" w:unhideWhenUsed="1"/>
-    <w:lsdException w:name="toc 3" w:uiPriority="39" w:semiHidden="1" w:unhideWhenUsed="1"/>
-    <w:lsdException w:name="toc 4" w:uiPriority="39" w:semiHidden="1" w:unhideWhenUsed="1"/>
-    <w:lsdException w:name="toc 5" w:uiPriority="39" w:semiHidden="1" w:unhideWhenUsed="1"/>
-    <w:lsdException w:name="toc 6" w:uiPriority="39" w:semiHidden="1" w:unhideWhenUsed="1"/>
-    <w:lsdException w:name="toc 7" w:uiPriority="39" w:semiHidden="1" w:unhideWhenUsed="1"/>
-    <w:lsdException w:name="toc 8" w:uiPriority="39" w:semiHidden="1" w:unhideWhenUsed="1"/>
-    <w:lsdException w:name="toc 9" w:uiPriority="39" w:semiHidden="1" w:unhideWhenUsed="1"/>
+    <w:lsdException w:name="toc 1" w:semiHidden="1" w:uiPriority="39" w:unhideWhenUsed="1"/>
+    <w:lsdException w:name="toc 2" w:semiHidden="1" w:uiPriority="39" w:unhideWhenUsed="1"/>
+    <w:lsdException w:name="toc 3" w:semiHidden="1" w:uiPriority="39" w:unhideWhenUsed="1"/>
+    <w:lsdException w:name="toc 4" w:semiHidden="1" w:uiPriority="39" w:unhideWhenUsed="1"/>
+    <w:lsdException w:name="toc 5" w:semiHidden="1" w:uiPriority="39" w:unhideWhenUsed="1"/>
+    <w:lsdException w:name="toc 6" w:semiHidden="1" w:uiPriority="39" w:unhideWhenUsed="1"/>
+    <w:lsdException w:name="toc 7" w:semiHidden="1" w:uiPriority="39" w:unhideWhenUsed="1"/>
+    <w:lsdException w:name="toc 8" w:semiHidden="1" w:uiPriority="39" w:unhideWhenUsed="1"/>
+    <w:lsdException w:name="toc 9" w:semiHidden="1" w:uiPriority="39" w:unhideWhenUsed="1"/>
     <w:lsdException w:name="Normal Indent" w:semiHidden="1" w:unhideWhenUsed="1"/>
     <w:lsdException w:name="footnote text" w:semiHidden="1" w:unhideWhenUsed="1"/>
     <w:lsdException w:name="annotation text" w:semiHidden="1" w:unhideWhenUsed="1"/>
     <w:lsdException w:name="header" w:semiHidden="1" w:unhideWhenUsed="1"/>
     <w:lsdException w:name="footer" w:semiHidden="1" w:unhideWhenUsed="1"/>
     <w:lsdException w:name="index heading" w:semiHidden="1" w:unhideWhenUsed="1"/>
-    <w:lsdException w:name="caption" w:uiPriority="35" w:semiHidden="1" w:unhideWhenUsed="1" w:qFormat="1"/>
+    <w:lsdException w:name="caption" w:semiHidden="1" w:uiPriority="35" w:unhideWhenUsed="1" w:qFormat="1"/>
     <w:lsdException w:name="table of figures" w:semiHidden="1" w:unhideWhenUsed="1"/>
     <w:lsdException w:name="envelope address" w:semiHidden="1" w:unhideWhenUsed="1"/>
     <w:lsdException w:name="envelope return" w:semiHidden="1" w:unhideWhenUsed="1"/>
@@ -20011,7 +19938,7 @@
     <w:lsdException w:name="Title" w:uiPriority="10" w:qFormat="1"/>
     <w:lsdException w:name="Closing" w:semiHidden="1" w:unhideWhenUsed="1"/>
     <w:lsdException w:name="Signature" w:semiHidden="1" w:unhideWhenUsed="1"/>
-    <w:lsdException w:name="Default Paragraph Font" w:uiPriority="1" w:semiHidden="1" w:unhideWhenUsed="1"/>
+    <w:lsdException w:name="Default Paragraph Font" w:semiHidden="1" w:uiPriority="1" w:unhideWhenUsed="1"/>
     <w:lsdException w:name="Body Text" w:semiHidden="1" w:unhideWhenUsed="1"/>
     <w:lsdException w:name="Body Text Indent" w:semiHidden="1" w:unhideWhenUsed="1"/>
     <w:lsdException w:name="List Continue" w:semiHidden="1" w:unhideWhenUsed="1"/>
@@ -20211,8 +20138,8 @@
     <w:lsdException w:name="Subtle Reference" w:uiPriority="31" w:qFormat="1"/>
     <w:lsdException w:name="Intense Reference" w:uiPriority="32" w:qFormat="1"/>
     <w:lsdException w:name="Book Title" w:uiPriority="33" w:qFormat="1"/>
-    <w:lsdException w:name="Bibliography" w:uiPriority="37" w:semiHidden="1" w:unhideWhenUsed="1"/>
-    <w:lsdException w:name="TOC Heading" w:uiPriority="39" w:semiHidden="1" w:unhideWhenUsed="1" w:qFormat="1"/>
+    <w:lsdException w:name="Bibliography" w:semiHidden="1" w:uiPriority="37" w:unhideWhenUsed="1"/>
+    <w:lsdException w:name="TOC Heading" w:semiHidden="1" w:uiPriority="39" w:unhideWhenUsed="1" w:qFormat="1"/>
     <w:lsdException w:name="Plain Table 1" w:uiPriority="41"/>
     <w:lsdException w:name="Plain Table 2" w:uiPriority="42"/>
     <w:lsdException w:name="Plain Table 3" w:uiPriority="43"/>
@@ -20323,7 +20250,7 @@
     <w:lsdException w:name="Unresolved Mention" w:semiHidden="1" w:unhideWhenUsed="1"/>
     <w:lsdException w:name="Smart Link" w:semiHidden="1" w:unhideWhenUsed="1"/>
   </w:latentStyles>
-  <w:style w:type="paragraph" w:styleId="Normal" w:default="1">
+  <w:style w:type="paragraph" w:default="1" w:styleId="Normal">
     <w:name w:val="Normal"/>
     <w:qFormat/>
   </w:style>
@@ -20440,12 +20367,13 @@
       <w:color w:val="666666"/>
     </w:rPr>
   </w:style>
-  <w:style w:type="character" w:styleId="Fuentedeprrafopredeter" w:default="1">
+  <w:style w:type="character" w:default="1" w:styleId="Fuentedeprrafopredeter">
     <w:name w:val="Default Paragraph Font"/>
     <w:uiPriority w:val="1"/>
+    <w:semiHidden/>
     <w:unhideWhenUsed/>
   </w:style>
-  <w:style w:type="table" w:styleId="Tablanormal" w:default="1">
+  <w:style w:type="table" w:default="1" w:styleId="Tablanormal">
     <w:name w:val="Normal Table"/>
     <w:uiPriority w:val="99"/>
     <w:semiHidden/>
@@ -20460,13 +20388,13 @@
       </w:tblCellMar>
     </w:tblPr>
   </w:style>
-  <w:style w:type="numbering" w:styleId="Sinlista" w:default="1">
+  <w:style w:type="numbering" w:default="1" w:styleId="Sinlista">
     <w:name w:val="No List"/>
     <w:uiPriority w:val="99"/>
     <w:semiHidden/>
     <w:unhideWhenUsed/>
   </w:style>
-  <w:style w:type="table" w:styleId="NormalTable0" w:customStyle="1">
+  <w:style w:type="table" w:customStyle="1" w:styleId="NormalTable0">
     <w:name w:val="Normal Table0"/>
     <w:tblPr>
       <w:tblCellMar>
@@ -20493,7 +20421,7 @@
       <w:szCs w:val="52"/>
     </w:rPr>
   </w:style>
-  <w:style w:type="table" w:styleId="NormalTable1" w:customStyle="1">
+  <w:style w:type="table" w:customStyle="1" w:styleId="NormalTable1">
     <w:name w:val="Normal Table1"/>
     <w:tblPr>
       <w:tblCellMar>
@@ -20521,7 +20449,7 @@
       <w:szCs w:val="30"/>
     </w:rPr>
   </w:style>
-  <w:style w:type="table" w:styleId="a" w:customStyle="1">
+  <w:style w:type="table" w:customStyle="1" w:styleId="a">
     <w:basedOn w:val="Tablanormal"/>
     <w:tblPr>
       <w:tblStyleRowBandSize w:val="1"/>
@@ -20534,7 +20462,7 @@
       </w:tblCellMar>
     </w:tblPr>
   </w:style>
-  <w:style w:type="table" w:styleId="a0" w:customStyle="1">
+  <w:style w:type="table" w:customStyle="1" w:styleId="a0">
     <w:basedOn w:val="Tablanormal"/>
     <w:tblPr>
       <w:tblStyleRowBandSize w:val="1"/>
@@ -20547,7 +20475,7 @@
       </w:tblCellMar>
     </w:tblPr>
   </w:style>
-  <w:style w:type="table" w:styleId="a1" w:customStyle="1">
+  <w:style w:type="table" w:customStyle="1" w:styleId="a1">
     <w:basedOn w:val="Tablanormal"/>
     <w:tblPr>
       <w:tblStyleRowBandSize w:val="1"/>
@@ -20570,12 +20498,12 @@
     </w:pPr>
     <w:tblPr>
       <w:tblBorders>
-        <w:top w:val="single" w:color="auto" w:sz="4" w:space="0"/>
-        <w:left w:val="single" w:color="auto" w:sz="4" w:space="0"/>
-        <w:bottom w:val="single" w:color="auto" w:sz="4" w:space="0"/>
-        <w:right w:val="single" w:color="auto" w:sz="4" w:space="0"/>
-        <w:insideH w:val="single" w:color="auto" w:sz="4" w:space="0"/>
-        <w:insideV w:val="single" w:color="auto" w:sz="4" w:space="0"/>
+        <w:top w:val="single" w:sz="4" w:space="0" w:color="auto"/>
+        <w:left w:val="single" w:sz="4" w:space="0" w:color="auto"/>
+        <w:bottom w:val="single" w:sz="4" w:space="0" w:color="auto"/>
+        <w:right w:val="single" w:sz="4" w:space="0" w:color="auto"/>
+        <w:insideH w:val="single" w:sz="4" w:space="0" w:color="auto"/>
+        <w:insideV w:val="single" w:sz="4" w:space="0" w:color="auto"/>
       </w:tblBorders>
     </w:tblPr>
   </w:style>
@@ -20594,7 +20522,7 @@
       <w:spacing w:line="240" w:lineRule="auto"/>
     </w:pPr>
   </w:style>
-  <w:style w:type="character" w:styleId="EncabezadoCar" w:customStyle="1">
+  <w:style w:type="character" w:customStyle="1" w:styleId="EncabezadoCar">
     <w:name w:val="Encabezado Car"/>
     <w:basedOn w:val="Fuentedeprrafopredeter"/>
     <w:link w:val="Encabezado"/>
@@ -20616,7 +20544,7 @@
       <w:spacing w:line="240" w:lineRule="auto"/>
     </w:pPr>
   </w:style>
-  <w:style w:type="character" w:styleId="PiedepginaCar" w:customStyle="1">
+  <w:style w:type="character" w:customStyle="1" w:styleId="PiedepginaCar">
     <w:name w:val="Pie de página Car"/>
     <w:basedOn w:val="Fuentedeprrafopredeter"/>
     <w:link w:val="Piedepgina"/>
@@ -20634,12 +20562,12 @@
       <w:spacing w:before="100" w:beforeAutospacing="1" w:after="100" w:afterAutospacing="1" w:line="240" w:lineRule="auto"/>
     </w:pPr>
     <w:rPr>
-      <w:rFonts w:ascii="Times New Roman" w:hAnsi="Times New Roman" w:eastAsia="Times New Roman" w:cs="Times New Roman"/>
+      <w:rFonts w:ascii="Times New Roman" w:eastAsia="Times New Roman" w:hAnsi="Times New Roman" w:cs="Times New Roman"/>
       <w:sz w:val="24"/>
       <w:szCs w:val="24"/>
     </w:rPr>
   </w:style>
-  <w:style w:type="character" w:styleId="Listavistosa-nfasis1Car" w:customStyle="1">
+  <w:style w:type="character" w:customStyle="1" w:styleId="Listavistosa-nfasis1Car">
     <w:name w:val="Lista vistosa - Énfasis 1 Car"/>
     <w:link w:val="Listavistosa-nfasis1"/>
     <w:uiPriority w:val="34"/>
@@ -20680,7 +20608,7 @@
       <w:tblPr/>
       <w:tcPr>
         <w:tcBorders>
-          <w:bottom w:val="single" w:color="FFFFFF" w:themeColor="background1" w:sz="12" w:space="0"/>
+          <w:bottom w:val="single" w:sz="12" w:space="0" w:color="FFFFFF" w:themeColor="background1"/>
         </w:tcBorders>
         <w:shd w:val="clear" w:color="auto" w:fill="9E3A38" w:themeFill="accent2" w:themeFillShade="CC"/>
       </w:tcPr>
@@ -20689,7 +20617,7 @@
       <w:tblPr/>
       <w:tcPr>
         <w:tcBorders>
-          <w:top w:val="single" w:color="000000" w:themeColor="text1" w:sz="12" w:space="0"/>
+          <w:top w:val="single" w:sz="12" w:space="0" w:color="000000" w:themeColor="text1"/>
         </w:tcBorders>
         <w:shd w:val="clear" w:color="auto" w:fill="FFFFFF" w:themeFill="background1"/>
       </w:tcPr>
@@ -20738,7 +20666,7 @@
       <w:u w:val="single"/>
     </w:rPr>
   </w:style>
-  <w:style w:type="character" w:styleId="Mencinsinresolver1" w:customStyle="1">
+  <w:style w:type="character" w:customStyle="1" w:styleId="Mencinsinresolver1">
     <w:name w:val="Mención sin resolver1"/>
     <w:basedOn w:val="Fuentedeprrafopredeter"/>
     <w:uiPriority w:val="99"/>
@@ -20779,7 +20707,7 @@
       <w:szCs w:val="18"/>
     </w:rPr>
   </w:style>
-  <w:style w:type="character" w:styleId="TextodegloboCar" w:customStyle="1">
+  <w:style w:type="character" w:customStyle="1" w:styleId="TextodegloboCar">
     <w:name w:val="Texto de globo Car"/>
     <w:basedOn w:val="Fuentedeprrafopredeter"/>
     <w:link w:val="Textodeglobo"/>
@@ -20819,7 +20747,7 @@
       <w:szCs w:val="20"/>
     </w:rPr>
   </w:style>
-  <w:style w:type="character" w:styleId="TextocomentarioCar" w:customStyle="1">
+  <w:style w:type="character" w:customStyle="1" w:styleId="TextocomentarioCar">
     <w:name w:val="Texto comentario Car"/>
     <w:basedOn w:val="Fuentedeprrafopredeter"/>
     <w:link w:val="Textocomentario"/>
@@ -20844,7 +20772,7 @@
       <w:bCs/>
     </w:rPr>
   </w:style>
-  <w:style w:type="character" w:styleId="AsuntodelcomentarioCar" w:customStyle="1">
+  <w:style w:type="character" w:customStyle="1" w:styleId="AsuntodelcomentarioCar">
     <w:name w:val="Asunto del comentario Car"/>
     <w:basedOn w:val="TextocomentarioCar"/>
     <w:link w:val="Asuntodelcomentario"/>
@@ -20858,7 +20786,7 @@
       <w:szCs w:val="20"/>
     </w:rPr>
   </w:style>
-  <w:style w:type="table" w:styleId="a2" w:customStyle="1">
+  <w:style w:type="table" w:customStyle="1" w:styleId="a2">
     <w:basedOn w:val="NormalTable1"/>
     <w:pPr>
       <w:spacing w:line="240" w:lineRule="auto"/>
@@ -20880,7 +20808,7 @@
       <w:shd w:val="clear" w:color="auto" w:fill="EDF2F8"/>
     </w:tcPr>
   </w:style>
-  <w:style w:type="table" w:styleId="a3" w:customStyle="1">
+  <w:style w:type="table" w:customStyle="1" w:styleId="a3">
     <w:basedOn w:val="NormalTable1"/>
     <w:pPr>
       <w:spacing w:line="240" w:lineRule="auto"/>
@@ -20902,7 +20830,7 @@
       <w:shd w:val="clear" w:color="auto" w:fill="EDF2F8"/>
     </w:tcPr>
   </w:style>
-  <w:style w:type="table" w:styleId="a4" w:customStyle="1">
+  <w:style w:type="table" w:customStyle="1" w:styleId="a4">
     <w:basedOn w:val="NormalTable1"/>
     <w:pPr>
       <w:spacing w:line="240" w:lineRule="auto"/>
@@ -20924,7 +20852,7 @@
       <w:shd w:val="clear" w:color="auto" w:fill="EDF2F8"/>
     </w:tcPr>
   </w:style>
-  <w:style w:type="table" w:styleId="a5" w:customStyle="1">
+  <w:style w:type="table" w:customStyle="1" w:styleId="a5">
     <w:basedOn w:val="NormalTable1"/>
     <w:pPr>
       <w:spacing w:line="240" w:lineRule="auto"/>
@@ -20946,7 +20874,7 @@
       <w:shd w:val="clear" w:color="auto" w:fill="EDF2F8"/>
     </w:tcPr>
   </w:style>
-  <w:style w:type="table" w:styleId="a6" w:customStyle="1">
+  <w:style w:type="table" w:customStyle="1" w:styleId="a6">
     <w:basedOn w:val="NormalTable1"/>
     <w:tblPr>
       <w:tblStyleRowBandSize w:val="1"/>
@@ -20957,7 +20885,7 @@
       </w:tblCellMar>
     </w:tblPr>
   </w:style>
-  <w:style w:type="table" w:styleId="a7" w:customStyle="1">
+  <w:style w:type="table" w:customStyle="1" w:styleId="a7">
     <w:basedOn w:val="NormalTable1"/>
     <w:tblPr>
       <w:tblStyleRowBandSize w:val="1"/>
@@ -20970,7 +20898,7 @@
       </w:tblCellMar>
     </w:tblPr>
   </w:style>
-  <w:style w:type="table" w:styleId="a8" w:customStyle="1">
+  <w:style w:type="table" w:customStyle="1" w:styleId="a8">
     <w:basedOn w:val="NormalTable1"/>
     <w:tblPr>
       <w:tblStyleRowBandSize w:val="1"/>
@@ -20983,7 +20911,7 @@
       </w:tblCellMar>
     </w:tblPr>
   </w:style>
-  <w:style w:type="table" w:styleId="a9" w:customStyle="1">
+  <w:style w:type="table" w:customStyle="1" w:styleId="a9">
     <w:basedOn w:val="NormalTable1"/>
     <w:tblPr>
       <w:tblStyleRowBandSize w:val="1"/>
@@ -20994,7 +20922,7 @@
       </w:tblCellMar>
     </w:tblPr>
   </w:style>
-  <w:style w:type="table" w:styleId="aa" w:customStyle="1">
+  <w:style w:type="table" w:customStyle="1" w:styleId="aa">
     <w:basedOn w:val="NormalTable1"/>
     <w:tblPr>
       <w:tblStyleRowBandSize w:val="1"/>
@@ -21005,7 +20933,7 @@
       </w:tblCellMar>
     </w:tblPr>
   </w:style>
-  <w:style w:type="character" w:styleId="Mencinsinresolver2" w:customStyle="1">
+  <w:style w:type="character" w:customStyle="1" w:styleId="Mencinsinresolver2">
     <w:name w:val="Mención sin resolver2"/>
     <w:basedOn w:val="Fuentedeprrafopredeter"/>
     <w:uiPriority w:val="99"/>
@@ -21017,7 +20945,7 @@
       <w:shd w:val="clear" w:color="auto" w:fill="E1DFDD"/>
     </w:rPr>
   </w:style>
-  <w:style w:type="character" w:styleId="PrrafodelistaCar" w:customStyle="1">
+  <w:style w:type="character" w:customStyle="1" w:styleId="PrrafodelistaCar">
     <w:name w:val="Párrafo de lista Car"/>
     <w:link w:val="Prrafodelista"/>
     <w:uiPriority w:val="34"/>
@@ -21033,16 +20961,16 @@
     </w:pPr>
     <w:tblPr>
       <w:tblBorders>
-        <w:top w:val="single" w:color="BFBFBF" w:themeColor="background1" w:themeShade="BF" w:sz="4" w:space="0"/>
-        <w:left w:val="single" w:color="BFBFBF" w:themeColor="background1" w:themeShade="BF" w:sz="4" w:space="0"/>
-        <w:bottom w:val="single" w:color="BFBFBF" w:themeColor="background1" w:themeShade="BF" w:sz="4" w:space="0"/>
-        <w:right w:val="single" w:color="BFBFBF" w:themeColor="background1" w:themeShade="BF" w:sz="4" w:space="0"/>
-        <w:insideH w:val="single" w:color="BFBFBF" w:themeColor="background1" w:themeShade="BF" w:sz="4" w:space="0"/>
-        <w:insideV w:val="single" w:color="BFBFBF" w:themeColor="background1" w:themeShade="BF" w:sz="4" w:space="0"/>
+        <w:top w:val="single" w:sz="4" w:space="0" w:color="BFBFBF" w:themeColor="background1" w:themeShade="BF"/>
+        <w:left w:val="single" w:sz="4" w:space="0" w:color="BFBFBF" w:themeColor="background1" w:themeShade="BF"/>
+        <w:bottom w:val="single" w:sz="4" w:space="0" w:color="BFBFBF" w:themeColor="background1" w:themeShade="BF"/>
+        <w:right w:val="single" w:sz="4" w:space="0" w:color="BFBFBF" w:themeColor="background1" w:themeShade="BF"/>
+        <w:insideH w:val="single" w:sz="4" w:space="0" w:color="BFBFBF" w:themeColor="background1" w:themeShade="BF"/>
+        <w:insideV w:val="single" w:sz="4" w:space="0" w:color="BFBFBF" w:themeColor="background1" w:themeShade="BF"/>
       </w:tblBorders>
     </w:tblPr>
   </w:style>
-  <w:style w:type="table" w:styleId="ab" w:customStyle="1">
+  <w:style w:type="table" w:customStyle="1" w:styleId="ab">
     <w:basedOn w:val="NormalTable1"/>
     <w:pPr>
       <w:spacing w:line="240" w:lineRule="auto"/>
@@ -21066,7 +20994,7 @@
       <w:shd w:val="clear" w:color="auto" w:fill="EDF2F8"/>
     </w:tcPr>
   </w:style>
-  <w:style w:type="table" w:styleId="ac" w:customStyle="1">
+  <w:style w:type="table" w:customStyle="1" w:styleId="ac">
     <w:basedOn w:val="NormalTable1"/>
     <w:pPr>
       <w:spacing w:line="240" w:lineRule="auto"/>
@@ -21090,7 +21018,7 @@
       <w:shd w:val="clear" w:color="auto" w:fill="EDF2F8"/>
     </w:tcPr>
   </w:style>
-  <w:style w:type="table" w:styleId="ad" w:customStyle="1">
+  <w:style w:type="table" w:customStyle="1" w:styleId="ad">
     <w:basedOn w:val="NormalTable1"/>
     <w:pPr>
       <w:spacing w:line="240" w:lineRule="auto"/>
@@ -21114,7 +21042,7 @@
       <w:shd w:val="clear" w:color="auto" w:fill="EDF2F8"/>
     </w:tcPr>
   </w:style>
-  <w:style w:type="table" w:styleId="ae" w:customStyle="1">
+  <w:style w:type="table" w:customStyle="1" w:styleId="ae">
     <w:basedOn w:val="NormalTable1"/>
     <w:pPr>
       <w:spacing w:line="240" w:lineRule="auto"/>
@@ -21138,7 +21066,7 @@
       <w:shd w:val="clear" w:color="auto" w:fill="EDF2F8"/>
     </w:tcPr>
   </w:style>
-  <w:style w:type="table" w:styleId="af" w:customStyle="1">
+  <w:style w:type="table" w:customStyle="1" w:styleId="af">
     <w:basedOn w:val="NormalTable1"/>
     <w:pPr>
       <w:spacing w:line="240" w:lineRule="auto"/>
@@ -21160,7 +21088,7 @@
       <w:shd w:val="clear" w:color="auto" w:fill="EDF2F8"/>
     </w:tcPr>
   </w:style>
-  <w:style w:type="table" w:styleId="af0" w:customStyle="1">
+  <w:style w:type="table" w:customStyle="1" w:styleId="af0">
     <w:basedOn w:val="NormalTable1"/>
     <w:pPr>
       <w:spacing w:line="240" w:lineRule="auto"/>
@@ -21182,7 +21110,7 @@
       <w:shd w:val="clear" w:color="auto" w:fill="EDF2F8"/>
     </w:tcPr>
   </w:style>
-  <w:style w:type="table" w:styleId="af1" w:customStyle="1">
+  <w:style w:type="table" w:customStyle="1" w:styleId="af1">
     <w:basedOn w:val="NormalTable1"/>
     <w:pPr>
       <w:spacing w:line="240" w:lineRule="auto"/>
@@ -21204,7 +21132,7 @@
       <w:shd w:val="clear" w:color="auto" w:fill="EDF2F8"/>
     </w:tcPr>
   </w:style>
-  <w:style w:type="table" w:styleId="af2" w:customStyle="1">
+  <w:style w:type="table" w:customStyle="1" w:styleId="af2">
     <w:basedOn w:val="NormalTable1"/>
     <w:pPr>
       <w:spacing w:line="240" w:lineRule="auto"/>
@@ -21226,7 +21154,7 @@
       <w:shd w:val="clear" w:color="auto" w:fill="EDF2F8"/>
     </w:tcPr>
   </w:style>
-  <w:style w:type="table" w:styleId="af3" w:customStyle="1">
+  <w:style w:type="table" w:customStyle="1" w:styleId="af3">
     <w:basedOn w:val="NormalTable1"/>
     <w:pPr>
       <w:spacing w:line="240" w:lineRule="auto"/>
@@ -21250,7 +21178,7 @@
       <w:shd w:val="clear" w:color="auto" w:fill="EDF2F8"/>
     </w:tcPr>
   </w:style>
-  <w:style w:type="table" w:styleId="af4" w:customStyle="1">
+  <w:style w:type="table" w:customStyle="1" w:styleId="af4">
     <w:basedOn w:val="NormalTable1"/>
     <w:pPr>
       <w:spacing w:line="240" w:lineRule="auto"/>
@@ -21274,7 +21202,7 @@
       <w:shd w:val="clear" w:color="auto" w:fill="EDF2F8"/>
     </w:tcPr>
   </w:style>
-  <w:style w:type="table" w:styleId="af5" w:customStyle="1">
+  <w:style w:type="table" w:customStyle="1" w:styleId="af5">
     <w:basedOn w:val="NormalTable1"/>
     <w:pPr>
       <w:spacing w:line="240" w:lineRule="auto"/>
@@ -21298,7 +21226,7 @@
       <w:shd w:val="clear" w:color="auto" w:fill="EDF2F8"/>
     </w:tcPr>
   </w:style>
-  <w:style w:type="table" w:styleId="af6" w:customStyle="1">
+  <w:style w:type="table" w:customStyle="1" w:styleId="af6">
     <w:basedOn w:val="NormalTable1"/>
     <w:pPr>
       <w:spacing w:line="240" w:lineRule="auto"/>
@@ -21322,7 +21250,7 @@
       <w:shd w:val="clear" w:color="auto" w:fill="EDF2F8"/>
     </w:tcPr>
   </w:style>
-  <w:style w:type="table" w:styleId="af7" w:customStyle="1">
+  <w:style w:type="table" w:customStyle="1" w:styleId="af7">
     <w:basedOn w:val="NormalTable1"/>
     <w:pPr>
       <w:spacing w:line="240" w:lineRule="auto"/>
@@ -21346,10 +21274,22 @@
       <w:shd w:val="clear" w:color="auto" w:fill="EDF2F8"/>
     </w:tcPr>
   </w:style>
-  <w:style w:type="character" w:styleId="text-bold" w:customStyle="1">
+  <w:style w:type="character" w:customStyle="1" w:styleId="text-bold">
     <w:name w:val="text-bold"/>
     <w:basedOn w:val="Fuentedeprrafopredeter"/>
     <w:rsid w:val="001E1255"/>
+  </w:style>
+  <w:style w:type="character" w:styleId="Mencinsinresolver">
+    <w:name w:val="Unresolved Mention"/>
+    <w:basedOn w:val="Fuentedeprrafopredeter"/>
+    <w:uiPriority w:val="99"/>
+    <w:semiHidden/>
+    <w:unhideWhenUsed/>
+    <w:rsid w:val="00B805CB"/>
+    <w:rPr>
+      <w:color w:val="605E5C"/>
+      <w:shd w:val="clear" w:color="auto" w:fill="E1DFDD"/>
+    </w:rPr>
   </w:style>
 </w:styles>
 </file>

</xml_diff>